<commit_message>
Extending description of the create_scores function regarding saving item parameters and model used to estimate WLEs
</commit_message>
<xml_diff>
--- a/documentation/Anleitung.docx
+++ b/documentation/Anleitung.docx
@@ -76,7 +76,6 @@
           <w:docPartUnique/>
         </w:docPartObj>
       </w:sdtPr>
-      <w:sdtEndPr/>
       <w:sdtContent>
         <w:p>
           <w:pPr>
@@ -16280,137 +16279,137 @@
       <w:pPr>
         <w:pStyle w:val="SourceCode"/>
         <w:rPr>
-          <w:lang w:val="en-GB"/>
+          <w:lang w:val="de-DE"/>
         </w:rPr>
       </w:pPr>
       <w:r>
         <w:rPr>
           <w:rStyle w:val="NormalTok"/>
-          <w:lang w:val="en-GB"/>
+          <w:lang w:val="de-DE"/>
         </w:rPr>
         <w:t xml:space="preserve">item_names </w:t>
       </w:r>
       <w:r>
         <w:rPr>
           <w:rStyle w:val="OtherTok"/>
-          <w:lang w:val="en-GB"/>
+          <w:lang w:val="de-DE"/>
         </w:rPr>
         <w:t>&lt;-</w:t>
       </w:r>
       <w:r>
         <w:rPr>
           <w:rStyle w:val="NormalTok"/>
-          <w:lang w:val="en-GB"/>
+          <w:lang w:val="de-DE"/>
         </w:rPr>
         <w:t xml:space="preserve"> vars</w:t>
       </w:r>
       <w:r>
         <w:rPr>
           <w:rStyle w:val="SpecialCharTok"/>
-          <w:lang w:val="en-GB"/>
+          <w:lang w:val="de-DE"/>
         </w:rPr>
         <w:t>$</w:t>
       </w:r>
       <w:r>
         <w:rPr>
           <w:rStyle w:val="NormalTok"/>
-          <w:lang w:val="en-GB"/>
+          <w:lang w:val="de-DE"/>
         </w:rPr>
         <w:t>item</w:t>
       </w:r>
       <w:r>
         <w:rPr>
-          <w:lang w:val="en-GB"/>
+          <w:lang w:val="de-DE"/>
         </w:rPr>
         <w:br/>
       </w:r>
       <w:r>
         <w:rPr>
           <w:rStyle w:val="NormalTok"/>
-          <w:lang w:val="en-GB"/>
+          <w:lang w:val="de-DE"/>
         </w:rPr>
         <w:t xml:space="preserve">design </w:t>
       </w:r>
       <w:r>
         <w:rPr>
           <w:rStyle w:val="OtherTok"/>
-          <w:lang w:val="en-GB"/>
+          <w:lang w:val="de-DE"/>
         </w:rPr>
         <w:t>&lt;-</w:t>
       </w:r>
       <w:r>
         <w:rPr>
           <w:rStyle w:val="NormalTok"/>
-          <w:lang w:val="en-GB"/>
+          <w:lang w:val="de-DE"/>
         </w:rPr>
         <w:t xml:space="preserve"> </w:t>
       </w:r>
       <w:r>
         <w:rPr>
           <w:rStyle w:val="StringTok"/>
-          <w:lang w:val="en-GB"/>
+          <w:lang w:val="de-DE"/>
         </w:rPr>
         <w:t>"NameVariableTestheftdesign"</w:t>
       </w:r>
       <w:r>
         <w:rPr>
-          <w:lang w:val="en-GB"/>
+          <w:lang w:val="de-DE"/>
         </w:rPr>
         <w:br/>
       </w:r>
       <w:r>
         <w:rPr>
           <w:rStyle w:val="NormalTok"/>
-          <w:lang w:val="en-GB"/>
+          <w:lang w:val="de-DE"/>
         </w:rPr>
         <w:t xml:space="preserve">resp </w:t>
       </w:r>
       <w:r>
         <w:rPr>
           <w:rStyle w:val="OtherTok"/>
-          <w:lang w:val="en-GB"/>
+          <w:lang w:val="de-DE"/>
         </w:rPr>
         <w:t>&lt;-</w:t>
       </w:r>
       <w:r>
         <w:rPr>
           <w:rStyle w:val="NormalTok"/>
-          <w:lang w:val="en-GB"/>
+          <w:lang w:val="de-DE"/>
         </w:rPr>
         <w:t xml:space="preserve"> dplyr</w:t>
       </w:r>
       <w:r>
         <w:rPr>
           <w:rStyle w:val="SpecialCharTok"/>
-          <w:lang w:val="en-GB"/>
+          <w:lang w:val="de-DE"/>
         </w:rPr>
         <w:t>::</w:t>
       </w:r>
       <w:r>
         <w:rPr>
           <w:rStyle w:val="FunctionTok"/>
-          <w:lang w:val="en-GB"/>
+          <w:lang w:val="de-DE"/>
         </w:rPr>
         <w:t>select</w:t>
       </w:r>
       <w:r>
         <w:rPr>
           <w:rStyle w:val="NormalTok"/>
-          <w:lang w:val="en-GB"/>
+          <w:lang w:val="de-DE"/>
         </w:rPr>
         <w:t xml:space="preserve">(resp, ID_t, design, </w:t>
       </w:r>
       <w:r>
         <w:rPr>
           <w:rStyle w:val="FunctionTok"/>
-          <w:lang w:val="en-GB"/>
+          <w:lang w:val="de-DE"/>
         </w:rPr>
         <w:t>all_of</w:t>
       </w:r>
       <w:r>
         <w:rPr>
           <w:rStyle w:val="NormalTok"/>
-          <w:lang w:val="en-GB"/>
+          <w:lang w:val="de-DE"/>
         </w:rPr>
         <w:t>(item_names))</w:t>
       </w:r>
@@ -19593,48 +19592,48 @@
       <w:pPr>
         <w:pStyle w:val="SourceCode"/>
         <w:rPr>
-          <w:lang w:val="en-GB"/>
+          <w:lang w:val="de-DE"/>
         </w:rPr>
       </w:pPr>
       <w:r>
         <w:rPr>
           <w:rStyle w:val="FunctionTok"/>
-          <w:lang w:val="en-GB"/>
+          <w:lang w:val="de-DE"/>
         </w:rPr>
         <w:t>table</w:t>
       </w:r>
       <w:r>
         <w:rPr>
           <w:rStyle w:val="NormalTok"/>
-          <w:lang w:val="en-GB"/>
+          <w:lang w:val="de-DE"/>
         </w:rPr>
         <w:t>(</w:t>
       </w:r>
       <w:r>
         <w:rPr>
           <w:rStyle w:val="FunctionTok"/>
-          <w:lang w:val="en-GB"/>
+          <w:lang w:val="de-DE"/>
         </w:rPr>
         <w:t>unlist</w:t>
       </w:r>
       <w:r>
         <w:rPr>
           <w:rStyle w:val="NormalTok"/>
-          <w:lang w:val="en-GB"/>
+          <w:lang w:val="de-DE"/>
         </w:rPr>
         <w:t>(resp[ , vars</w:t>
       </w:r>
       <w:r>
         <w:rPr>
           <w:rStyle w:val="SpecialCharTok"/>
-          <w:lang w:val="en-GB"/>
+          <w:lang w:val="de-DE"/>
         </w:rPr>
         <w:t>$</w:t>
       </w:r>
       <w:r>
         <w:rPr>
           <w:rStyle w:val="NormalTok"/>
-          <w:lang w:val="en-GB"/>
+          <w:lang w:val="de-DE"/>
         </w:rPr>
         <w:t>item]))</w:t>
       </w:r>
@@ -21008,262 +21007,262 @@
       <w:pPr>
         <w:pStyle w:val="SourceCode"/>
         <w:rPr>
-          <w:lang w:val="en-GB"/>
+          <w:lang w:val="de-DE"/>
         </w:rPr>
       </w:pPr>
       <w:r>
         <w:rPr>
           <w:rStyle w:val="NormalTok"/>
-          <w:lang w:val="en-GB"/>
+          <w:lang w:val="de-DE"/>
         </w:rPr>
         <w:t>resp</w:t>
       </w:r>
       <w:r>
         <w:rPr>
           <w:rStyle w:val="SpecialCharTok"/>
-          <w:lang w:val="en-GB"/>
+          <w:lang w:val="de-DE"/>
         </w:rPr>
         <w:t>$</w:t>
       </w:r>
       <w:r>
         <w:rPr>
           <w:rStyle w:val="NormalTok"/>
-          <w:lang w:val="en-GB"/>
+          <w:lang w:val="de-DE"/>
         </w:rPr>
         <w:t xml:space="preserve">migration </w:t>
       </w:r>
       <w:r>
         <w:rPr>
           <w:rStyle w:val="OtherTok"/>
-          <w:lang w:val="en-GB"/>
+          <w:lang w:val="de-DE"/>
         </w:rPr>
         <w:t>&lt;-</w:t>
       </w:r>
       <w:r>
         <w:rPr>
           <w:rStyle w:val="NormalTok"/>
-          <w:lang w:val="en-GB"/>
+          <w:lang w:val="de-DE"/>
         </w:rPr>
         <w:t xml:space="preserve"> </w:t>
       </w:r>
       <w:r>
         <w:rPr>
           <w:rStyle w:val="FunctionTok"/>
-          <w:lang w:val="en-GB"/>
+          <w:lang w:val="de-DE"/>
         </w:rPr>
         <w:t>ifelse</w:t>
       </w:r>
       <w:r>
         <w:rPr>
           <w:rStyle w:val="NormalTok"/>
-          <w:lang w:val="en-GB"/>
+          <w:lang w:val="de-DE"/>
         </w:rPr>
         <w:t>(</w:t>
       </w:r>
       <w:r>
         <w:rPr>
-          <w:lang w:val="en-GB"/>
+          <w:lang w:val="de-DE"/>
         </w:rPr>
         <w:br/>
       </w:r>
       <w:r>
         <w:rPr>
           <w:rStyle w:val="NormalTok"/>
-          <w:lang w:val="en-GB"/>
+          <w:lang w:val="de-DE"/>
         </w:rPr>
         <w:t xml:space="preserve">  resp</w:t>
       </w:r>
       <w:r>
         <w:rPr>
           <w:rStyle w:val="SpecialCharTok"/>
-          <w:lang w:val="en-GB"/>
+          <w:lang w:val="de-DE"/>
         </w:rPr>
         <w:t>$</w:t>
       </w:r>
       <w:r>
         <w:rPr>
           <w:rStyle w:val="NormalTok"/>
-          <w:lang w:val="en-GB"/>
+          <w:lang w:val="de-DE"/>
         </w:rPr>
         <w:t xml:space="preserve">migration </w:t>
       </w:r>
       <w:r>
         <w:rPr>
           <w:rStyle w:val="SpecialCharTok"/>
-          <w:lang w:val="en-GB"/>
+          <w:lang w:val="de-DE"/>
         </w:rPr>
         <w:t>%in%</w:t>
       </w:r>
       <w:r>
         <w:rPr>
           <w:rStyle w:val="NormalTok"/>
-          <w:lang w:val="en-GB"/>
+          <w:lang w:val="de-DE"/>
         </w:rPr>
         <w:t xml:space="preserve"> </w:t>
       </w:r>
       <w:r>
         <w:rPr>
           <w:rStyle w:val="FunctionTok"/>
-          <w:lang w:val="en-GB"/>
+          <w:lang w:val="de-DE"/>
         </w:rPr>
         <w:t>c</w:t>
       </w:r>
       <w:r>
         <w:rPr>
           <w:rStyle w:val="NormalTok"/>
-          <w:lang w:val="en-GB"/>
+          <w:lang w:val="de-DE"/>
         </w:rPr>
         <w:t>(</w:t>
       </w:r>
       <w:r>
         <w:rPr>
           <w:rStyle w:val="DecValTok"/>
-          <w:lang w:val="en-GB"/>
+          <w:lang w:val="de-DE"/>
         </w:rPr>
         <w:t>0</w:t>
       </w:r>
       <w:r>
         <w:rPr>
           <w:rStyle w:val="NormalTok"/>
-          <w:lang w:val="en-GB"/>
+          <w:lang w:val="de-DE"/>
         </w:rPr>
         <w:t xml:space="preserve">, </w:t>
       </w:r>
       <w:r>
         <w:rPr>
           <w:rStyle w:val="DecValTok"/>
-          <w:lang w:val="en-GB"/>
+          <w:lang w:val="de-DE"/>
         </w:rPr>
         <w:t>4</w:t>
       </w:r>
       <w:r>
         <w:rPr>
           <w:rStyle w:val="SpecialCharTok"/>
-          <w:lang w:val="en-GB"/>
+          <w:lang w:val="de-DE"/>
         </w:rPr>
         <w:t>:</w:t>
       </w:r>
       <w:r>
         <w:rPr>
           <w:rStyle w:val="DecValTok"/>
-          <w:lang w:val="en-GB"/>
+          <w:lang w:val="de-DE"/>
         </w:rPr>
         <w:t>10</w:t>
       </w:r>
       <w:r>
         <w:rPr>
           <w:rStyle w:val="NormalTok"/>
-          <w:lang w:val="en-GB"/>
+          <w:lang w:val="de-DE"/>
         </w:rPr>
         <w:t xml:space="preserve">), </w:t>
       </w:r>
       <w:r>
         <w:rPr>
           <w:rStyle w:val="DecValTok"/>
-          <w:lang w:val="en-GB"/>
+          <w:lang w:val="de-DE"/>
         </w:rPr>
         <w:t>0</w:t>
       </w:r>
       <w:r>
         <w:rPr>
           <w:rStyle w:val="NormalTok"/>
-          <w:lang w:val="en-GB"/>
+          <w:lang w:val="de-DE"/>
         </w:rPr>
         <w:t>,</w:t>
       </w:r>
       <w:r>
         <w:rPr>
-          <w:lang w:val="en-GB"/>
+          <w:lang w:val="de-DE"/>
         </w:rPr>
         <w:br/>
       </w:r>
       <w:r>
         <w:rPr>
           <w:rStyle w:val="NormalTok"/>
-          <w:lang w:val="en-GB"/>
+          <w:lang w:val="de-DE"/>
         </w:rPr>
         <w:t xml:space="preserve">  </w:t>
       </w:r>
       <w:r>
         <w:rPr>
           <w:rStyle w:val="FunctionTok"/>
-          <w:lang w:val="en-GB"/>
+          <w:lang w:val="de-DE"/>
         </w:rPr>
         <w:t>ifelse</w:t>
       </w:r>
       <w:r>
         <w:rPr>
           <w:rStyle w:val="NormalTok"/>
-          <w:lang w:val="en-GB"/>
+          <w:lang w:val="de-DE"/>
         </w:rPr>
         <w:t>(</w:t>
       </w:r>
       <w:r>
         <w:rPr>
           <w:rStyle w:val="FunctionTok"/>
-          <w:lang w:val="en-GB"/>
+          <w:lang w:val="de-DE"/>
         </w:rPr>
         <w:t>is.na</w:t>
       </w:r>
       <w:r>
         <w:rPr>
           <w:rStyle w:val="NormalTok"/>
-          <w:lang w:val="en-GB"/>
+          <w:lang w:val="de-DE"/>
         </w:rPr>
         <w:t>(resp</w:t>
       </w:r>
       <w:r>
         <w:rPr>
           <w:rStyle w:val="SpecialCharTok"/>
-          <w:lang w:val="en-GB"/>
+          <w:lang w:val="de-DE"/>
         </w:rPr>
         <w:t>$</w:t>
       </w:r>
       <w:r>
         <w:rPr>
           <w:rStyle w:val="NormalTok"/>
-          <w:lang w:val="en-GB"/>
+          <w:lang w:val="de-DE"/>
         </w:rPr>
         <w:t xml:space="preserve">migration), </w:t>
       </w:r>
       <w:r>
         <w:rPr>
           <w:rStyle w:val="ConstantTok"/>
-          <w:lang w:val="en-GB"/>
+          <w:lang w:val="de-DE"/>
         </w:rPr>
         <w:t>NA</w:t>
       </w:r>
       <w:r>
         <w:rPr>
           <w:rStyle w:val="NormalTok"/>
-          <w:lang w:val="en-GB"/>
+          <w:lang w:val="de-DE"/>
         </w:rPr>
         <w:t xml:space="preserve">, </w:t>
       </w:r>
       <w:r>
         <w:rPr>
           <w:rStyle w:val="DecValTok"/>
-          <w:lang w:val="en-GB"/>
+          <w:lang w:val="de-DE"/>
         </w:rPr>
         <w:t>1</w:t>
       </w:r>
       <w:r>
         <w:rPr>
           <w:rStyle w:val="NormalTok"/>
-          <w:lang w:val="en-GB"/>
+          <w:lang w:val="de-DE"/>
         </w:rPr>
         <w:t>)</w:t>
       </w:r>
       <w:r>
         <w:rPr>
-          <w:lang w:val="en-GB"/>
+          <w:lang w:val="de-DE"/>
         </w:rPr>
         <w:br/>
       </w:r>
       <w:r>
         <w:rPr>
           <w:rStyle w:val="NormalTok"/>
-          <w:lang w:val="en-GB"/>
+          <w:lang w:val="de-DE"/>
         </w:rPr>
         <w:t>)</w:t>
       </w:r>
@@ -31015,31 +31014,7 @@
         <w:rPr>
           <w:lang w:val="de-DE"/>
         </w:rPr>
-        <w:t xml:space="preserve">) </w:t>
-      </w:r>
-      <w:r>
-        <w:rPr>
-          <w:lang w:val="de-DE"/>
-        </w:rPr>
-        <w:t>kann man</w:t>
-      </w:r>
-      <w:r>
-        <w:rPr>
-          <w:lang w:val="de-DE"/>
-        </w:rPr>
-        <w:t xml:space="preserve"> die Ergebnisse </w:t>
-      </w:r>
-      <w:r>
-        <w:rPr>
-          <w:lang w:val="de-DE"/>
-        </w:rPr>
-        <w:t>d</w:t>
-      </w:r>
-      <w:r>
-        <w:rPr>
-          <w:lang w:val="de-DE"/>
-        </w:rPr>
-        <w:t>er Analysen in .</w:t>
+        <w:t>) kann man die Ergebnisse der Analysen in .</w:t>
       </w:r>
       <w:r>
         <w:rPr>
@@ -31148,19 +31123,7 @@
         <w:rPr>
           <w:lang w:val="de-DE"/>
         </w:rPr>
-        <w:t xml:space="preserve"> die Namen von polytome</w:t>
-      </w:r>
-      <w:r>
-        <w:rPr>
-          <w:lang w:val="de-DE"/>
-        </w:rPr>
-        <w:t>n</w:t>
-      </w:r>
-      <w:r>
-        <w:rPr>
-          <w:lang w:val="de-DE"/>
-        </w:rPr>
-        <w:t xml:space="preserve"> Items mit kollabierten Kategorien ohne das Suffix </w:t>
+        <w:t xml:space="preserve"> die Namen von polytomen Items mit kollabierten Kategorien ohne das Suffix </w:t>
       </w:r>
       <w:r>
         <w:rPr>
@@ -31187,19 +31150,7 @@
         <w:rPr>
           <w:lang w:val="de-DE"/>
         </w:rPr>
-        <w:t xml:space="preserve"> ausge</w:t>
-      </w:r>
-      <w:r>
-        <w:rPr>
-          <w:lang w:val="de-DE"/>
-        </w:rPr>
-        <w:t>ge</w:t>
-      </w:r>
-      <w:r>
-        <w:rPr>
-          <w:lang w:val="de-DE"/>
-        </w:rPr>
-        <w:t xml:space="preserve">ben. </w:t>
+        <w:t xml:space="preserve"> ausgegeben. </w:t>
       </w:r>
       <w:r>
         <w:rPr>
@@ -31249,19 +31200,7 @@
         <w:rPr>
           <w:lang w:val="de-DE"/>
         </w:rPr>
-        <w:t>Dateien die Item</w:t>
-      </w:r>
-      <w:r>
-        <w:rPr>
-          <w:lang w:val="de-DE"/>
-        </w:rPr>
-        <w:t>n</w:t>
-      </w:r>
-      <w:r>
-        <w:rPr>
-          <w:lang w:val="de-DE"/>
-        </w:rPr>
-        <w:t>amen immer unverändert bleiben.</w:t>
+        <w:t>Dateien die Itemnamen immer unverändert bleiben.</w:t>
       </w:r>
     </w:p>
     <w:p>
@@ -45493,6 +45432,12 @@
         </w:rPr>
         <w:t>) aus. Wenn man diese WLEs später in den SUF integrieren möchte (was normalerweise der Fall ist), sollte diese Tabelle in R als Objekt zwischengespeichert werden. Per Default werden die berechneten Scores im RDS-Format gespeichert.</w:t>
       </w:r>
+      <w:r>
+        <w:rPr>
+          <w:lang w:val="de-DE"/>
+        </w:rPr>
+        <w:t xml:space="preserve"> Zusätzlich werden die Itemparameter, die zur Schätzung der WLEs verwendet wurden, im XLSX-Format sowie das entsprechende TAM-Modell im RDS-Format abgespeichert.</w:t>
+      </w:r>
     </w:p>
     <w:p>
       <w:pPr>
@@ -45766,7 +45711,14 @@
         <w:rPr>
           <w:lang w:val="de-DE"/>
         </w:rPr>
-        <w:t xml:space="preserve"> spezifiziert werden. Fehlt eines der ersten beidem Argumente, gibt die Funktion eine Fehlermeldung aus. Fehlt </w:t>
+        <w:t xml:space="preserve"> </w:t>
+      </w:r>
+      <w:r>
+        <w:rPr>
+          <w:lang w:val="de-DE"/>
+        </w:rPr>
+        <w:lastRenderedPageBreak/>
+        <w:t xml:space="preserve">spezifiziert werden. Fehlt eines der ersten beidem Argumente, gibt die Funktion eine Fehlermeldung aus. Fehlt </w:t>
       </w:r>
       <w:r>
         <w:rPr>
@@ -45799,7 +45751,6 @@
           <w:rStyle w:val="VerbatimChar"/>
           <w:lang w:val="de-DE"/>
         </w:rPr>
-        <w:lastRenderedPageBreak/>
         <w:t>score_name</w:t>
       </w:r>
       <w:r>
@@ -47012,6 +46963,7 @@
               <w:rPr>
                 <w:rStyle w:val="VerbatimChar"/>
               </w:rPr>
+              <w:lastRenderedPageBreak/>
               <w:t>sum_select</w:t>
             </w:r>
           </w:p>
@@ -47047,11 +46999,7 @@
               <w:t>vars</w:t>
             </w:r>
             <w:r>
-              <w:t xml:space="preserve">, die alle zur Berechnung der Summenscores benötigten Items </w:t>
-            </w:r>
-            <w:r>
-              <w:lastRenderedPageBreak/>
-              <w:t>identifiziert.</w:t>
+              <w:t>, die alle zur Berechnung der Summenscores benötigten Items identifiziert.</w:t>
             </w:r>
             <w:r>
               <w:t xml:space="preserve"> Falls leer, werden stattdessen die Items aus </w:t>
@@ -47076,7 +47024,6 @@
               <w:pStyle w:val="Compact"/>
             </w:pPr>
             <w:r>
-              <w:lastRenderedPageBreak/>
               <w:t>NULL</w:t>
             </w:r>
           </w:p>

</xml_diff>

<commit_message>
v1.2.0; slight change in description of position argument in mv_item()
</commit_message>
<xml_diff>
--- a/documentation/Anleitung.docx
+++ b/documentation/Anleitung.docx
@@ -32152,7 +32152,13 @@
               <w:pStyle w:val="Compact"/>
             </w:pPr>
             <w:r>
-              <w:t xml:space="preserve">Name der numerischen Variable in </w:t>
+              <w:t>Name der numerischen Variable</w:t>
+            </w:r>
+            <w:r>
+              <w:t>(n)</w:t>
+            </w:r>
+            <w:r>
+              <w:t xml:space="preserve"> in </w:t>
             </w:r>
             <w:r>
               <w:rPr>
@@ -32161,7 +32167,13 @@
               <w:t>vars</w:t>
             </w:r>
             <w:r>
-              <w:t>, die die Position der Items angibt.</w:t>
+              <w:t>, die die Position der Items angibt</w:t>
+            </w:r>
+            <w:r>
+              <w:t>/angeben</w:t>
+            </w:r>
+            <w:r>
+              <w:t>.</w:t>
             </w:r>
           </w:p>
         </w:tc>

</xml_diff>

<commit_message>
v1.2.0; changed package name to NEPSroutines in documentation and R project
</commit_message>
<xml_diff>
--- a/documentation/Anleitung.docx
+++ b/documentation/Anleitung.docx
@@ -19,7 +19,19 @@
         <w:rPr>
           <w:lang w:val="de-DE"/>
         </w:rPr>
-        <w:t>s scaling Paket (Version 1.</w:t>
+        <w:t xml:space="preserve">s </w:t>
+      </w:r>
+      <w:r>
+        <w:rPr>
+          <w:lang w:val="de-DE"/>
+        </w:rPr>
+        <w:t>NEPSroutines</w:t>
+      </w:r>
+      <w:r>
+        <w:rPr>
+          <w:lang w:val="de-DE"/>
+        </w:rPr>
+        <w:t xml:space="preserve"> Paket (Version 1.</w:t>
       </w:r>
       <w:r>
         <w:rPr>
@@ -801,7 +813,7 @@
                 <w:shd w:val="clear" w:color="auto" w:fill="F8F8F8"/>
                 <w:lang w:val="de-DE"/>
               </w:rPr>
-              <w:t>scaling</w:t>
+              <w:t>NEPSroutines</w:t>
             </w:r>
             <w:r>
               <w:rPr>
@@ -1189,7 +1201,7 @@
                 <w:shd w:val="clear" w:color="auto" w:fill="F8F8F8"/>
                 <w:lang w:val="de-DE"/>
               </w:rPr>
-              <w:t>scaling</w:t>
+              <w:t>NEPSroutines</w:t>
             </w:r>
             <w:r>
               <w:rPr>
@@ -1801,7 +1813,7 @@
                 <w:shd w:val="clear" w:color="auto" w:fill="F8F8F8"/>
                 <w:lang w:val="de-DE"/>
               </w:rPr>
-              <w:t>scaling</w:t>
+              <w:t>NEPSroutines</w:t>
             </w:r>
             <w:r>
               <w:rPr>
@@ -6804,7 +6816,7 @@
           <w:rStyle w:val="VerbatimChar"/>
           <w:lang w:val="de-DE"/>
         </w:rPr>
-        <w:t>scaling</w:t>
+        <w:t>NEPSroutines</w:t>
       </w:r>
       <w:r>
         <w:rPr>
@@ -6992,7 +7004,7 @@
           <w:rStyle w:val="VerbatimChar"/>
           <w:lang w:val="de-DE"/>
         </w:rPr>
-        <w:t>scaling</w:t>
+        <w:t>NEPSroutines</w:t>
       </w:r>
       <w:r>
         <w:rPr>
@@ -7370,7 +7382,7 @@
           <w:rStyle w:val="VerbatimChar"/>
           <w:lang w:val="de-DE"/>
         </w:rPr>
-        <w:t>scaling</w:t>
+        <w:t>NEPSroutines</w:t>
       </w:r>
       <w:r>
         <w:rPr>
@@ -7879,7 +7891,7 @@
           <w:rStyle w:val="VerbatimChar"/>
           <w:lang w:val="de-DE"/>
         </w:rPr>
-        <w:t>scaling</w:t>
+        <w:t>NEPSroutines</w:t>
       </w:r>
       <w:bookmarkEnd w:id="23"/>
       <w:bookmarkEnd w:id="24"/>
@@ -7902,7 +7914,7 @@
           <w:rStyle w:val="VerbatimChar"/>
           <w:lang w:val="de-DE"/>
         </w:rPr>
-        <w:t>scaling</w:t>
+        <w:t>NEPSroutines</w:t>
       </w:r>
       <w:r>
         <w:rPr>
@@ -7915,7 +7927,7 @@
           <w:rStyle w:val="VerbatimChar"/>
           <w:lang w:val="de-DE"/>
         </w:rPr>
-        <w:t>scaling</w:t>
+        <w:t>NEPSroutines</w:t>
       </w:r>
       <w:r>
         <w:rPr>
@@ -7928,7 +7940,7 @@
           <w:rStyle w:val="VerbatimChar"/>
           <w:lang w:val="de-DE"/>
         </w:rPr>
-        <w:t>scaling</w:t>
+        <w:t>NEPSroutines</w:t>
       </w:r>
       <w:r>
         <w:rPr>
@@ -8047,7 +8059,7 @@
           <w:rStyle w:val="VerbatimChar"/>
           <w:lang w:val="de-DE"/>
         </w:rPr>
-        <w:t>scaling</w:t>
+        <w:t>NEPSroutines</w:t>
       </w:r>
       <w:r>
         <w:rPr>
@@ -8257,7 +8269,7 @@
           <w:rStyle w:val="VerbatimChar"/>
           <w:lang w:val="de-DE"/>
         </w:rPr>
-        <w:t>scaling</w:t>
+        <w:t>NEPSroutines</w:t>
       </w:r>
       <w:r>
         <w:rPr>
@@ -8285,7 +8297,7 @@
           <w:rStyle w:val="VerbatimChar"/>
           <w:lang w:val="de-DE"/>
         </w:rPr>
-        <w:t>scaling</w:t>
+        <w:t>NEPSroutines</w:t>
       </w:r>
       <w:r>
         <w:rPr>
@@ -8383,7 +8395,19 @@
         <w:rPr>
           <w:lang w:val="de-DE"/>
         </w:rPr>
-        <w:t>Der Pfad richtet sich danach, wo das Verzeichnis zu finden ist. Die aktuellste Version befindet sich immer in diesem Ordner: Z:/Projektgruppen_(08)/Kompetenzen_BA_Hiwi_(p000012)/Methoden/Skalierung/Skalierungspaket/Paketversionen. Man kann das Paket natürlich auch in den Projektordner direkt kopieren, dann spart man sich die Eingabe eines Pfades und muss nur den Namen des Verzeichnisses selber angeben. Das Verzeichnis der Paketversion 0.1.0 heißt z.B. “scaling_0.1.0.tar.gz”. Das aktuellste Verzeichnis ist immer das mit der höchsten Nummer.</w:t>
+        <w:t>Der Pfad richtet sich danach, wo das Verzeichnis zu finden ist. Die aktuellste Version befindet sich immer in diesem Ordner: Z:/Projektgruppen_(08)/Kompetenzen_BA_Hiwi_(p000012)/Methoden/Skalierung/Skalierungspaket/Paketversionen. Man kann das Paket natürlich auch in den Projektordner direkt kopieren, dann spart man sich die Eingabe eines Pfades und muss nur den Namen des Verzeichnisses selber angeben. Das Verzeichnis der Paketversion 0.1.0 heißt z.B. “</w:t>
+      </w:r>
+      <w:r>
+        <w:rPr>
+          <w:lang w:val="de-DE"/>
+        </w:rPr>
+        <w:t>NEPSroutines</w:t>
+      </w:r>
+      <w:r>
+        <w:rPr>
+          <w:lang w:val="de-DE"/>
+        </w:rPr>
+        <w:t>_0.1.0.tar.gz”. Das aktuellste Verzeichnis ist immer das mit der höchsten Nummer.</w:t>
       </w:r>
     </w:p>
     <w:p>
@@ -8439,7 +8463,21 @@
           <w:rStyle w:val="StringTok"/>
           <w:lang w:val="de-DE"/>
         </w:rPr>
-        <w:t>'scaling'</w:t>
+        <w:t>'</w:t>
+      </w:r>
+      <w:r>
+        <w:rPr>
+          <w:rStyle w:val="StringTok"/>
+          <w:lang w:val="de-DE"/>
+        </w:rPr>
+        <w:t>NEPSroutines</w:t>
+      </w:r>
+      <w:r>
+        <w:rPr>
+          <w:rStyle w:val="StringTok"/>
+          <w:lang w:val="de-DE"/>
+        </w:rPr>
+        <w:t>'</w:t>
       </w:r>
       <w:r>
         <w:rPr>
@@ -9376,7 +9414,7 @@
           <w:rStyle w:val="VerbatimChar"/>
           <w:lang w:val="de-DE"/>
         </w:rPr>
-        <w:t>scaling</w:t>
+        <w:t>NEPSroutines</w:t>
       </w:r>
       <w:r>
         <w:rPr>
@@ -9552,7 +9590,7 @@
           <w:rStyle w:val="VerbatimChar"/>
           <w:lang w:val="de-DE"/>
         </w:rPr>
-        <w:t>scaling</w:t>
+        <w:t>NEPSroutines</w:t>
       </w:r>
       <w:bookmarkEnd w:id="49"/>
       <w:bookmarkEnd w:id="50"/>
@@ -9594,7 +9632,7 @@
           <w:rStyle w:val="VerbatimChar"/>
           <w:lang w:val="de-DE"/>
         </w:rPr>
-        <w:t>scaling</w:t>
+        <w:t>NEPSroutines</w:t>
       </w:r>
       <w:r>
         <w:rPr>
@@ -9607,7 +9645,7 @@
           <w:rStyle w:val="VerbatimChar"/>
           <w:lang w:val="de-DE"/>
         </w:rPr>
-        <w:t>scaling</w:t>
+        <w:t>NEPSroutines</w:t>
       </w:r>
       <w:r>
         <w:rPr>
@@ -13369,41 +13407,48 @@
       <w:pPr>
         <w:pStyle w:val="Textkrper"/>
         <w:rPr>
-          <w:lang w:val="en-GB"/>
+          <w:lang w:val="de-DE"/>
         </w:rPr>
       </w:pPr>
       <w:r>
         <w:rPr>
           <w:rStyle w:val="NormalTok"/>
-          <w:lang w:val="en-GB"/>
+          <w:lang w:val="de-DE"/>
         </w:rPr>
         <w:t xml:space="preserve">irt_results </w:t>
       </w:r>
       <w:r>
         <w:rPr>
           <w:rStyle w:val="OtherTok"/>
-          <w:lang w:val="en-GB"/>
+          <w:lang w:val="de-DE"/>
         </w:rPr>
         <w:t>&lt;-</w:t>
       </w:r>
       <w:r>
         <w:rPr>
           <w:rStyle w:val="NormalTok"/>
-          <w:lang w:val="en-GB"/>
-        </w:rPr>
-        <w:t xml:space="preserve"> scaling</w:t>
+          <w:lang w:val="de-DE"/>
+        </w:rPr>
+        <w:t xml:space="preserve"> </w:t>
+      </w:r>
+      <w:r>
+        <w:rPr>
+          <w:rStyle w:val="NormalTok"/>
+          <w:lang w:val="de-DE"/>
+        </w:rPr>
+        <w:t>NEPSroutines</w:t>
       </w:r>
       <w:r>
         <w:rPr>
           <w:rStyle w:val="SpecialCharTok"/>
-          <w:lang w:val="en-GB"/>
+          <w:lang w:val="de-DE"/>
         </w:rPr>
         <w:t>::</w:t>
       </w:r>
       <w:r>
         <w:rPr>
           <w:rStyle w:val="FunctionTok"/>
-          <w:lang w:val="en-GB"/>
+          <w:lang w:val="de-DE"/>
         </w:rPr>
         <w:t>irt_analysis(…)</w:t>
       </w:r>
@@ -15717,7 +15762,7 @@
           <w:rStyle w:val="VerbatimChar"/>
           <w:lang w:val="de-DE"/>
         </w:rPr>
-        <w:t>scaling</w:t>
+        <w:t>NEPSroutines</w:t>
       </w:r>
       <w:r>
         <w:rPr>
@@ -15952,7 +15997,7 @@
           <w:rStyle w:val="VerbatimChar"/>
           <w:lang w:val="de-DE"/>
         </w:rPr>
-        <w:t>scaling</w:t>
+        <w:t>NEPSroutines</w:t>
       </w:r>
       <w:r>
         <w:rPr>
@@ -15979,7 +16024,15 @@
           <w:iCs/>
           <w:lang w:val="de-DE"/>
         </w:rPr>
-        <w:t>Datenstruktur des Pakets scaling</w:t>
+        <w:t xml:space="preserve">Datenstruktur des Pakets </w:t>
+      </w:r>
+      <w:r>
+        <w:rPr>
+          <w:i/>
+          <w:iCs/>
+          <w:lang w:val="de-DE"/>
+        </w:rPr>
+        <w:t>NEPSroutines</w:t>
       </w:r>
       <w:r>
         <w:rPr>
@@ -16432,7 +16485,7 @@
           <w:rStyle w:val="VerbatimChar"/>
           <w:lang w:val="de-DE"/>
         </w:rPr>
-        <w:t>scaling</w:t>
+        <w:t>NEPSroutines</w:t>
       </w:r>
       <w:r>
         <w:rPr>
@@ -16656,7 +16709,14 @@
         <w:rPr>
           <w:lang w:val="de-DE"/>
         </w:rPr>
-        <w:t xml:space="preserve"> verwendet werden. Als Input übergibt man an die Funktion die data.frames </w:t>
+        <w:t xml:space="preserve"> verwendet werden. Als Input übergibt man </w:t>
+      </w:r>
+      <w:r>
+        <w:rPr>
+          <w:lang w:val="de-DE"/>
+        </w:rPr>
+        <w:lastRenderedPageBreak/>
+        <w:t xml:space="preserve">an die Funktion die data.frames </w:t>
       </w:r>
       <w:r>
         <w:rPr>
@@ -16695,14 +16755,7 @@
         <w:rPr>
           <w:lang w:val="de-DE"/>
         </w:rPr>
-        <w:t xml:space="preserve"> mit den </w:t>
-      </w:r>
-      <w:r>
-        <w:rPr>
-          <w:lang w:val="de-DE"/>
-        </w:rPr>
-        <w:lastRenderedPageBreak/>
-        <w:t xml:space="preserve">Namen der ungescorten Items. Man kann prinzipiell zusätzlich den character vector </w:t>
+        <w:t xml:space="preserve"> mit den Namen der ungescorten Items. Man kann prinzipiell zusätzlich den character vector </w:t>
       </w:r>
       <w:r>
         <w:rPr>
@@ -16908,7 +16961,13 @@
         <w:rPr>
           <w:rStyle w:val="NormalTok"/>
         </w:rPr>
-        <w:t xml:space="preserve"> scaling</w:t>
+        <w:t xml:space="preserve"> </w:t>
+      </w:r>
+      <w:r>
+        <w:rPr>
+          <w:rStyle w:val="NormalTok"/>
+        </w:rPr>
+        <w:t>NEPSroutines</w:t>
       </w:r>
       <w:r>
         <w:rPr>
@@ -16959,7 +17018,7 @@
           <w:rStyle w:val="VerbatimChar"/>
           <w:lang w:val="de-DE"/>
         </w:rPr>
-        <w:t>scaling</w:t>
+        <w:t>NEPSroutines</w:t>
       </w:r>
       <w:r>
         <w:rPr>
@@ -17105,7 +17164,13 @@
         <w:rPr>
           <w:rStyle w:val="NormalTok"/>
         </w:rPr>
-        <w:t xml:space="preserve"> scaling</w:t>
+        <w:t xml:space="preserve"> </w:t>
+      </w:r>
+      <w:r>
+        <w:rPr>
+          <w:rStyle w:val="NormalTok"/>
+        </w:rPr>
+        <w:t>NEPSroutines</w:t>
       </w:r>
       <w:r>
         <w:rPr>
@@ -17394,290 +17459,360 @@
     <w:p>
       <w:pPr>
         <w:pStyle w:val="SourceCode"/>
+        <w:rPr>
+          <w:lang w:val="de-DE"/>
+        </w:rPr>
       </w:pPr>
       <w:r>
         <w:rPr>
           <w:rStyle w:val="NormalTok"/>
+          <w:lang w:val="de-DE"/>
         </w:rPr>
         <w:t xml:space="preserve">poly_items </w:t>
       </w:r>
       <w:r>
         <w:rPr>
           <w:rStyle w:val="OtherTok"/>
+          <w:lang w:val="de-DE"/>
         </w:rPr>
         <w:t>&lt;-</w:t>
       </w:r>
       <w:r>
         <w:rPr>
           <w:rStyle w:val="NormalTok"/>
+          <w:lang w:val="de-DE"/>
         </w:rPr>
         <w:t xml:space="preserve"> </w:t>
       </w:r>
       <w:r>
         <w:rPr>
           <w:rStyle w:val="FunctionTok"/>
+          <w:lang w:val="de-DE"/>
         </w:rPr>
         <w:t>list</w:t>
       </w:r>
       <w:r>
         <w:rPr>
           <w:rStyle w:val="NormalTok"/>
+          <w:lang w:val="de-DE"/>
         </w:rPr>
         <w:t>(</w:t>
       </w:r>
       <w:r>
+        <w:rPr>
+          <w:lang w:val="de-DE"/>
+        </w:rPr>
         <w:br/>
       </w:r>
       <w:r>
         <w:rPr>
           <w:rStyle w:val="NormalTok"/>
+          <w:lang w:val="de-DE"/>
         </w:rPr>
         <w:t xml:space="preserve">  </w:t>
       </w:r>
       <w:r>
         <w:rPr>
           <w:rStyle w:val="AttributeTok"/>
+          <w:lang w:val="de-DE"/>
         </w:rPr>
         <w:t>BeispielItem1s_c =</w:t>
       </w:r>
       <w:r>
         <w:rPr>
           <w:rStyle w:val="NormalTok"/>
+          <w:lang w:val="de-DE"/>
         </w:rPr>
         <w:t xml:space="preserve"> </w:t>
       </w:r>
       <w:r>
         <w:rPr>
           <w:rStyle w:val="FunctionTok"/>
+          <w:lang w:val="de-DE"/>
         </w:rPr>
         <w:t>paste0</w:t>
       </w:r>
       <w:r>
         <w:rPr>
           <w:rStyle w:val="NormalTok"/>
+          <w:lang w:val="de-DE"/>
         </w:rPr>
         <w:t>(</w:t>
       </w:r>
       <w:r>
         <w:rPr>
           <w:rStyle w:val="StringTok"/>
+          <w:lang w:val="de-DE"/>
         </w:rPr>
         <w:t>"BeispielItem1"</w:t>
       </w:r>
       <w:r>
         <w:rPr>
           <w:rStyle w:val="NormalTok"/>
+          <w:lang w:val="de-DE"/>
         </w:rPr>
         <w:t xml:space="preserve">, </w:t>
       </w:r>
       <w:r>
         <w:rPr>
           <w:rStyle w:val="FunctionTok"/>
+          <w:lang w:val="de-DE"/>
         </w:rPr>
         <w:t>c</w:t>
       </w:r>
       <w:r>
         <w:rPr>
           <w:rStyle w:val="NormalTok"/>
+          <w:lang w:val="de-DE"/>
         </w:rPr>
         <w:t>(</w:t>
       </w:r>
       <w:r>
         <w:rPr>
           <w:rStyle w:val="DecValTok"/>
+          <w:lang w:val="de-DE"/>
         </w:rPr>
         <w:t>1</w:t>
       </w:r>
       <w:r>
         <w:rPr>
           <w:rStyle w:val="SpecialCharTok"/>
+          <w:lang w:val="de-DE"/>
         </w:rPr>
         <w:t>:</w:t>
       </w:r>
       <w:r>
         <w:rPr>
           <w:rStyle w:val="DecValTok"/>
+          <w:lang w:val="de-DE"/>
         </w:rPr>
         <w:t>3</w:t>
       </w:r>
       <w:r>
         <w:rPr>
           <w:rStyle w:val="NormalTok"/>
+          <w:lang w:val="de-DE"/>
         </w:rPr>
         <w:t xml:space="preserve">), </w:t>
       </w:r>
       <w:r>
         <w:rPr>
           <w:rStyle w:val="StringTok"/>
+          <w:lang w:val="de-DE"/>
         </w:rPr>
         <w:t>"_c"</w:t>
       </w:r>
       <w:r>
         <w:rPr>
           <w:rStyle w:val="NormalTok"/>
+          <w:lang w:val="de-DE"/>
         </w:rPr>
         <w:t>),</w:t>
       </w:r>
       <w:r>
+        <w:rPr>
+          <w:lang w:val="de-DE"/>
+        </w:rPr>
         <w:br/>
       </w:r>
       <w:r>
         <w:rPr>
           <w:rStyle w:val="NormalTok"/>
-        </w:rPr>
+          <w:lang w:val="de-DE"/>
+        </w:rPr>
+        <w:lastRenderedPageBreak/>
         <w:t xml:space="preserve">  </w:t>
       </w:r>
       <w:r>
         <w:rPr>
           <w:rStyle w:val="AttributeTok"/>
+          <w:lang w:val="de-DE"/>
         </w:rPr>
         <w:t>BeispielItem2s_c =</w:t>
       </w:r>
       <w:r>
         <w:rPr>
           <w:rStyle w:val="NormalTok"/>
+          <w:lang w:val="de-DE"/>
         </w:rPr>
         <w:t xml:space="preserve"> </w:t>
       </w:r>
       <w:r>
         <w:rPr>
           <w:rStyle w:val="FunctionTok"/>
+          <w:lang w:val="de-DE"/>
         </w:rPr>
         <w:t>paste0</w:t>
       </w:r>
       <w:r>
         <w:rPr>
           <w:rStyle w:val="NormalTok"/>
+          <w:lang w:val="de-DE"/>
         </w:rPr>
         <w:t>(</w:t>
       </w:r>
       <w:r>
         <w:rPr>
           <w:rStyle w:val="StringTok"/>
+          <w:lang w:val="de-DE"/>
         </w:rPr>
         <w:t>"BeispielItem2"</w:t>
       </w:r>
       <w:r>
         <w:rPr>
           <w:rStyle w:val="NormalTok"/>
+          <w:lang w:val="de-DE"/>
         </w:rPr>
         <w:t xml:space="preserve">, </w:t>
       </w:r>
       <w:r>
         <w:rPr>
           <w:rStyle w:val="FunctionTok"/>
+          <w:lang w:val="de-DE"/>
         </w:rPr>
         <w:t>c</w:t>
       </w:r>
       <w:r>
         <w:rPr>
           <w:rStyle w:val="NormalTok"/>
+          <w:lang w:val="de-DE"/>
         </w:rPr>
         <w:t>(</w:t>
       </w:r>
       <w:r>
         <w:rPr>
           <w:rStyle w:val="DecValTok"/>
+          <w:lang w:val="de-DE"/>
         </w:rPr>
         <w:t>1</w:t>
       </w:r>
       <w:r>
         <w:rPr>
           <w:rStyle w:val="SpecialCharTok"/>
+          <w:lang w:val="de-DE"/>
         </w:rPr>
         <w:t>:</w:t>
       </w:r>
       <w:r>
         <w:rPr>
           <w:rStyle w:val="DecValTok"/>
+          <w:lang w:val="de-DE"/>
         </w:rPr>
         <w:t>4</w:t>
       </w:r>
       <w:r>
         <w:rPr>
           <w:rStyle w:val="NormalTok"/>
+          <w:lang w:val="de-DE"/>
         </w:rPr>
         <w:t xml:space="preserve">), </w:t>
       </w:r>
       <w:r>
         <w:rPr>
           <w:rStyle w:val="StringTok"/>
+          <w:lang w:val="de-DE"/>
         </w:rPr>
         <w:t>"_c"</w:t>
       </w:r>
       <w:r>
         <w:rPr>
           <w:rStyle w:val="NormalTok"/>
+          <w:lang w:val="de-DE"/>
         </w:rPr>
         <w:t>),</w:t>
       </w:r>
       <w:r>
+        <w:rPr>
+          <w:lang w:val="de-DE"/>
+        </w:rPr>
         <w:br/>
       </w:r>
       <w:r>
         <w:rPr>
           <w:rStyle w:val="NormalTok"/>
-        </w:rPr>
-        <w:lastRenderedPageBreak/>
+          <w:lang w:val="de-DE"/>
+        </w:rPr>
         <w:t xml:space="preserve">  etc.</w:t>
       </w:r>
       <w:r>
+        <w:rPr>
+          <w:lang w:val="de-DE"/>
+        </w:rPr>
         <w:br/>
       </w:r>
       <w:r>
         <w:rPr>
           <w:rStyle w:val="NormalTok"/>
+          <w:lang w:val="de-DE"/>
         </w:rPr>
         <w:t>)</w:t>
       </w:r>
       <w:r>
+        <w:rPr>
+          <w:lang w:val="de-DE"/>
+        </w:rPr>
         <w:br/>
       </w:r>
       <w:r>
         <w:rPr>
           <w:rStyle w:val="NormalTok"/>
+          <w:lang w:val="de-DE"/>
         </w:rPr>
         <w:t xml:space="preserve">resp </w:t>
       </w:r>
       <w:r>
         <w:rPr>
           <w:rStyle w:val="OtherTok"/>
+          <w:lang w:val="de-DE"/>
         </w:rPr>
         <w:t>&lt;-</w:t>
       </w:r>
       <w:r>
         <w:rPr>
           <w:rStyle w:val="NormalTok"/>
-        </w:rPr>
-        <w:t xml:space="preserve"> scaling</w:t>
+          <w:lang w:val="de-DE"/>
+        </w:rPr>
+        <w:t xml:space="preserve"> </w:t>
+      </w:r>
+      <w:r>
+        <w:rPr>
+          <w:rStyle w:val="NormalTok"/>
+          <w:lang w:val="de-DE"/>
+        </w:rPr>
+        <w:t>NEPSroutines</w:t>
       </w:r>
       <w:r>
         <w:rPr>
           <w:rStyle w:val="SpecialCharTok"/>
+          <w:lang w:val="de-DE"/>
         </w:rPr>
         <w:t>::</w:t>
       </w:r>
       <w:r>
         <w:rPr>
           <w:rStyle w:val="FunctionTok"/>
+          <w:lang w:val="de-DE"/>
         </w:rPr>
         <w:t>pc_scoring</w:t>
       </w:r>
       <w:r>
         <w:rPr>
           <w:rStyle w:val="NormalTok"/>
+          <w:lang w:val="de-DE"/>
         </w:rPr>
         <w:t xml:space="preserve">(resp, </w:t>
       </w:r>
       <w:r>
         <w:rPr>
           <w:rStyle w:val="AttributeTok"/>
+          <w:lang w:val="de-DE"/>
         </w:rPr>
         <w:t>poly_items =</w:t>
       </w:r>
       <w:r>
         <w:rPr>
           <w:rStyle w:val="NormalTok"/>
+          <w:lang w:val="de-DE"/>
         </w:rPr>
         <w:t xml:space="preserve"> poly_items)</w:t>
       </w:r>
@@ -17799,7 +17934,13 @@
         <w:rPr>
           <w:rStyle w:val="NormalTok"/>
         </w:rPr>
-        <w:t xml:space="preserve"> scaling</w:t>
+        <w:t xml:space="preserve"> </w:t>
+      </w:r>
+      <w:r>
+        <w:rPr>
+          <w:rStyle w:val="NormalTok"/>
+        </w:rPr>
+        <w:t>NEPSroutines</w:t>
       </w:r>
       <w:r>
         <w:rPr>
@@ -18193,7 +18334,13 @@
         <w:rPr>
           <w:rStyle w:val="NormalTok"/>
         </w:rPr>
-        <w:t xml:space="preserve"> scaling</w:t>
+        <w:t xml:space="preserve"> </w:t>
+      </w:r>
+      <w:r>
+        <w:rPr>
+          <w:rStyle w:val="NormalTok"/>
+        </w:rPr>
+        <w:t>NEPSroutines</w:t>
       </w:r>
       <w:r>
         <w:rPr>
@@ -18466,7 +18613,13 @@
         <w:rPr>
           <w:rStyle w:val="NormalTok"/>
         </w:rPr>
-        <w:t xml:space="preserve"> scaling</w:t>
+        <w:t xml:space="preserve"> </w:t>
+      </w:r>
+      <w:r>
+        <w:rPr>
+          <w:rStyle w:val="NormalTok"/>
+        </w:rPr>
+        <w:t>NEPSroutines</w:t>
       </w:r>
       <w:r>
         <w:rPr>
@@ -18493,6 +18646,7 @@
         <w:rPr>
           <w:rStyle w:val="NormalTok"/>
         </w:rPr>
+        <w:lastRenderedPageBreak/>
         <w:t xml:space="preserve">  vars,</w:t>
       </w:r>
       <w:r>
@@ -18523,7 +18677,6 @@
         <w:rPr>
           <w:rStyle w:val="NormalTok"/>
         </w:rPr>
-        <w:lastRenderedPageBreak/>
         <w:t xml:space="preserve">  </w:t>
       </w:r>
       <w:r>
@@ -18949,7 +19102,13 @@
         <w:rPr>
           <w:rStyle w:val="NormalTok"/>
         </w:rPr>
-        <w:t xml:space="preserve"> scaling</w:t>
+        <w:t xml:space="preserve"> </w:t>
+      </w:r>
+      <w:r>
+        <w:rPr>
+          <w:rStyle w:val="NormalTok"/>
+        </w:rPr>
+        <w:t>NEPSroutines</w:t>
       </w:r>
       <w:r>
         <w:rPr>
@@ -19213,27 +19372,27 @@
         <w:spacing w:after="0"/>
         <w:rPr>
           <w:rStyle w:val="NormalTok"/>
-          <w:lang w:val="en-GB"/>
+          <w:lang w:val="de-DE"/>
         </w:rPr>
       </w:pPr>
       <w:r>
         <w:rPr>
           <w:rStyle w:val="NormalTok"/>
-          <w:lang w:val="en-GB"/>
+          <w:lang w:val="de-DE"/>
         </w:rPr>
         <w:t>vars$scoring[vars$</w:t>
       </w:r>
       <w:r>
         <w:rPr>
           <w:rStyle w:val="NormalTok"/>
-          <w:lang w:val="en-GB"/>
+          <w:lang w:val="de-DE"/>
         </w:rPr>
         <w:t>mixed</w:t>
       </w:r>
       <w:r>
         <w:rPr>
           <w:rStyle w:val="NormalTok"/>
-          <w:lang w:val="en-GB"/>
+          <w:lang w:val="de-DE"/>
         </w:rPr>
         <w:t>] &lt;- ifelse(</w:t>
       </w:r>
@@ -19322,6 +19481,7 @@
         <w:rPr>
           <w:lang w:val="de-DE"/>
         </w:rPr>
+        <w:lastRenderedPageBreak/>
         <w:t>User defined missing values</w:t>
       </w:r>
       <w:bookmarkEnd w:id="95"/>
@@ -19353,7 +19513,6 @@
           <w:b/>
           <w:bCs/>
         </w:rPr>
-        <w:lastRenderedPageBreak/>
         <w:t>-99</w:t>
       </w:r>
       <w:r>
@@ -19592,48 +19751,48 @@
       <w:pPr>
         <w:pStyle w:val="SourceCode"/>
         <w:rPr>
-          <w:lang w:val="en-GB"/>
+          <w:lang w:val="de-DE"/>
         </w:rPr>
       </w:pPr>
       <w:r>
         <w:rPr>
           <w:rStyle w:val="FunctionTok"/>
-          <w:lang w:val="en-GB"/>
+          <w:lang w:val="de-DE"/>
         </w:rPr>
         <w:t>table</w:t>
       </w:r>
       <w:r>
         <w:rPr>
           <w:rStyle w:val="NormalTok"/>
-          <w:lang w:val="en-GB"/>
+          <w:lang w:val="de-DE"/>
         </w:rPr>
         <w:t>(</w:t>
       </w:r>
       <w:r>
         <w:rPr>
           <w:rStyle w:val="FunctionTok"/>
-          <w:lang w:val="en-GB"/>
+          <w:lang w:val="de-DE"/>
         </w:rPr>
         <w:t>unlist</w:t>
       </w:r>
       <w:r>
         <w:rPr>
           <w:rStyle w:val="NormalTok"/>
-          <w:lang w:val="en-GB"/>
+          <w:lang w:val="de-DE"/>
         </w:rPr>
         <w:t>(resp[ , vars</w:t>
       </w:r>
       <w:r>
         <w:rPr>
           <w:rStyle w:val="SpecialCharTok"/>
-          <w:lang w:val="en-GB"/>
+          <w:lang w:val="de-DE"/>
         </w:rPr>
         <w:t>$</w:t>
       </w:r>
       <w:r>
         <w:rPr>
           <w:rStyle w:val="NormalTok"/>
-          <w:lang w:val="en-GB"/>
+          <w:lang w:val="de-DE"/>
         </w:rPr>
         <w:t>item]))</w:t>
       </w:r>
@@ -20081,6 +20240,7 @@
         <w:br/>
       </w:r>
       <w:r>
+        <w:lastRenderedPageBreak/>
         <w:t xml:space="preserve">  </w:t>
       </w:r>
       <w:r>
@@ -20127,7 +20287,6 @@
         <w:rPr>
           <w:lang w:val="de-DE"/>
         </w:rPr>
-        <w:lastRenderedPageBreak/>
         <w:t>Vorbereitung der DIF-Variablen</w:t>
       </w:r>
       <w:bookmarkEnd w:id="98"/>
@@ -20644,7 +20803,13 @@
         <w:rPr>
           <w:rStyle w:val="NormalTok"/>
         </w:rPr>
-        <w:t xml:space="preserve"> scaling</w:t>
+        <w:t xml:space="preserve"> </w:t>
+      </w:r>
+      <w:r>
+        <w:rPr>
+          <w:rStyle w:val="NormalTok"/>
+        </w:rPr>
+        <w:t>NEPSroutines</w:t>
       </w:r>
       <w:r>
         <w:rPr>
@@ -20745,6 +20910,7 @@
         <w:rPr>
           <w:rStyle w:val="NormalTok"/>
         </w:rPr>
+        <w:lastRenderedPageBreak/>
         <w:t xml:space="preserve">  test_year</w:t>
       </w:r>
       <w:r>
@@ -20777,12 +20943,6 @@
           <w:rStyle w:val="NormalTok"/>
         </w:rPr>
         <w:br/>
-      </w:r>
-      <w:r>
-        <w:rPr>
-          <w:rStyle w:val="NormalTok"/>
-        </w:rPr>
-        <w:lastRenderedPageBreak/>
         <w:t xml:space="preserve">  </w:t>
       </w:r>
       <w:r>
@@ -21007,262 +21167,262 @@
       <w:pPr>
         <w:pStyle w:val="SourceCode"/>
         <w:rPr>
-          <w:lang w:val="en-GB"/>
+          <w:lang w:val="de-DE"/>
         </w:rPr>
       </w:pPr>
       <w:r>
         <w:rPr>
           <w:rStyle w:val="NormalTok"/>
-          <w:lang w:val="en-GB"/>
+          <w:lang w:val="de-DE"/>
         </w:rPr>
         <w:t>resp</w:t>
       </w:r>
       <w:r>
         <w:rPr>
           <w:rStyle w:val="SpecialCharTok"/>
-          <w:lang w:val="en-GB"/>
+          <w:lang w:val="de-DE"/>
         </w:rPr>
         <w:t>$</w:t>
       </w:r>
       <w:r>
         <w:rPr>
           <w:rStyle w:val="NormalTok"/>
-          <w:lang w:val="en-GB"/>
+          <w:lang w:val="de-DE"/>
         </w:rPr>
         <w:t xml:space="preserve">migration </w:t>
       </w:r>
       <w:r>
         <w:rPr>
           <w:rStyle w:val="OtherTok"/>
-          <w:lang w:val="en-GB"/>
+          <w:lang w:val="de-DE"/>
         </w:rPr>
         <w:t>&lt;-</w:t>
       </w:r>
       <w:r>
         <w:rPr>
           <w:rStyle w:val="NormalTok"/>
-          <w:lang w:val="en-GB"/>
+          <w:lang w:val="de-DE"/>
         </w:rPr>
         <w:t xml:space="preserve"> </w:t>
       </w:r>
       <w:r>
         <w:rPr>
           <w:rStyle w:val="FunctionTok"/>
-          <w:lang w:val="en-GB"/>
+          <w:lang w:val="de-DE"/>
         </w:rPr>
         <w:t>ifelse</w:t>
       </w:r>
       <w:r>
         <w:rPr>
           <w:rStyle w:val="NormalTok"/>
-          <w:lang w:val="en-GB"/>
+          <w:lang w:val="de-DE"/>
         </w:rPr>
         <w:t>(</w:t>
       </w:r>
       <w:r>
         <w:rPr>
-          <w:lang w:val="en-GB"/>
+          <w:lang w:val="de-DE"/>
         </w:rPr>
         <w:br/>
       </w:r>
       <w:r>
         <w:rPr>
           <w:rStyle w:val="NormalTok"/>
-          <w:lang w:val="en-GB"/>
+          <w:lang w:val="de-DE"/>
         </w:rPr>
         <w:t xml:space="preserve">  resp</w:t>
       </w:r>
       <w:r>
         <w:rPr>
           <w:rStyle w:val="SpecialCharTok"/>
-          <w:lang w:val="en-GB"/>
+          <w:lang w:val="de-DE"/>
         </w:rPr>
         <w:t>$</w:t>
       </w:r>
       <w:r>
         <w:rPr>
           <w:rStyle w:val="NormalTok"/>
-          <w:lang w:val="en-GB"/>
+          <w:lang w:val="de-DE"/>
         </w:rPr>
         <w:t xml:space="preserve">migration </w:t>
       </w:r>
       <w:r>
         <w:rPr>
           <w:rStyle w:val="SpecialCharTok"/>
-          <w:lang w:val="en-GB"/>
+          <w:lang w:val="de-DE"/>
         </w:rPr>
         <w:t>%in%</w:t>
       </w:r>
       <w:r>
         <w:rPr>
           <w:rStyle w:val="NormalTok"/>
-          <w:lang w:val="en-GB"/>
+          <w:lang w:val="de-DE"/>
         </w:rPr>
         <w:t xml:space="preserve"> </w:t>
       </w:r>
       <w:r>
         <w:rPr>
           <w:rStyle w:val="FunctionTok"/>
-          <w:lang w:val="en-GB"/>
+          <w:lang w:val="de-DE"/>
         </w:rPr>
         <w:t>c</w:t>
       </w:r>
       <w:r>
         <w:rPr>
           <w:rStyle w:val="NormalTok"/>
-          <w:lang w:val="en-GB"/>
+          <w:lang w:val="de-DE"/>
         </w:rPr>
         <w:t>(</w:t>
       </w:r>
       <w:r>
         <w:rPr>
           <w:rStyle w:val="DecValTok"/>
-          <w:lang w:val="en-GB"/>
+          <w:lang w:val="de-DE"/>
         </w:rPr>
         <w:t>0</w:t>
       </w:r>
       <w:r>
         <w:rPr>
           <w:rStyle w:val="NormalTok"/>
-          <w:lang w:val="en-GB"/>
+          <w:lang w:val="de-DE"/>
         </w:rPr>
         <w:t xml:space="preserve">, </w:t>
       </w:r>
       <w:r>
         <w:rPr>
           <w:rStyle w:val="DecValTok"/>
-          <w:lang w:val="en-GB"/>
+          <w:lang w:val="de-DE"/>
         </w:rPr>
         <w:t>4</w:t>
       </w:r>
       <w:r>
         <w:rPr>
           <w:rStyle w:val="SpecialCharTok"/>
-          <w:lang w:val="en-GB"/>
+          <w:lang w:val="de-DE"/>
         </w:rPr>
         <w:t>:</w:t>
       </w:r>
       <w:r>
         <w:rPr>
           <w:rStyle w:val="DecValTok"/>
-          <w:lang w:val="en-GB"/>
+          <w:lang w:val="de-DE"/>
         </w:rPr>
         <w:t>10</w:t>
       </w:r>
       <w:r>
         <w:rPr>
           <w:rStyle w:val="NormalTok"/>
-          <w:lang w:val="en-GB"/>
+          <w:lang w:val="de-DE"/>
         </w:rPr>
         <w:t xml:space="preserve">), </w:t>
       </w:r>
       <w:r>
         <w:rPr>
           <w:rStyle w:val="DecValTok"/>
-          <w:lang w:val="en-GB"/>
+          <w:lang w:val="de-DE"/>
         </w:rPr>
         <w:t>0</w:t>
       </w:r>
       <w:r>
         <w:rPr>
           <w:rStyle w:val="NormalTok"/>
-          <w:lang w:val="en-GB"/>
+          <w:lang w:val="de-DE"/>
         </w:rPr>
         <w:t>,</w:t>
       </w:r>
       <w:r>
         <w:rPr>
-          <w:lang w:val="en-GB"/>
+          <w:lang w:val="de-DE"/>
         </w:rPr>
         <w:br/>
       </w:r>
       <w:r>
         <w:rPr>
           <w:rStyle w:val="NormalTok"/>
-          <w:lang w:val="en-GB"/>
+          <w:lang w:val="de-DE"/>
         </w:rPr>
         <w:t xml:space="preserve">  </w:t>
       </w:r>
       <w:r>
         <w:rPr>
           <w:rStyle w:val="FunctionTok"/>
-          <w:lang w:val="en-GB"/>
+          <w:lang w:val="de-DE"/>
         </w:rPr>
         <w:t>ifelse</w:t>
       </w:r>
       <w:r>
         <w:rPr>
           <w:rStyle w:val="NormalTok"/>
-          <w:lang w:val="en-GB"/>
+          <w:lang w:val="de-DE"/>
         </w:rPr>
         <w:t>(</w:t>
       </w:r>
       <w:r>
         <w:rPr>
           <w:rStyle w:val="FunctionTok"/>
-          <w:lang w:val="en-GB"/>
+          <w:lang w:val="de-DE"/>
         </w:rPr>
         <w:t>is.na</w:t>
       </w:r>
       <w:r>
         <w:rPr>
           <w:rStyle w:val="NormalTok"/>
-          <w:lang w:val="en-GB"/>
+          <w:lang w:val="de-DE"/>
         </w:rPr>
         <w:t>(resp</w:t>
       </w:r>
       <w:r>
         <w:rPr>
           <w:rStyle w:val="SpecialCharTok"/>
-          <w:lang w:val="en-GB"/>
+          <w:lang w:val="de-DE"/>
         </w:rPr>
         <w:t>$</w:t>
       </w:r>
       <w:r>
         <w:rPr>
           <w:rStyle w:val="NormalTok"/>
-          <w:lang w:val="en-GB"/>
+          <w:lang w:val="de-DE"/>
         </w:rPr>
         <w:t xml:space="preserve">migration), </w:t>
       </w:r>
       <w:r>
         <w:rPr>
           <w:rStyle w:val="ConstantTok"/>
-          <w:lang w:val="en-GB"/>
+          <w:lang w:val="de-DE"/>
         </w:rPr>
         <w:t>NA</w:t>
       </w:r>
       <w:r>
         <w:rPr>
           <w:rStyle w:val="NormalTok"/>
-          <w:lang w:val="en-GB"/>
+          <w:lang w:val="de-DE"/>
         </w:rPr>
         <w:t xml:space="preserve">, </w:t>
       </w:r>
       <w:r>
         <w:rPr>
           <w:rStyle w:val="DecValTok"/>
-          <w:lang w:val="en-GB"/>
+          <w:lang w:val="de-DE"/>
         </w:rPr>
         <w:t>1</w:t>
       </w:r>
       <w:r>
         <w:rPr>
           <w:rStyle w:val="NormalTok"/>
-          <w:lang w:val="en-GB"/>
+          <w:lang w:val="de-DE"/>
         </w:rPr>
         <w:t>)</w:t>
       </w:r>
       <w:r>
         <w:rPr>
-          <w:lang w:val="en-GB"/>
+          <w:lang w:val="de-DE"/>
         </w:rPr>
         <w:br/>
       </w:r>
       <w:r>
         <w:rPr>
           <w:rStyle w:val="NormalTok"/>
-          <w:lang w:val="en-GB"/>
+          <w:lang w:val="de-DE"/>
         </w:rPr>
         <w:t>)</w:t>
       </w:r>
@@ -21798,6 +21958,7 @@
         <w:rPr>
           <w:lang w:val="de-DE"/>
         </w:rPr>
+        <w:lastRenderedPageBreak/>
         <w:t>Labels für die Variablen</w:t>
       </w:r>
       <w:bookmarkEnd w:id="113"/>
@@ -21850,7 +22011,6 @@
         <w:rPr>
           <w:rStyle w:val="NormalTok"/>
         </w:rPr>
-        <w:lastRenderedPageBreak/>
         <w:t>resp</w:t>
       </w:r>
       <w:r>
@@ -22261,7 +22421,13 @@
         <w:rPr>
           <w:rStyle w:val="NormalTok"/>
         </w:rPr>
-        <w:t xml:space="preserve"> scaling</w:t>
+        <w:t xml:space="preserve"> </w:t>
+      </w:r>
+      <w:r>
+        <w:rPr>
+          <w:rStyle w:val="NormalTok"/>
+        </w:rPr>
+        <w:t>NEPSroutines</w:t>
       </w:r>
       <w:r>
         <w:rPr>
@@ -22665,6 +22831,7 @@
         <w:rPr>
           <w:lang w:val="de-DE"/>
         </w:rPr>
+        <w:lastRenderedPageBreak/>
         <w:t xml:space="preserve">Zudem muss im Falle einer Gruppierung für jede Gruppe im Datensatz </w:t>
       </w:r>
       <w:r>
@@ -22764,7 +22931,6 @@
         <w:rPr>
           <w:rStyle w:val="CommentTok"/>
         </w:rPr>
-        <w:lastRenderedPageBreak/>
         <w:t># New dich variables</w:t>
       </w:r>
       <w:r>
@@ -24304,7 +24470,13 @@
         <w:rPr>
           <w:rStyle w:val="NormalTok"/>
         </w:rPr>
-        <w:t>scaling::</w:t>
+        <w:t>NEPSroutines</w:t>
+      </w:r>
+      <w:r>
+        <w:rPr>
+          <w:rStyle w:val="NormalTok"/>
+        </w:rPr>
+        <w:t>::</w:t>
       </w:r>
       <w:r>
         <w:rPr>
@@ -24366,6 +24538,7 @@
         <w:rPr>
           <w:rStyle w:val="FunctionTok"/>
         </w:rPr>
+        <w:lastRenderedPageBreak/>
         <w:t xml:space="preserve">  </w:t>
       </w:r>
       <w:r>
@@ -24554,7 +24727,6 @@
         <w:rPr>
           <w:lang w:val="de-DE"/>
         </w:rPr>
-        <w:lastRenderedPageBreak/>
         <w:t>Je nach Studiendesign werden noch weitere Variablen benötigt, z.B. für das Linking. Dafür liegen bisher noch keine Funktionen vor, sie müssen also eigenständig erstellt werden.</w:t>
       </w:r>
     </w:p>
@@ -24974,7 +25146,7 @@
         <w:rPr>
           <w:rStyle w:val="NormalTok"/>
         </w:rPr>
-        <w:t>scaling</w:t>
+        <w:t>NEPSroutines</w:t>
       </w:r>
       <w:r>
         <w:rPr>
@@ -25013,7 +25185,7 @@
         <w:rPr>
           <w:rStyle w:val="NormalTok"/>
         </w:rPr>
-        <w:t>scaling</w:t>
+        <w:t>NEPSroutines</w:t>
       </w:r>
       <w:r>
         <w:rPr>
@@ -25085,7 +25257,14 @@
         <w:rPr>
           <w:rStyle w:val="StringTok"/>
         </w:rPr>
-        <w:t>"correct_response"</w:t>
+        <w:t>"correct_respon</w:t>
+      </w:r>
+      <w:r>
+        <w:rPr>
+          <w:rStyle w:val="StringTok"/>
+        </w:rPr>
+        <w:lastRenderedPageBreak/>
+        <w:t>se"</w:t>
       </w:r>
       <w:r>
         <w:rPr>
@@ -25100,7 +25279,7 @@
         <w:rPr>
           <w:rStyle w:val="NormalTok"/>
         </w:rPr>
-        <w:t>scaling</w:t>
+        <w:t>NEPSroutines</w:t>
       </w:r>
       <w:r>
         <w:rPr>
@@ -25244,7 +25423,7 @@
         <w:rPr>
           <w:rStyle w:val="NormalTok"/>
         </w:rPr>
-        <w:t>scaling</w:t>
+        <w:t>NEPSroutines</w:t>
       </w:r>
       <w:r>
         <w:rPr>
@@ -25346,7 +25525,7 @@
         <w:rPr>
           <w:rStyle w:val="NormalTok"/>
         </w:rPr>
-        <w:t>scaling</w:t>
+        <w:t>NEPSroutines</w:t>
       </w:r>
       <w:r>
         <w:rPr>
@@ -25433,7 +25612,7 @@
         <w:rPr>
           <w:rStyle w:val="NormalTok"/>
         </w:rPr>
-        <w:t>scaling</w:t>
+        <w:t>NEPSroutines</w:t>
       </w:r>
       <w:r>
         <w:rPr>
@@ -25520,7 +25699,7 @@
         <w:rPr>
           <w:rStyle w:val="NormalTok"/>
         </w:rPr>
-        <w:t>scaling</w:t>
+        <w:t>NEPSroutines</w:t>
       </w:r>
       <w:r>
         <w:rPr>
@@ -25610,7 +25789,6 @@
         <w:rPr>
           <w:rStyle w:val="AttributeTok"/>
         </w:rPr>
-        <w:lastRenderedPageBreak/>
         <w:t>dich =</w:t>
       </w:r>
       <w:r>
@@ -25665,7 +25843,7 @@
         <w:rPr>
           <w:rStyle w:val="NormalTok"/>
         </w:rPr>
-        <w:t>scaling</w:t>
+        <w:t>NEPSroutines</w:t>
       </w:r>
       <w:r>
         <w:rPr>
@@ -25752,7 +25930,7 @@
         <w:rPr>
           <w:rStyle w:val="NormalTok"/>
         </w:rPr>
-        <w:t>scaling</w:t>
+        <w:t>NEPSroutines</w:t>
       </w:r>
       <w:r>
         <w:rPr>
@@ -25815,7 +25993,7 @@
         <w:rPr>
           <w:rStyle w:val="NormalTok"/>
         </w:rPr>
-        <w:t>scaling</w:t>
+        <w:t>NEPSroutines</w:t>
       </w:r>
       <w:r>
         <w:rPr>
@@ -25953,13 +26131,7 @@
         <w:rPr>
           <w:rStyle w:val="CommentTok"/>
         </w:rPr>
-        <w:t xml:space="preserve"># </w:t>
-      </w:r>
-      <w:r>
-        <w:rPr>
-          <w:rStyle w:val="CommentTok"/>
-        </w:rPr>
-        <w:t>Konvertiere “haven_labelled” Variablen in “double”</w:t>
+        <w:t># Konvertiere “haven_labelled” Variablen in “double”</w:t>
       </w:r>
     </w:p>
     <w:p>
@@ -25988,14 +26160,7 @@
           <w:rStyle w:val="CommentTok"/>
           <w:lang w:val="en-GB"/>
         </w:rPr>
-        <w:t xml:space="preserve"># </w:t>
-      </w:r>
-      <w:r>
-        <w:rPr>
-          <w:rStyle w:val="CommentTok"/>
-          <w:lang w:val="en-GB"/>
-        </w:rPr>
-        <w:t>Prüfe nach, ob die user defined missing values no</w:t>
+        <w:t># Prüfe nach, ob die user defined missing values no</w:t>
       </w:r>
       <w:r>
         <w:rPr>
@@ -26339,7 +26504,7 @@
           <w:rStyle w:val="VerbatimChar"/>
           <w:lang w:val="de-DE"/>
         </w:rPr>
-        <w:t>scaling</w:t>
+        <w:t>NEPSroutines</w:t>
       </w:r>
       <w:r>
         <w:rPr>
@@ -26926,7 +27091,7 @@
         <w:rPr>
           <w:rStyle w:val="NormalTok"/>
         </w:rPr>
-        <w:t>scaling</w:t>
+        <w:t>NEPSroutines</w:t>
       </w:r>
       <w:r>
         <w:rPr>
@@ -27002,7 +27167,7 @@
           <w:rStyle w:val="NormalTok"/>
         </w:rPr>
         <w:lastRenderedPageBreak/>
-        <w:t>scaling</w:t>
+        <w:t>NEPSroutines</w:t>
       </w:r>
       <w:r>
         <w:rPr>
@@ -27212,7 +27377,19 @@
         <w:rPr>
           <w:rStyle w:val="CommentTok"/>
         </w:rPr>
-        <w:t># In other scalings some more characteristics might apply here, e.g. position of booklet</w:t>
+        <w:t xml:space="preserve"># In other </w:t>
+      </w:r>
+      <w:r>
+        <w:rPr>
+          <w:rStyle w:val="CommentTok"/>
+        </w:rPr>
+        <w:t>NEPSroutines</w:t>
+      </w:r>
+      <w:r>
+        <w:rPr>
+          <w:rStyle w:val="CommentTok"/>
+        </w:rPr>
+        <w:t>s some more characteristics might apply here, e.g. position of booklet</w:t>
       </w:r>
       <w:r>
         <w:br/>
@@ -27233,7 +27410,7 @@
         <w:rPr>
           <w:rStyle w:val="NormalTok"/>
         </w:rPr>
-        <w:t>scaling</w:t>
+        <w:t>NEPSroutines</w:t>
       </w:r>
       <w:r>
         <w:rPr>
@@ -27308,7 +27485,7 @@
         <w:rPr>
           <w:rStyle w:val="NormalTok"/>
         </w:rPr>
-        <w:t>scaling</w:t>
+        <w:t>NEPSroutines</w:t>
       </w:r>
       <w:r>
         <w:rPr>
@@ -27371,7 +27548,7 @@
         <w:rPr>
           <w:rStyle w:val="NormalTok"/>
         </w:rPr>
-        <w:t>scaling</w:t>
+        <w:t>NEPSroutines</w:t>
       </w:r>
       <w:r>
         <w:rPr>
@@ -27446,7 +27623,7 @@
         <w:rPr>
           <w:rStyle w:val="NormalTok"/>
         </w:rPr>
-        <w:t>scaling</w:t>
+        <w:t>NEPSroutines</w:t>
       </w:r>
       <w:r>
         <w:rPr>
@@ -27556,7 +27733,7 @@
           <w:rStyle w:val="VerbatimChar"/>
           <w:lang w:val="de-DE"/>
         </w:rPr>
-        <w:t>scaling</w:t>
+        <w:t>NEPSroutines</w:t>
       </w:r>
       <w:r>
         <w:rPr>
@@ -27819,7 +27996,7 @@
         <w:rPr>
           <w:rStyle w:val="NormalTok"/>
         </w:rPr>
-        <w:t>scaling</w:t>
+        <w:t>NEPSroutines</w:t>
       </w:r>
       <w:r>
         <w:rPr>
@@ -27846,6 +28023,7 @@
         <w:rPr>
           <w:rStyle w:val="NormalTok"/>
         </w:rPr>
+        <w:lastRenderedPageBreak/>
         <w:t xml:space="preserve">  resp,</w:t>
       </w:r>
       <w:r>
@@ -27855,7 +28033,6 @@
         <w:rPr>
           <w:rStyle w:val="NormalTok"/>
         </w:rPr>
-        <w:lastRenderedPageBreak/>
         <w:t xml:space="preserve">  </w:t>
       </w:r>
       <w:r>
@@ -28474,7 +28651,7 @@
         <w:rPr>
           <w:rStyle w:val="NormalTok"/>
         </w:rPr>
-        <w:t>scaling</w:t>
+        <w:t>NEPSroutines</w:t>
       </w:r>
       <w:r>
         <w:rPr>
@@ -29360,7 +29537,7 @@
           <w:rStyle w:val="NormalTok"/>
         </w:rPr>
         <w:lastRenderedPageBreak/>
-        <w:t>scaling</w:t>
+        <w:t>NEPSroutines</w:t>
       </w:r>
       <w:r>
         <w:rPr>
@@ -31432,7 +31609,7 @@
         <w:rPr>
           <w:rStyle w:val="NormalTok"/>
         </w:rPr>
-        <w:t>scaling</w:t>
+        <w:t>NEPSroutines</w:t>
       </w:r>
       <w:r>
         <w:rPr>
@@ -33347,7 +33524,7 @@
           <w:rStyle w:val="VerbatimChar"/>
           <w:lang w:val="de-DE"/>
         </w:rPr>
-        <w:t>scaling</w:t>
+        <w:t>NEPSroutines</w:t>
       </w:r>
       <w:r>
         <w:rPr>
@@ -33506,7 +33683,7 @@
         <w:rPr>
           <w:rStyle w:val="NormalTok"/>
         </w:rPr>
-        <w:t>scaling</w:t>
+        <w:t>NEPSroutines</w:t>
       </w:r>
       <w:r>
         <w:rPr>
@@ -33813,7 +33990,7 @@
         <w:rPr>
           <w:rStyle w:val="NormalTok"/>
         </w:rPr>
-        <w:t>scaling</w:t>
+        <w:t>NEPSroutines</w:t>
       </w:r>
       <w:r>
         <w:rPr>
@@ -34618,7 +34795,7 @@
           <w:rStyle w:val="NormalTok"/>
           <w:lang w:val="de-DE"/>
         </w:rPr>
-        <w:t>scaling</w:t>
+        <w:t>NEPSroutines</w:t>
       </w:r>
       <w:r>
         <w:rPr>
@@ -34968,7 +35145,7 @@
           <w:rStyle w:val="NormalTok"/>
           <w:lang w:val="de-DE"/>
         </w:rPr>
-        <w:t>scaling</w:t>
+        <w:t>NEPSroutines</w:t>
       </w:r>
       <w:r>
         <w:rPr>
@@ -35963,7 +36140,7 @@
         <w:rPr>
           <w:rStyle w:val="NormalTok"/>
         </w:rPr>
-        <w:t>scaling</w:t>
+        <w:t>NEPSroutines</w:t>
       </w:r>
       <w:r>
         <w:rPr>
@@ -36515,7 +36692,7 @@
         <w:rPr>
           <w:rStyle w:val="NormalTok"/>
         </w:rPr>
-        <w:t>scaling</w:t>
+        <w:t>NEPSroutines</w:t>
       </w:r>
       <w:r>
         <w:rPr>
@@ -38124,7 +38301,7 @@
         <w:rPr>
           <w:rStyle w:val="NormalTok"/>
         </w:rPr>
-        <w:t>scaling</w:t>
+        <w:t>NEPSroutines</w:t>
       </w:r>
       <w:r>
         <w:rPr>
@@ -38668,7 +38845,7 @@
         <w:rPr>
           <w:rStyle w:val="NormalTok"/>
         </w:rPr>
-        <w:t>scaling</w:t>
+        <w:t>NEPSroutines</w:t>
       </w:r>
       <w:r>
         <w:rPr>
@@ -40176,7 +40353,7 @@
         <w:rPr>
           <w:rStyle w:val="NormalTok"/>
         </w:rPr>
-        <w:t>scaling</w:t>
+        <w:t>NEPSroutines</w:t>
       </w:r>
       <w:r>
         <w:rPr>
@@ -40678,7 +40855,7 @@
         <w:rPr>
           <w:rStyle w:val="NormalTok"/>
         </w:rPr>
-        <w:t>scaling</w:t>
+        <w:t>NEPSroutines</w:t>
       </w:r>
       <w:r>
         <w:rPr>
@@ -42624,7 +42801,7 @@
           <w:rStyle w:val="NormalTok"/>
           <w:lang w:val="en-GB"/>
         </w:rPr>
-        <w:t>scaling</w:t>
+        <w:t>NEPSroutines</w:t>
       </w:r>
       <w:r>
         <w:rPr>
@@ -43882,7 +44059,7 @@
           <w:rStyle w:val="VerbatimChar"/>
           <w:lang w:val="de-DE"/>
         </w:rPr>
-        <w:t>scaling</w:t>
+        <w:t>NEPSroutines</w:t>
       </w:r>
       <w:r>
         <w:rPr>
@@ -43925,7 +44102,7 @@
         <w:rPr>
           <w:rStyle w:val="NormalTok"/>
         </w:rPr>
-        <w:t>scaling</w:t>
+        <w:t>NEPSroutines</w:t>
       </w:r>
       <w:r>
         <w:rPr>
@@ -45309,7 +45486,7 @@
           <w:rStyle w:val="VerbatimChar"/>
           <w:lang w:val="de-DE"/>
         </w:rPr>
-        <w:t>scaling</w:t>
+        <w:t>NEPSroutines</w:t>
       </w:r>
       <w:r>
         <w:rPr>
@@ -45601,7 +45778,7 @@
           <w:rStyle w:val="VerbatimChar"/>
           <w:lang w:val="de-DE"/>
         </w:rPr>
-        <w:t>scaling</w:t>
+        <w:t>NEPSroutines</w:t>
       </w:r>
       <w:r>
         <w:rPr>
@@ -46130,7 +46307,13 @@
         <w:rPr>
           <w:rStyle w:val="NormalTok"/>
         </w:rPr>
-        <w:t xml:space="preserve"> scaling</w:t>
+        <w:t xml:space="preserve"> </w:t>
+      </w:r>
+      <w:r>
+        <w:rPr>
+          <w:rStyle w:val="NormalTok"/>
+        </w:rPr>
+        <w:t>NEPSroutines</w:t>
       </w:r>
       <w:r>
         <w:rPr>
@@ -48031,7 +48214,7 @@
         <w:rPr>
           <w:rStyle w:val="NormalTok"/>
         </w:rPr>
-        <w:t>scaling</w:t>
+        <w:t>NEPSroutines</w:t>
       </w:r>
       <w:r>
         <w:rPr>
@@ -48922,7 +49105,13 @@
         </w:numPr>
       </w:pPr>
       <w:r>
-        <w:t xml:space="preserve">Pohl, S. &amp; Carstensen, C. H. (2012): NEPS Technical ReportScaling the Data of the Competence Tests (NEPS Working Paper No. 14). </w:t>
+        <w:t>Pohl, S. &amp; Carstensen, C. H. (2012): NEPS Technical Report</w:t>
+      </w:r>
+      <w:r>
+        <w:t>: Scaling</w:t>
+      </w:r>
+      <w:r>
+        <w:t xml:space="preserve"> the Data of the Competence Tests (NEPS Working Paper No. 14). </w:t>
       </w:r>
       <w:r>
         <w:t>Bamberg: Otto-Friedrich-Universität, Nationales Bildungspanel.</w:t>

</xml_diff>

<commit_message>
v1.2.0; updated version number and date in documentation
</commit_message>
<xml_diff>
--- a/documentation/Anleitung.docx
+++ b/documentation/Anleitung.docx
@@ -37,7 +37,7 @@
         <w:rPr>
           <w:lang w:val="de-DE"/>
         </w:rPr>
-        <w:t>1.1</w:t>
+        <w:t>2.0</w:t>
       </w:r>
       <w:r>
         <w:rPr>
@@ -59,16 +59,16 @@
         <w:pStyle w:val="Datum"/>
       </w:pPr>
       <w:r>
-        <w:t>2023-0</w:t>
-      </w:r>
-      <w:r>
-        <w:t>8</w:t>
+        <w:t>202</w:t>
+      </w:r>
+      <w:r>
+        <w:t>4</w:t>
       </w:r>
       <w:r>
         <w:t>-</w:t>
       </w:r>
       <w:r>
-        <w:t>07</w:t>
+        <w:t>20-11</w:t>
       </w:r>
     </w:p>
     <w:bookmarkStart w:id="0" w:name="_Toc138861295" w:displacedByCustomXml="next"/>

</xml_diff>

<commit_message>
Finalized imputation for missing values in subitems in pc_scoring()
</commit_message>
<xml_diff>
--- a/documentation/Anleitung.docx
+++ b/documentation/Anleitung.docx
@@ -6973,11 +6973,9 @@
           <w:numId w:val="1"/>
         </w:numPr>
       </w:pPr>
-      <w:proofErr w:type="spellStart"/>
       <w:r>
         <w:t>Dimensionalitätsanalysen</w:t>
       </w:r>
-      <w:proofErr w:type="spellEnd"/>
     </w:p>
     <w:p>
       <w:pPr>
@@ -20697,16 +20695,964 @@
     </w:p>
     <w:p>
       <w:pPr>
+        <w:pStyle w:val="Textkrper"/>
+        <w:rPr>
+          <w:lang w:val="de-DE"/>
+        </w:rPr>
+      </w:pPr>
+      <w:r>
+        <w:rPr>
+          <w:lang w:val="de-DE"/>
+        </w:rPr>
+        <w:t xml:space="preserve">Vor dem Scoring </w:t>
+      </w:r>
+      <w:r>
+        <w:rPr>
+          <w:lang w:val="de-DE"/>
+        </w:rPr>
+        <w:t>führt</w:t>
+      </w:r>
+      <w:r>
+        <w:rPr>
+          <w:lang w:val="de-DE"/>
+        </w:rPr>
+        <w:t xml:space="preserve"> </w:t>
+      </w:r>
+      <w:r>
+        <w:rPr>
+          <w:lang w:val="de-DE"/>
+        </w:rPr>
+        <w:t xml:space="preserve">die Funktion </w:t>
+      </w:r>
+      <w:proofErr w:type="spellStart"/>
+      <w:r>
+        <w:rPr>
+          <w:rStyle w:val="VerbatimChar"/>
+          <w:lang w:val="de-DE"/>
+        </w:rPr>
+        <w:t>pc_scoring</w:t>
+      </w:r>
+      <w:proofErr w:type="spellEnd"/>
+      <w:r>
+        <w:rPr>
+          <w:rStyle w:val="VerbatimChar"/>
+          <w:lang w:val="de-DE"/>
+        </w:rPr>
+        <w:t>()</w:t>
+      </w:r>
+      <w:r>
+        <w:rPr>
+          <w:lang w:val="de-DE"/>
+        </w:rPr>
+        <w:t xml:space="preserve"> </w:t>
+      </w:r>
+      <w:r>
+        <w:rPr>
+          <w:lang w:val="de-DE"/>
+        </w:rPr>
+        <w:t>standardgemäß</w:t>
+      </w:r>
+      <w:r>
+        <w:rPr>
+          <w:lang w:val="de-DE"/>
+        </w:rPr>
+        <w:t xml:space="preserve"> eine Imputation fehlende</w:t>
+      </w:r>
+      <w:r>
+        <w:rPr>
+          <w:lang w:val="de-DE"/>
+        </w:rPr>
+        <w:t>r</w:t>
+      </w:r>
+      <w:r>
+        <w:rPr>
+          <w:lang w:val="de-DE"/>
+        </w:rPr>
+        <w:t xml:space="preserve"> Werte </w:t>
+      </w:r>
+      <w:r>
+        <w:rPr>
+          <w:lang w:val="de-DE"/>
+        </w:rPr>
+        <w:t xml:space="preserve">auf den </w:t>
+      </w:r>
+      <w:proofErr w:type="spellStart"/>
+      <w:r>
+        <w:rPr>
+          <w:lang w:val="de-DE"/>
+        </w:rPr>
+        <w:t>Subitems</w:t>
+      </w:r>
+      <w:proofErr w:type="spellEnd"/>
+      <w:r>
+        <w:rPr>
+          <w:lang w:val="de-DE"/>
+        </w:rPr>
+        <w:t xml:space="preserve"> </w:t>
+      </w:r>
+      <w:proofErr w:type="spellStart"/>
+      <w:r>
+        <w:rPr>
+          <w:lang w:val="de-DE"/>
+        </w:rPr>
+        <w:t>polytome</w:t>
+      </w:r>
+      <w:r>
+        <w:rPr>
+          <w:lang w:val="de-DE"/>
+        </w:rPr>
+        <w:t>r</w:t>
+      </w:r>
+      <w:proofErr w:type="spellEnd"/>
+      <w:r>
+        <w:rPr>
+          <w:lang w:val="de-DE"/>
+        </w:rPr>
+        <w:t xml:space="preserve"> Items</w:t>
+      </w:r>
+      <w:r>
+        <w:rPr>
+          <w:lang w:val="de-DE"/>
+        </w:rPr>
+        <w:t xml:space="preserve"> durch</w:t>
+      </w:r>
+      <w:r>
+        <w:rPr>
+          <w:lang w:val="de-DE"/>
+        </w:rPr>
+        <w:t xml:space="preserve"> </w:t>
+      </w:r>
+      <w:r>
+        <w:rPr>
+          <w:lang w:val="de-DE"/>
+        </w:rPr>
+        <w:t xml:space="preserve">– </w:t>
+      </w:r>
+      <w:r>
+        <w:rPr>
+          <w:lang w:val="de-DE"/>
+        </w:rPr>
+        <w:t xml:space="preserve">vorausgesetzt, </w:t>
+      </w:r>
+      <w:r>
+        <w:rPr>
+          <w:lang w:val="de-DE"/>
+        </w:rPr>
+        <w:t xml:space="preserve">mindestens </w:t>
+      </w:r>
+      <w:r>
+        <w:rPr>
+          <w:lang w:val="de-DE"/>
+        </w:rPr>
+        <w:t xml:space="preserve">50% der </w:t>
+      </w:r>
+      <w:proofErr w:type="spellStart"/>
+      <w:r>
+        <w:rPr>
+          <w:lang w:val="de-DE"/>
+        </w:rPr>
+        <w:t>Subitems</w:t>
+      </w:r>
+      <w:proofErr w:type="spellEnd"/>
+      <w:r>
+        <w:rPr>
+          <w:lang w:val="de-DE"/>
+        </w:rPr>
+        <w:t xml:space="preserve"> </w:t>
+      </w:r>
+      <w:r>
+        <w:rPr>
+          <w:lang w:val="de-DE"/>
+        </w:rPr>
+        <w:lastRenderedPageBreak/>
+        <w:t xml:space="preserve">eines </w:t>
+      </w:r>
+      <w:proofErr w:type="spellStart"/>
+      <w:r>
+        <w:rPr>
+          <w:lang w:val="de-DE"/>
+        </w:rPr>
+        <w:t>polytomen</w:t>
+      </w:r>
+      <w:proofErr w:type="spellEnd"/>
+      <w:r>
+        <w:rPr>
+          <w:lang w:val="de-DE"/>
+        </w:rPr>
+        <w:t xml:space="preserve"> Items </w:t>
+      </w:r>
+      <w:r>
+        <w:rPr>
+          <w:lang w:val="de-DE"/>
+        </w:rPr>
+        <w:t xml:space="preserve">enthalten </w:t>
+      </w:r>
+      <w:r>
+        <w:rPr>
+          <w:lang w:val="de-DE"/>
+        </w:rPr>
+        <w:t>gültige Antworten</w:t>
+      </w:r>
+      <w:r>
+        <w:rPr>
+          <w:lang w:val="de-DE"/>
+        </w:rPr>
+        <w:t>.</w:t>
+      </w:r>
+      <w:r>
+        <w:rPr>
+          <w:lang w:val="de-DE"/>
+        </w:rPr>
+        <w:t xml:space="preserve"> </w:t>
+      </w:r>
+      <w:r>
+        <w:rPr>
+          <w:lang w:val="de-DE"/>
+        </w:rPr>
+        <w:t xml:space="preserve">Diese Funktionalität </w:t>
+      </w:r>
+      <w:r>
+        <w:rPr>
+          <w:lang w:val="de-DE"/>
+        </w:rPr>
+        <w:t xml:space="preserve">ist </w:t>
+      </w:r>
+      <w:r>
+        <w:rPr>
+          <w:lang w:val="de-DE"/>
+        </w:rPr>
+        <w:t xml:space="preserve">per Default </w:t>
+      </w:r>
+      <w:r>
+        <w:rPr>
+          <w:lang w:val="de-DE"/>
+        </w:rPr>
+        <w:t>über d</w:t>
+      </w:r>
+      <w:r>
+        <w:rPr>
+          <w:lang w:val="de-DE"/>
+        </w:rPr>
+        <w:t>ie</w:t>
+      </w:r>
+      <w:r>
+        <w:rPr>
+          <w:lang w:val="de-DE"/>
+        </w:rPr>
+        <w:t xml:space="preserve"> Argument</w:t>
+      </w:r>
+      <w:r>
+        <w:rPr>
+          <w:lang w:val="de-DE"/>
+        </w:rPr>
+        <w:t>e</w:t>
+      </w:r>
+      <w:r>
+        <w:rPr>
+          <w:lang w:val="de-DE"/>
+        </w:rPr>
+        <w:t xml:space="preserve"> </w:t>
+      </w:r>
+      <w:proofErr w:type="spellStart"/>
+      <w:r>
+        <w:rPr>
+          <w:rStyle w:val="VerbatimChar"/>
+          <w:lang w:val="de-DE"/>
+        </w:rPr>
+        <w:t>imp</w:t>
+      </w:r>
+      <w:r>
+        <w:rPr>
+          <w:rStyle w:val="VerbatimChar"/>
+          <w:lang w:val="de-DE"/>
+        </w:rPr>
+        <w:t>ute</w:t>
+      </w:r>
+      <w:proofErr w:type="spellEnd"/>
+      <w:r>
+        <w:rPr>
+          <w:rStyle w:val="VerbatimChar"/>
+          <w:lang w:val="de-DE"/>
+        </w:rPr>
+        <w:t xml:space="preserve"> = TRUE</w:t>
+      </w:r>
+      <w:r>
+        <w:rPr>
+          <w:lang w:val="de-DE"/>
+        </w:rPr>
+        <w:t xml:space="preserve"> </w:t>
+      </w:r>
+      <w:r>
+        <w:rPr>
+          <w:lang w:val="de-DE"/>
+        </w:rPr>
+        <w:t xml:space="preserve">und </w:t>
+      </w:r>
+      <w:proofErr w:type="spellStart"/>
+      <w:r>
+        <w:rPr>
+          <w:rStyle w:val="VerbatimChar"/>
+          <w:lang w:val="de-DE"/>
+        </w:rPr>
+        <w:t>threshold</w:t>
+      </w:r>
+      <w:proofErr w:type="spellEnd"/>
+      <w:r>
+        <w:rPr>
+          <w:rStyle w:val="VerbatimChar"/>
+          <w:lang w:val="de-DE"/>
+        </w:rPr>
+        <w:t xml:space="preserve"> = .50</w:t>
+      </w:r>
+      <w:r>
+        <w:rPr>
+          <w:lang w:val="de-DE"/>
+        </w:rPr>
+        <w:t xml:space="preserve"> </w:t>
+      </w:r>
+      <w:r>
+        <w:rPr>
+          <w:lang w:val="de-DE"/>
+        </w:rPr>
+        <w:t>aktiviert.</w:t>
+      </w:r>
+      <w:r>
+        <w:rPr>
+          <w:lang w:val="de-DE"/>
+        </w:rPr>
+        <w:t xml:space="preserve"> </w:t>
+      </w:r>
+      <w:r>
+        <w:rPr>
+          <w:lang w:val="de-DE"/>
+        </w:rPr>
+        <w:t xml:space="preserve">Die Imputation basiert auf einem Rasch-Modell: </w:t>
+      </w:r>
+      <w:r>
+        <w:rPr>
+          <w:lang w:val="de-DE"/>
+        </w:rPr>
+        <w:t xml:space="preserve">Anhand der </w:t>
+      </w:r>
+      <w:r>
+        <w:rPr>
+          <w:lang w:val="de-DE"/>
+        </w:rPr>
+        <w:t xml:space="preserve">geschätzten Item- und Personenparameter (EAP-Werte) wird </w:t>
+      </w:r>
+      <w:r>
+        <w:rPr>
+          <w:lang w:val="de-DE"/>
+        </w:rPr>
+        <w:t xml:space="preserve">für jede Person die </w:t>
+      </w:r>
+      <w:r>
+        <w:rPr>
+          <w:lang w:val="de-DE"/>
+        </w:rPr>
+        <w:t xml:space="preserve">Lösungswahrscheinlichkeit </w:t>
+      </w:r>
+      <w:r>
+        <w:rPr>
+          <w:lang w:val="de-DE"/>
+        </w:rPr>
+        <w:t>pro</w:t>
+      </w:r>
+      <w:r>
+        <w:rPr>
+          <w:lang w:val="de-DE"/>
+        </w:rPr>
+        <w:t xml:space="preserve"> </w:t>
+      </w:r>
+      <w:proofErr w:type="spellStart"/>
+      <w:r>
+        <w:rPr>
+          <w:lang w:val="de-DE"/>
+        </w:rPr>
+        <w:t>Subitem</w:t>
+      </w:r>
+      <w:proofErr w:type="spellEnd"/>
+      <w:r>
+        <w:rPr>
+          <w:lang w:val="de-DE"/>
+        </w:rPr>
+        <w:t xml:space="preserve"> berechnet</w:t>
+      </w:r>
+      <w:r>
+        <w:rPr>
+          <w:lang w:val="de-DE"/>
+        </w:rPr>
+        <w:t xml:space="preserve"> und darau</w:t>
+      </w:r>
+      <w:r>
+        <w:rPr>
+          <w:lang w:val="de-DE"/>
+        </w:rPr>
+        <w:t>s</w:t>
+      </w:r>
+      <w:r>
+        <w:rPr>
+          <w:lang w:val="de-DE"/>
+        </w:rPr>
+        <w:t xml:space="preserve"> eine individuelle Antwort vorhergesagt. Für die Imputation </w:t>
+      </w:r>
+      <w:r>
+        <w:rPr>
+          <w:lang w:val="de-DE"/>
+        </w:rPr>
+        <w:t xml:space="preserve">werden </w:t>
+      </w:r>
+      <w:r>
+        <w:rPr>
+          <w:lang w:val="de-DE"/>
+        </w:rPr>
+        <w:t>die A</w:t>
+      </w:r>
+      <w:r>
+        <w:rPr>
+          <w:lang w:val="de-DE"/>
+        </w:rPr>
+        <w:t xml:space="preserve">rgumente </w:t>
+      </w:r>
+      <w:proofErr w:type="spellStart"/>
+      <w:r>
+        <w:rPr>
+          <w:rStyle w:val="VerbatimChar"/>
+          <w:lang w:val="de-DE"/>
+        </w:rPr>
+        <w:t>vars</w:t>
+      </w:r>
+      <w:proofErr w:type="spellEnd"/>
+      <w:r>
+        <w:rPr>
+          <w:lang w:val="de-DE"/>
+        </w:rPr>
+        <w:t xml:space="preserve"> und </w:t>
+      </w:r>
+      <w:proofErr w:type="spellStart"/>
+      <w:r>
+        <w:rPr>
+          <w:rStyle w:val="VerbatimChar"/>
+          <w:lang w:val="de-DE"/>
+        </w:rPr>
+        <w:t>select</w:t>
+      </w:r>
+      <w:proofErr w:type="spellEnd"/>
+      <w:r>
+        <w:rPr>
+          <w:lang w:val="de-DE"/>
+        </w:rPr>
+        <w:t xml:space="preserve"> </w:t>
+      </w:r>
+      <w:r>
+        <w:rPr>
+          <w:lang w:val="de-DE"/>
+        </w:rPr>
+        <w:t xml:space="preserve">benötigt. </w:t>
+      </w:r>
+      <w:proofErr w:type="spellStart"/>
+      <w:r>
+        <w:rPr>
+          <w:rStyle w:val="VerbatimChar"/>
+          <w:lang w:val="de-DE"/>
+        </w:rPr>
+        <w:t>vars</w:t>
+      </w:r>
+      <w:proofErr w:type="spellEnd"/>
+      <w:r>
+        <w:rPr>
+          <w:lang w:val="de-DE"/>
+        </w:rPr>
+        <w:t xml:space="preserve"> </w:t>
+      </w:r>
+      <w:r>
+        <w:rPr>
+          <w:lang w:val="de-DE"/>
+        </w:rPr>
+        <w:t xml:space="preserve">bezeichnet </w:t>
+      </w:r>
+      <w:r>
+        <w:rPr>
+          <w:lang w:val="de-DE"/>
+        </w:rPr>
+        <w:t>einen</w:t>
+      </w:r>
+      <w:r>
+        <w:rPr>
+          <w:lang w:val="de-DE"/>
+        </w:rPr>
+        <w:t xml:space="preserve"> Datensatz</w:t>
+      </w:r>
+      <w:r>
+        <w:rPr>
+          <w:lang w:val="de-DE"/>
+        </w:rPr>
+        <w:t xml:space="preserve"> mit </w:t>
+      </w:r>
+      <w:r>
+        <w:rPr>
+          <w:lang w:val="de-DE"/>
+        </w:rPr>
+        <w:t>Information</w:t>
+      </w:r>
+      <w:r>
+        <w:rPr>
+          <w:lang w:val="de-DE"/>
+        </w:rPr>
+        <w:t>en</w:t>
+      </w:r>
+      <w:r>
+        <w:rPr>
+          <w:lang w:val="de-DE"/>
+        </w:rPr>
+        <w:t xml:space="preserve"> über </w:t>
+      </w:r>
+      <w:r>
+        <w:rPr>
+          <w:lang w:val="de-DE"/>
+        </w:rPr>
+        <w:t xml:space="preserve">die </w:t>
+      </w:r>
+      <w:r>
+        <w:rPr>
+          <w:lang w:val="de-DE"/>
+        </w:rPr>
+        <w:t xml:space="preserve">Kompetenzitems. </w:t>
+      </w:r>
+      <w:r>
+        <w:rPr>
+          <w:lang w:val="de-DE"/>
+        </w:rPr>
+        <w:t>Mit dem Argument</w:t>
+      </w:r>
+      <w:r>
+        <w:rPr>
+          <w:lang w:val="de-DE"/>
+        </w:rPr>
+        <w:t xml:space="preserve"> </w:t>
+      </w:r>
+      <w:proofErr w:type="spellStart"/>
+      <w:r>
+        <w:rPr>
+          <w:rStyle w:val="VerbatimChar"/>
+          <w:lang w:val="de-DE"/>
+        </w:rPr>
+        <w:t>select</w:t>
+      </w:r>
+      <w:proofErr w:type="spellEnd"/>
+      <w:r>
+        <w:rPr>
+          <w:lang w:val="de-DE"/>
+        </w:rPr>
+        <w:t xml:space="preserve"> </w:t>
+      </w:r>
+      <w:r>
+        <w:rPr>
+          <w:lang w:val="de-DE"/>
+        </w:rPr>
+        <w:t xml:space="preserve">wird </w:t>
+      </w:r>
+      <w:r>
+        <w:rPr>
+          <w:lang w:val="de-DE"/>
+        </w:rPr>
+        <w:t xml:space="preserve">eine logische </w:t>
+      </w:r>
+      <w:r>
+        <w:rPr>
+          <w:lang w:val="de-DE"/>
+        </w:rPr>
+        <w:t xml:space="preserve">Variable </w:t>
+      </w:r>
+      <w:r>
+        <w:rPr>
+          <w:lang w:val="de-DE"/>
+        </w:rPr>
+        <w:t xml:space="preserve">innerhalb von </w:t>
+      </w:r>
+      <w:proofErr w:type="spellStart"/>
+      <w:r>
+        <w:rPr>
+          <w:rStyle w:val="VerbatimChar"/>
+          <w:lang w:val="de-DE"/>
+        </w:rPr>
+        <w:t>vars</w:t>
+      </w:r>
+      <w:proofErr w:type="spellEnd"/>
+      <w:r>
+        <w:rPr>
+          <w:rStyle w:val="VerbatimChar"/>
+          <w:lang w:val="de-DE"/>
+        </w:rPr>
+        <w:t xml:space="preserve"> </w:t>
+      </w:r>
+      <w:r>
+        <w:rPr>
+          <w:lang w:val="de-DE"/>
+        </w:rPr>
+        <w:t>ange</w:t>
+      </w:r>
+      <w:r>
+        <w:rPr>
+          <w:lang w:val="de-DE"/>
+        </w:rPr>
+        <w:t>ge</w:t>
+      </w:r>
+      <w:r>
+        <w:rPr>
+          <w:lang w:val="de-DE"/>
+        </w:rPr>
+        <w:t>ben, die alle gescorte</w:t>
+      </w:r>
+      <w:r>
+        <w:rPr>
+          <w:lang w:val="de-DE"/>
+        </w:rPr>
+        <w:t>n</w:t>
+      </w:r>
+      <w:r>
+        <w:rPr>
+          <w:lang w:val="de-DE"/>
+        </w:rPr>
+        <w:t xml:space="preserve"> dichotome</w:t>
+      </w:r>
+      <w:r>
+        <w:rPr>
+          <w:lang w:val="de-DE"/>
+        </w:rPr>
+        <w:t>n</w:t>
+      </w:r>
+      <w:r>
+        <w:rPr>
+          <w:lang w:val="de-DE"/>
+        </w:rPr>
+        <w:t xml:space="preserve"> Items</w:t>
+      </w:r>
+      <w:r>
+        <w:rPr>
+          <w:lang w:val="de-DE"/>
+        </w:rPr>
+        <w:t xml:space="preserve"> </w:t>
+      </w:r>
+      <w:r>
+        <w:rPr>
+          <w:lang w:val="de-DE"/>
+        </w:rPr>
+        <w:t>identifizieren</w:t>
+      </w:r>
+      <w:r>
+        <w:rPr>
+          <w:lang w:val="de-DE"/>
+        </w:rPr>
+        <w:t xml:space="preserve"> </w:t>
+      </w:r>
+      <w:r>
+        <w:rPr>
+          <w:lang w:val="de-DE"/>
+        </w:rPr>
+        <w:t xml:space="preserve">(z.B. </w:t>
+      </w:r>
+      <w:proofErr w:type="spellStart"/>
+      <w:r>
+        <w:rPr>
+          <w:rStyle w:val="VerbatimChar"/>
+          <w:lang w:val="de-DE"/>
+        </w:rPr>
+        <w:t>select</w:t>
+      </w:r>
+      <w:proofErr w:type="spellEnd"/>
+      <w:r>
+        <w:rPr>
+          <w:rStyle w:val="VerbatimChar"/>
+          <w:lang w:val="de-DE"/>
+        </w:rPr>
+        <w:t xml:space="preserve"> = </w:t>
+      </w:r>
+      <w:r>
+        <w:rPr>
+          <w:rStyle w:val="StringTok"/>
+          <w:color w:val="auto"/>
+          <w:lang w:val="de-DE"/>
+        </w:rPr>
+        <w:t>"</w:t>
+      </w:r>
+      <w:r>
+        <w:rPr>
+          <w:rStyle w:val="StringTok"/>
+          <w:color w:val="auto"/>
+          <w:lang w:val="de-DE"/>
+        </w:rPr>
+        <w:t>dich</w:t>
+      </w:r>
+      <w:r>
+        <w:rPr>
+          <w:rStyle w:val="StringTok"/>
+          <w:color w:val="auto"/>
+          <w:lang w:val="de-DE"/>
+        </w:rPr>
+        <w:t>"</w:t>
+      </w:r>
+      <w:r>
+        <w:rPr>
+          <w:lang w:val="de-DE"/>
+        </w:rPr>
+        <w:t>)</w:t>
+      </w:r>
+      <w:r>
+        <w:rPr>
+          <w:lang w:val="de-DE"/>
+        </w:rPr>
+        <w:t>. Das</w:t>
+      </w:r>
+      <w:r>
+        <w:rPr>
+          <w:lang w:val="de-DE"/>
+        </w:rPr>
+        <w:t xml:space="preserve"> schließt sowohl </w:t>
+      </w:r>
+      <w:r>
+        <w:rPr>
+          <w:lang w:val="de-DE"/>
+        </w:rPr>
+        <w:t>Multiple-Choice</w:t>
+      </w:r>
+      <w:r>
+        <w:rPr>
+          <w:lang w:val="de-DE"/>
+        </w:rPr>
+        <w:t>-</w:t>
+      </w:r>
+      <w:r>
+        <w:rPr>
+          <w:lang w:val="de-DE"/>
+        </w:rPr>
+        <w:t xml:space="preserve">Items </w:t>
+      </w:r>
+      <w:r>
+        <w:rPr>
+          <w:lang w:val="de-DE"/>
+        </w:rPr>
+        <w:t xml:space="preserve">als auch </w:t>
+      </w:r>
+      <w:proofErr w:type="spellStart"/>
+      <w:r>
+        <w:rPr>
+          <w:lang w:val="de-DE"/>
+        </w:rPr>
+        <w:t>S</w:t>
+      </w:r>
+      <w:r>
+        <w:rPr>
+          <w:lang w:val="de-DE"/>
+        </w:rPr>
+        <w:t>ubitems</w:t>
+      </w:r>
+      <w:proofErr w:type="spellEnd"/>
+      <w:r>
+        <w:rPr>
+          <w:lang w:val="de-DE"/>
+        </w:rPr>
+        <w:t xml:space="preserve"> </w:t>
+      </w:r>
+      <w:proofErr w:type="spellStart"/>
+      <w:r>
+        <w:rPr>
+          <w:lang w:val="de-DE"/>
+        </w:rPr>
+        <w:t>polytome</w:t>
+      </w:r>
+      <w:r>
+        <w:rPr>
+          <w:lang w:val="de-DE"/>
+        </w:rPr>
+        <w:t>r</w:t>
+      </w:r>
+      <w:proofErr w:type="spellEnd"/>
+      <w:r>
+        <w:rPr>
+          <w:lang w:val="de-DE"/>
+        </w:rPr>
+        <w:t xml:space="preserve"> Items</w:t>
+      </w:r>
+      <w:r>
+        <w:rPr>
+          <w:lang w:val="de-DE"/>
+        </w:rPr>
+        <w:t xml:space="preserve"> ein. </w:t>
+      </w:r>
+      <w:r>
+        <w:rPr>
+          <w:lang w:val="de-DE"/>
+        </w:rPr>
+        <w:t>Die imputierte</w:t>
+      </w:r>
+      <w:r>
+        <w:rPr>
+          <w:lang w:val="de-DE"/>
+        </w:rPr>
+        <w:t>n</w:t>
+      </w:r>
+      <w:r>
+        <w:rPr>
+          <w:lang w:val="de-DE"/>
+        </w:rPr>
+        <w:t xml:space="preserve"> Werte werden ausschließlich für d</w:t>
+      </w:r>
+      <w:r>
+        <w:rPr>
+          <w:lang w:val="de-DE"/>
+        </w:rPr>
+        <w:t xml:space="preserve">as </w:t>
+      </w:r>
+      <w:r>
+        <w:rPr>
+          <w:lang w:val="de-DE"/>
+        </w:rPr>
+        <w:t xml:space="preserve">Scoring </w:t>
+      </w:r>
+      <w:r>
+        <w:rPr>
+          <w:lang w:val="de-DE"/>
+        </w:rPr>
+        <w:t>der</w:t>
+      </w:r>
+      <w:r>
+        <w:rPr>
+          <w:lang w:val="de-DE"/>
+        </w:rPr>
+        <w:t xml:space="preserve"> </w:t>
+      </w:r>
+      <w:proofErr w:type="spellStart"/>
+      <w:r>
+        <w:rPr>
+          <w:lang w:val="de-DE"/>
+        </w:rPr>
+        <w:t>polytomen</w:t>
+      </w:r>
+      <w:proofErr w:type="spellEnd"/>
+      <w:r>
+        <w:rPr>
+          <w:lang w:val="de-DE"/>
+        </w:rPr>
+        <w:t xml:space="preserve"> Items verwendet</w:t>
+      </w:r>
+      <w:r>
+        <w:rPr>
+          <w:lang w:val="de-DE"/>
+        </w:rPr>
+        <w:t xml:space="preserve">. Im </w:t>
+      </w:r>
+      <w:r>
+        <w:rPr>
+          <w:lang w:val="de-DE"/>
+        </w:rPr>
+        <w:t xml:space="preserve">zurückgegebenen </w:t>
+      </w:r>
+      <w:r>
+        <w:rPr>
+          <w:lang w:val="de-DE"/>
+        </w:rPr>
+        <w:t xml:space="preserve">Datensatz </w:t>
+      </w:r>
+      <w:r>
+        <w:rPr>
+          <w:lang w:val="de-DE"/>
+        </w:rPr>
+        <w:t xml:space="preserve">bleiben </w:t>
+      </w:r>
+      <w:r>
+        <w:rPr>
+          <w:lang w:val="de-DE"/>
+        </w:rPr>
+        <w:t xml:space="preserve">die </w:t>
+      </w:r>
+      <w:r>
+        <w:rPr>
+          <w:lang w:val="de-DE"/>
+        </w:rPr>
+        <w:t xml:space="preserve">ursprünglichen (nicht-imputierten) </w:t>
+      </w:r>
+      <w:proofErr w:type="spellStart"/>
+      <w:r>
+        <w:rPr>
+          <w:lang w:val="de-DE"/>
+        </w:rPr>
+        <w:t>Subitem</w:t>
+      </w:r>
+      <w:proofErr w:type="spellEnd"/>
+      <w:r>
+        <w:rPr>
+          <w:lang w:val="de-DE"/>
+        </w:rPr>
+        <w:t>-Antworten un</w:t>
+      </w:r>
+      <w:r>
+        <w:rPr>
+          <w:lang w:val="de-DE"/>
+        </w:rPr>
+        <w:t>verändert</w:t>
+      </w:r>
+      <w:r>
+        <w:rPr>
+          <w:lang w:val="de-DE"/>
+        </w:rPr>
+        <w:t>.</w:t>
+      </w:r>
+      <w:r>
+        <w:rPr>
+          <w:lang w:val="de-DE"/>
+        </w:rPr>
+        <w:t xml:space="preserve"> Informationen zur Imputation werden automati</w:t>
+      </w:r>
+      <w:r>
+        <w:rPr>
+          <w:lang w:val="de-DE"/>
+        </w:rPr>
+        <w:t xml:space="preserve">sch </w:t>
+      </w:r>
+      <w:r>
+        <w:rPr>
+          <w:lang w:val="de-DE"/>
+        </w:rPr>
+        <w:t>im E</w:t>
+      </w:r>
+      <w:r>
+        <w:rPr>
+          <w:lang w:val="de-DE"/>
+        </w:rPr>
+        <w:t>xcel</w:t>
+      </w:r>
+      <w:r>
+        <w:rPr>
+          <w:lang w:val="de-DE"/>
+        </w:rPr>
+        <w:t xml:space="preserve">- und </w:t>
+      </w:r>
+      <w:r>
+        <w:rPr>
+          <w:lang w:val="de-DE"/>
+        </w:rPr>
+        <w:t>RDS</w:t>
+      </w:r>
+      <w:r>
+        <w:rPr>
+          <w:lang w:val="de-DE"/>
+        </w:rPr>
+        <w:t>-Format gespeichert.</w:t>
+      </w:r>
+    </w:p>
+    <w:p>
+      <w:pPr>
         <w:pStyle w:val="SourceCode"/>
         <w:rPr>
-          <w:lang w:val="de-DE"/>
+          <w:lang w:val="en-GB"/>
         </w:rPr>
       </w:pPr>
       <w:proofErr w:type="spellStart"/>
       <w:r>
         <w:rPr>
           <w:rStyle w:val="NormalTok"/>
-          <w:lang w:val="de-DE"/>
+          <w:lang w:val="en-GB"/>
         </w:rPr>
         <w:t>poly_items</w:t>
       </w:r>
@@ -20714,292 +21660,289 @@
       <w:r>
         <w:rPr>
           <w:rStyle w:val="NormalTok"/>
-          <w:lang w:val="de-DE"/>
+          <w:lang w:val="en-GB"/>
         </w:rPr>
         <w:t xml:space="preserve"> </w:t>
       </w:r>
       <w:r>
         <w:rPr>
           <w:rStyle w:val="OtherTok"/>
-          <w:lang w:val="de-DE"/>
+          <w:lang w:val="en-GB"/>
         </w:rPr>
         <w:t>&lt;-</w:t>
       </w:r>
       <w:r>
         <w:rPr>
           <w:rStyle w:val="NormalTok"/>
-          <w:lang w:val="de-DE"/>
+          <w:lang w:val="en-GB"/>
         </w:rPr>
         <w:t xml:space="preserve"> </w:t>
       </w:r>
-      <w:proofErr w:type="spellStart"/>
       <w:r>
         <w:rPr>
           <w:rStyle w:val="FunctionTok"/>
-          <w:lang w:val="de-DE"/>
+          <w:lang w:val="en-GB"/>
         </w:rPr>
         <w:t>list</w:t>
       </w:r>
-      <w:proofErr w:type="spellEnd"/>
-      <w:r>
-        <w:rPr>
-          <w:rStyle w:val="NormalTok"/>
-          <w:lang w:val="de-DE"/>
+      <w:r>
+        <w:rPr>
+          <w:rStyle w:val="NormalTok"/>
+          <w:lang w:val="en-GB"/>
         </w:rPr>
         <w:t>(</w:t>
       </w:r>
       <w:r>
         <w:rPr>
-          <w:lang w:val="de-DE"/>
+          <w:lang w:val="en-GB"/>
         </w:rPr>
         <w:br/>
       </w:r>
       <w:r>
         <w:rPr>
           <w:rStyle w:val="NormalTok"/>
-          <w:lang w:val="de-DE"/>
+          <w:lang w:val="en-GB"/>
         </w:rPr>
         <w:t xml:space="preserve">  </w:t>
       </w:r>
       <w:r>
         <w:rPr>
           <w:rStyle w:val="AttributeTok"/>
-          <w:lang w:val="de-DE"/>
+          <w:lang w:val="en-GB"/>
         </w:rPr>
         <w:t>BeispielItem1s_c =</w:t>
       </w:r>
       <w:r>
         <w:rPr>
           <w:rStyle w:val="NormalTok"/>
-          <w:lang w:val="de-DE"/>
+          <w:lang w:val="en-GB"/>
         </w:rPr>
         <w:t xml:space="preserve"> </w:t>
       </w:r>
       <w:r>
         <w:rPr>
           <w:rStyle w:val="FunctionTok"/>
-          <w:lang w:val="de-DE"/>
+          <w:lang w:val="en-GB"/>
         </w:rPr>
         <w:t>paste0</w:t>
       </w:r>
       <w:r>
         <w:rPr>
           <w:rStyle w:val="NormalTok"/>
-          <w:lang w:val="de-DE"/>
+          <w:lang w:val="en-GB"/>
         </w:rPr>
         <w:t>(</w:t>
       </w:r>
       <w:r>
         <w:rPr>
           <w:rStyle w:val="StringTok"/>
-          <w:lang w:val="de-DE"/>
+          <w:lang w:val="en-GB"/>
         </w:rPr>
         <w:t>"BeispielItem1"</w:t>
       </w:r>
       <w:r>
         <w:rPr>
           <w:rStyle w:val="NormalTok"/>
-          <w:lang w:val="de-DE"/>
+          <w:lang w:val="en-GB"/>
         </w:rPr>
         <w:t xml:space="preserve">, </w:t>
       </w:r>
       <w:r>
         <w:rPr>
           <w:rStyle w:val="FunctionTok"/>
-          <w:lang w:val="de-DE"/>
+          <w:lang w:val="en-GB"/>
         </w:rPr>
         <w:t>c</w:t>
       </w:r>
       <w:r>
         <w:rPr>
           <w:rStyle w:val="NormalTok"/>
-          <w:lang w:val="de-DE"/>
+          <w:lang w:val="en-GB"/>
         </w:rPr>
         <w:t>(</w:t>
       </w:r>
       <w:r>
         <w:rPr>
           <w:rStyle w:val="DecValTok"/>
-          <w:lang w:val="de-DE"/>
+          <w:lang w:val="en-GB"/>
         </w:rPr>
         <w:t>1</w:t>
       </w:r>
       <w:r>
         <w:rPr>
           <w:rStyle w:val="SpecialCharTok"/>
-          <w:lang w:val="de-DE"/>
+          <w:lang w:val="en-GB"/>
         </w:rPr>
         <w:t>:</w:t>
       </w:r>
       <w:r>
         <w:rPr>
           <w:rStyle w:val="DecValTok"/>
-          <w:lang w:val="de-DE"/>
+          <w:lang w:val="en-GB"/>
         </w:rPr>
         <w:t>3</w:t>
       </w:r>
       <w:r>
         <w:rPr>
           <w:rStyle w:val="NormalTok"/>
-          <w:lang w:val="de-DE"/>
+          <w:lang w:val="en-GB"/>
         </w:rPr>
         <w:t xml:space="preserve">), </w:t>
       </w:r>
       <w:r>
         <w:rPr>
           <w:rStyle w:val="StringTok"/>
-          <w:lang w:val="de-DE"/>
+          <w:lang w:val="en-GB"/>
         </w:rPr>
         <w:t>"_c"</w:t>
       </w:r>
       <w:r>
         <w:rPr>
           <w:rStyle w:val="NormalTok"/>
-          <w:lang w:val="de-DE"/>
+          <w:lang w:val="en-GB"/>
         </w:rPr>
         <w:t>),</w:t>
       </w:r>
       <w:r>
         <w:rPr>
-          <w:lang w:val="de-DE"/>
+          <w:lang w:val="en-GB"/>
         </w:rPr>
         <w:br/>
       </w:r>
       <w:r>
         <w:rPr>
           <w:rStyle w:val="NormalTok"/>
-          <w:lang w:val="de-DE"/>
-        </w:rPr>
-        <w:lastRenderedPageBreak/>
+          <w:lang w:val="en-GB"/>
+        </w:rPr>
         <w:t xml:space="preserve">  </w:t>
       </w:r>
       <w:r>
         <w:rPr>
           <w:rStyle w:val="AttributeTok"/>
-          <w:lang w:val="de-DE"/>
+          <w:lang w:val="en-GB"/>
         </w:rPr>
         <w:t>BeispielItem2s_c =</w:t>
       </w:r>
       <w:r>
         <w:rPr>
           <w:rStyle w:val="NormalTok"/>
-          <w:lang w:val="de-DE"/>
+          <w:lang w:val="en-GB"/>
         </w:rPr>
         <w:t xml:space="preserve"> </w:t>
       </w:r>
       <w:r>
         <w:rPr>
           <w:rStyle w:val="FunctionTok"/>
-          <w:lang w:val="de-DE"/>
+          <w:lang w:val="en-GB"/>
         </w:rPr>
         <w:t>paste0</w:t>
       </w:r>
       <w:r>
         <w:rPr>
           <w:rStyle w:val="NormalTok"/>
-          <w:lang w:val="de-DE"/>
+          <w:lang w:val="en-GB"/>
         </w:rPr>
         <w:t>(</w:t>
       </w:r>
       <w:r>
         <w:rPr>
           <w:rStyle w:val="StringTok"/>
-          <w:lang w:val="de-DE"/>
+          <w:lang w:val="en-GB"/>
         </w:rPr>
         <w:t>"BeispielItem2"</w:t>
       </w:r>
       <w:r>
         <w:rPr>
           <w:rStyle w:val="NormalTok"/>
-          <w:lang w:val="de-DE"/>
+          <w:lang w:val="en-GB"/>
         </w:rPr>
         <w:t xml:space="preserve">, </w:t>
       </w:r>
       <w:r>
         <w:rPr>
           <w:rStyle w:val="FunctionTok"/>
-          <w:lang w:val="de-DE"/>
+          <w:lang w:val="en-GB"/>
         </w:rPr>
         <w:t>c</w:t>
       </w:r>
       <w:r>
         <w:rPr>
           <w:rStyle w:val="NormalTok"/>
-          <w:lang w:val="de-DE"/>
+          <w:lang w:val="en-GB"/>
         </w:rPr>
         <w:t>(</w:t>
       </w:r>
       <w:r>
         <w:rPr>
           <w:rStyle w:val="DecValTok"/>
-          <w:lang w:val="de-DE"/>
+          <w:lang w:val="en-GB"/>
         </w:rPr>
         <w:t>1</w:t>
       </w:r>
       <w:r>
         <w:rPr>
           <w:rStyle w:val="SpecialCharTok"/>
-          <w:lang w:val="de-DE"/>
+          <w:lang w:val="en-GB"/>
         </w:rPr>
         <w:t>:</w:t>
       </w:r>
       <w:r>
         <w:rPr>
           <w:rStyle w:val="DecValTok"/>
-          <w:lang w:val="de-DE"/>
+          <w:lang w:val="en-GB"/>
         </w:rPr>
         <w:t>4</w:t>
       </w:r>
       <w:r>
         <w:rPr>
           <w:rStyle w:val="NormalTok"/>
-          <w:lang w:val="de-DE"/>
+          <w:lang w:val="en-GB"/>
         </w:rPr>
         <w:t xml:space="preserve">), </w:t>
       </w:r>
       <w:r>
         <w:rPr>
           <w:rStyle w:val="StringTok"/>
-          <w:lang w:val="de-DE"/>
+          <w:lang w:val="en-GB"/>
         </w:rPr>
         <w:t>"_c"</w:t>
       </w:r>
       <w:r>
         <w:rPr>
           <w:rStyle w:val="NormalTok"/>
-          <w:lang w:val="de-DE"/>
+          <w:lang w:val="en-GB"/>
         </w:rPr>
         <w:t>),</w:t>
       </w:r>
       <w:r>
         <w:rPr>
-          <w:lang w:val="de-DE"/>
+          <w:lang w:val="en-GB"/>
         </w:rPr>
         <w:br/>
       </w:r>
       <w:r>
         <w:rPr>
           <w:rStyle w:val="NormalTok"/>
-          <w:lang w:val="de-DE"/>
+          <w:lang w:val="en-GB"/>
         </w:rPr>
         <w:t xml:space="preserve">  etc.</w:t>
       </w:r>
       <w:r>
         <w:rPr>
-          <w:lang w:val="de-DE"/>
+          <w:lang w:val="en-GB"/>
         </w:rPr>
         <w:br/>
       </w:r>
       <w:r>
         <w:rPr>
           <w:rStyle w:val="NormalTok"/>
-          <w:lang w:val="de-DE"/>
+          <w:lang w:val="en-GB"/>
         </w:rPr>
         <w:t>)</w:t>
       </w:r>
       <w:r>
         <w:rPr>
-          <w:lang w:val="de-DE"/>
+          <w:lang w:val="en-GB"/>
         </w:rPr>
         <w:br/>
       </w:r>
@@ -21007,7 +21950,7 @@
       <w:r>
         <w:rPr>
           <w:rStyle w:val="NormalTok"/>
-          <w:lang w:val="de-DE"/>
+          <w:lang w:val="en-GB"/>
         </w:rPr>
         <w:t>resp</w:t>
       </w:r>
@@ -21015,21 +21958,21 @@
       <w:r>
         <w:rPr>
           <w:rStyle w:val="NormalTok"/>
-          <w:lang w:val="de-DE"/>
+          <w:lang w:val="en-GB"/>
         </w:rPr>
         <w:t xml:space="preserve"> </w:t>
       </w:r>
       <w:r>
         <w:rPr>
           <w:rStyle w:val="OtherTok"/>
-          <w:lang w:val="de-DE"/>
+          <w:lang w:val="en-GB"/>
         </w:rPr>
         <w:t>&lt;-</w:t>
       </w:r>
       <w:r>
         <w:rPr>
           <w:rStyle w:val="NormalTok"/>
-          <w:lang w:val="de-DE"/>
+          <w:lang w:val="en-GB"/>
         </w:rPr>
         <w:t xml:space="preserve"> </w:t>
       </w:r>
@@ -21037,7 +21980,7 @@
       <w:r>
         <w:rPr>
           <w:rStyle w:val="NormalTok"/>
-          <w:lang w:val="de-DE"/>
+          <w:lang w:val="en-GB"/>
         </w:rPr>
         <w:t>NEPSroutines</w:t>
       </w:r>
@@ -21045,7 +21988,7 @@
       <w:r>
         <w:rPr>
           <w:rStyle w:val="SpecialCharTok"/>
-          <w:lang w:val="de-DE"/>
+          <w:lang w:val="en-GB"/>
         </w:rPr>
         <w:t>::</w:t>
       </w:r>
@@ -21053,7 +21996,7 @@
       <w:r>
         <w:rPr>
           <w:rStyle w:val="FunctionTok"/>
-          <w:lang w:val="de-DE"/>
+          <w:lang w:val="en-GB"/>
         </w:rPr>
         <w:t>pc_scoring</w:t>
       </w:r>
@@ -21061,23 +22004,20 @@
       <w:r>
         <w:rPr>
           <w:rStyle w:val="NormalTok"/>
-          <w:lang w:val="de-DE"/>
+          <w:lang w:val="en-GB"/>
         </w:rPr>
         <w:t>(</w:t>
       </w:r>
-      <w:proofErr w:type="spellStart"/>
-      <w:r>
-        <w:rPr>
-          <w:rStyle w:val="NormalTok"/>
-          <w:lang w:val="de-DE"/>
+      <w:r>
+        <w:rPr>
+          <w:rStyle w:val="NormalTok"/>
         </w:rPr>
         <w:t>resp</w:t>
       </w:r>
-      <w:proofErr w:type="spellEnd"/>
-      <w:r>
-        <w:rPr>
-          <w:rStyle w:val="NormalTok"/>
-          <w:lang w:val="de-DE"/>
+      <w:r>
+        <w:rPr>
+          <w:rStyle w:val="NormalTok"/>
+          <w:lang w:val="en-GB"/>
         </w:rPr>
         <w:t xml:space="preserve">, </w:t>
       </w:r>
@@ -21085,7 +22025,7 @@
       <w:r>
         <w:rPr>
           <w:rStyle w:val="AttributeTok"/>
-          <w:lang w:val="de-DE"/>
+          <w:lang w:val="en-GB"/>
         </w:rPr>
         <w:t>poly_items</w:t>
       </w:r>
@@ -21093,14 +22033,14 @@
       <w:r>
         <w:rPr>
           <w:rStyle w:val="AttributeTok"/>
-          <w:lang w:val="de-DE"/>
+          <w:lang w:val="en-GB"/>
         </w:rPr>
         <w:t xml:space="preserve"> =</w:t>
       </w:r>
       <w:r>
         <w:rPr>
           <w:rStyle w:val="NormalTok"/>
-          <w:lang w:val="de-DE"/>
+          <w:lang w:val="en-GB"/>
         </w:rPr>
         <w:t xml:space="preserve"> </w:t>
       </w:r>
@@ -21108,7 +22048,7 @@
       <w:r>
         <w:rPr>
           <w:rStyle w:val="NormalTok"/>
-          <w:lang w:val="de-DE"/>
+          <w:lang w:val="en-GB"/>
         </w:rPr>
         <w:t>poly_items</w:t>
       </w:r>
@@ -21116,7 +22056,72 @@
       <w:r>
         <w:rPr>
           <w:rStyle w:val="NormalTok"/>
-          <w:lang w:val="de-DE"/>
+          <w:lang w:val="en-GB"/>
+        </w:rPr>
+        <w:t>,</w:t>
+      </w:r>
+      <w:r>
+        <w:rPr>
+          <w:rStyle w:val="NormalTok"/>
+          <w:lang w:val="en-GB"/>
+        </w:rPr>
+        <w:br/>
+      </w:r>
+      <w:r>
+        <w:rPr>
+          <w:rStyle w:val="NormalTok"/>
+          <w:lang w:val="en-GB"/>
+        </w:rPr>
+        <w:t xml:space="preserve">                                 </w:t>
+      </w:r>
+      <w:r>
+        <w:rPr>
+          <w:rStyle w:val="AttributeTok"/>
+        </w:rPr>
+        <w:t>vars</w:t>
+      </w:r>
+      <w:r>
+        <w:rPr>
+          <w:rStyle w:val="NormalTok"/>
+          <w:lang w:val="en-GB"/>
+        </w:rPr>
+        <w:t xml:space="preserve"> = vars, </w:t>
+      </w:r>
+      <w:r>
+        <w:rPr>
+          <w:rStyle w:val="AttributeTok"/>
+        </w:rPr>
+        <w:t>select</w:t>
+      </w:r>
+      <w:r>
+        <w:rPr>
+          <w:rStyle w:val="NormalTok"/>
+          <w:lang w:val="en-GB"/>
+        </w:rPr>
+        <w:t xml:space="preserve"> = </w:t>
+      </w:r>
+      <w:r>
+        <w:rPr>
+          <w:rStyle w:val="StringTok"/>
+        </w:rPr>
+        <w:t>"</w:t>
+      </w:r>
+      <w:r>
+        <w:rPr>
+          <w:rStyle w:val="StringTok"/>
+        </w:rPr>
+        <w:t>dich</w:t>
+      </w:r>
+      <w:r>
+        <w:rPr>
+          <w:rStyle w:val="StringTok"/>
+        </w:rPr>
+        <w:t>"</w:t>
+      </w:r>
+      <w:r>
+        <w:rPr>
+          <w:rStyle w:val="NormalTok"/>
+          <w:lang w:val="en-GB"/>
         </w:rPr>
         <w:t>)</w:t>
       </w:r>
@@ -21844,7 +22849,14 @@
         <w:rPr>
           <w:lang w:val="de-DE"/>
         </w:rPr>
-        <w:t>, dann wird diese Liste auch als Excel-Tabelle gespeichert. Für den seltenen Fall, dass durch das Zusammenlegen bei einem Item weniger als zwei Kategorien übrig bleiben würden, sieht die Funktion vom Zusammenlegen ab und gibt eine Warnung mit dem Namen des Items in der Konsole aus. Dieses Item sollte dann manuell zusammengelegt werden. Denke daran, dass die Namen der manuell kollabierten Items ebenfalls zur Liste der kollabierten Items hinzugefügt werden sollten.</w:t>
+        <w:t xml:space="preserve">, dann wird diese Liste auch als Excel-Tabelle gespeichert. Für den seltenen Fall, dass durch das Zusammenlegen bei einem Item weniger als zwei Kategorien übrig bleiben würden, sieht die Funktion vom Zusammenlegen ab und gibt eine </w:t>
+      </w:r>
+      <w:r>
+        <w:rPr>
+          <w:lang w:val="de-DE"/>
+        </w:rPr>
+        <w:lastRenderedPageBreak/>
+        <w:t>Warnung mit dem Namen des Items in der Konsole aus. Dieses Item sollte dann manuell zusammengelegt werden. Denke daran, dass die Namen der manuell kollabierten Items ebenfalls zur Liste der kollabierten Items hinzugefügt werden sollten.</w:t>
       </w:r>
     </w:p>
     <w:p>
@@ -22260,7 +23272,6 @@
         <w:rPr>
           <w:rStyle w:val="NormalTok"/>
         </w:rPr>
-        <w:lastRenderedPageBreak/>
         <w:t xml:space="preserve">  vars,</w:t>
       </w:r>
       <w:r>
@@ -23150,6 +24161,7 @@
         <w:rPr>
           <w:rStyle w:val="NormalTok"/>
         </w:rPr>
+        <w:lastRenderedPageBreak/>
         <w:t xml:space="preserve">  </w:t>
       </w:r>
       <w:r>
@@ -23411,14 +24423,14 @@
         <w:spacing w:after="0"/>
         <w:rPr>
           <w:rStyle w:val="NormalTok"/>
-          <w:lang w:val="en-GB"/>
+          <w:lang w:val="de-DE"/>
         </w:rPr>
       </w:pPr>
       <w:proofErr w:type="spellStart"/>
       <w:r>
         <w:rPr>
           <w:rStyle w:val="NormalTok"/>
-          <w:lang w:val="en-GB"/>
+          <w:lang w:val="de-DE"/>
         </w:rPr>
         <w:t>vars$scoring</w:t>
       </w:r>
@@ -23426,7 +24438,7 @@
       <w:r>
         <w:rPr>
           <w:rStyle w:val="NormalTok"/>
-          <w:lang w:val="en-GB"/>
+          <w:lang w:val="de-DE"/>
         </w:rPr>
         <w:t>[</w:t>
       </w:r>
@@ -23434,14 +24446,14 @@
       <w:r>
         <w:rPr>
           <w:rStyle w:val="NormalTok"/>
-          <w:lang w:val="en-GB"/>
+          <w:lang w:val="de-DE"/>
         </w:rPr>
         <w:t>vars$</w:t>
       </w:r>
       <w:r>
         <w:rPr>
           <w:rStyle w:val="NormalTok"/>
-          <w:lang w:val="en-GB"/>
+          <w:lang w:val="de-DE"/>
         </w:rPr>
         <w:t>mixed</w:t>
       </w:r>
@@ -23449,7 +24461,7 @@
       <w:r>
         <w:rPr>
           <w:rStyle w:val="NormalTok"/>
-          <w:lang w:val="en-GB"/>
+          <w:lang w:val="de-DE"/>
         </w:rPr>
         <w:t xml:space="preserve">] &lt;- </w:t>
       </w:r>
@@ -23457,7 +24469,7 @@
       <w:r>
         <w:rPr>
           <w:rStyle w:val="NormalTok"/>
-          <w:lang w:val="en-GB"/>
+          <w:lang w:val="de-DE"/>
         </w:rPr>
         <w:t>ifelse</w:t>
       </w:r>
@@ -23465,7 +24477,7 @@
       <w:r>
         <w:rPr>
           <w:rStyle w:val="NormalTok"/>
-          <w:lang w:val="en-GB"/>
+          <w:lang w:val="de-DE"/>
         </w:rPr>
         <w:t>(</w:t>
       </w:r>
@@ -23582,7 +24594,6 @@
         <w:rPr>
           <w:lang w:val="de-DE"/>
         </w:rPr>
-        <w:lastRenderedPageBreak/>
         <w:t xml:space="preserve">User </w:t>
       </w:r>
       <w:proofErr w:type="spellStart"/>
@@ -24009,20 +25020,22 @@
       <w:pPr>
         <w:pStyle w:val="SourceCode"/>
         <w:rPr>
-          <w:lang w:val="en-GB"/>
+          <w:lang w:val="de-DE"/>
         </w:rPr>
       </w:pPr>
+      <w:proofErr w:type="spellStart"/>
       <w:r>
         <w:rPr>
           <w:rStyle w:val="FunctionTok"/>
-          <w:lang w:val="en-GB"/>
+          <w:lang w:val="de-DE"/>
         </w:rPr>
         <w:t>table</w:t>
       </w:r>
-      <w:r>
-        <w:rPr>
-          <w:rStyle w:val="NormalTok"/>
-          <w:lang w:val="en-GB"/>
+      <w:proofErr w:type="spellEnd"/>
+      <w:r>
+        <w:rPr>
+          <w:rStyle w:val="NormalTok"/>
+          <w:lang w:val="de-DE"/>
         </w:rPr>
         <w:t>(</w:t>
       </w:r>
@@ -24030,7 +25043,7 @@
       <w:r>
         <w:rPr>
           <w:rStyle w:val="FunctionTok"/>
-          <w:lang w:val="en-GB"/>
+          <w:lang w:val="de-DE"/>
         </w:rPr>
         <w:t>unlist</w:t>
       </w:r>
@@ -24038,7 +25051,7 @@
       <w:r>
         <w:rPr>
           <w:rStyle w:val="NormalTok"/>
-          <w:lang w:val="en-GB"/>
+          <w:lang w:val="de-DE"/>
         </w:rPr>
         <w:t>(</w:t>
       </w:r>
@@ -24046,7 +25059,7 @@
       <w:r>
         <w:rPr>
           <w:rStyle w:val="NormalTok"/>
-          <w:lang w:val="en-GB"/>
+          <w:lang w:val="de-DE"/>
         </w:rPr>
         <w:t>resp</w:t>
       </w:r>
@@ -24054,7 +25067,7 @@
       <w:r>
         <w:rPr>
           <w:rStyle w:val="NormalTok"/>
-          <w:lang w:val="en-GB"/>
+          <w:lang w:val="de-DE"/>
         </w:rPr>
         <w:t xml:space="preserve">[ , </w:t>
       </w:r>
@@ -24062,21 +25075,21 @@
       <w:r>
         <w:rPr>
           <w:rStyle w:val="NormalTok"/>
-          <w:lang w:val="en-GB"/>
+          <w:lang w:val="de-DE"/>
         </w:rPr>
         <w:t>vars</w:t>
       </w:r>
       <w:r>
         <w:rPr>
           <w:rStyle w:val="SpecialCharTok"/>
-          <w:lang w:val="en-GB"/>
+          <w:lang w:val="de-DE"/>
         </w:rPr>
         <w:t>$</w:t>
       </w:r>
       <w:r>
         <w:rPr>
           <w:rStyle w:val="NormalTok"/>
-          <w:lang w:val="en-GB"/>
+          <w:lang w:val="de-DE"/>
         </w:rPr>
         <w:t>item</w:t>
       </w:r>
@@ -24084,7 +25097,7 @@
       <w:r>
         <w:rPr>
           <w:rStyle w:val="NormalTok"/>
-          <w:lang w:val="en-GB"/>
+          <w:lang w:val="de-DE"/>
         </w:rPr>
         <w:t>]))</w:t>
       </w:r>
@@ -24144,6 +25157,7 @@
           <w:rStyle w:val="NormalTok"/>
           <w:lang w:val="de-DE"/>
         </w:rPr>
+        <w:lastRenderedPageBreak/>
         <w:t>mvs</w:t>
       </w:r>
       <w:proofErr w:type="spellEnd"/>
@@ -24647,7 +25661,6 @@
         <w:br/>
       </w:r>
       <w:r>
-        <w:lastRenderedPageBreak/>
         <w:t xml:space="preserve">  </w:t>
       </w:r>
       <w:r>
@@ -25249,7 +26262,14 @@
         <w:rPr>
           <w:lang w:val="de-DE"/>
         </w:rPr>
-        <w:t xml:space="preserve"> und die Namen der Variablen mit dem Geburts</w:t>
+        <w:t xml:space="preserve"> und die Namen der Variablen mit dem Ge</w:t>
+      </w:r>
+      <w:r>
+        <w:rPr>
+          <w:lang w:val="de-DE"/>
+        </w:rPr>
+        <w:lastRenderedPageBreak/>
+        <w:t>burts</w:t>
       </w:r>
       <w:r>
         <w:rPr>
@@ -25541,7 +26561,6 @@
         <w:rPr>
           <w:rStyle w:val="NormalTok"/>
         </w:rPr>
-        <w:lastRenderedPageBreak/>
         <w:t xml:space="preserve">  </w:t>
       </w:r>
       <w:proofErr w:type="spellStart"/>
@@ -25871,28 +26890,28 @@
       <w:pPr>
         <w:pStyle w:val="SourceCode"/>
         <w:rPr>
-          <w:lang w:val="en-GB"/>
+          <w:lang w:val="de-DE"/>
         </w:rPr>
       </w:pPr>
       <w:proofErr w:type="spellStart"/>
       <w:r>
         <w:rPr>
           <w:rStyle w:val="NormalTok"/>
-          <w:lang w:val="en-GB"/>
+          <w:lang w:val="de-DE"/>
         </w:rPr>
         <w:t>resp</w:t>
       </w:r>
       <w:r>
         <w:rPr>
           <w:rStyle w:val="SpecialCharTok"/>
-          <w:lang w:val="en-GB"/>
+          <w:lang w:val="de-DE"/>
         </w:rPr>
         <w:t>$</w:t>
       </w:r>
       <w:r>
         <w:rPr>
           <w:rStyle w:val="NormalTok"/>
-          <w:lang w:val="en-GB"/>
+          <w:lang w:val="de-DE"/>
         </w:rPr>
         <w:t>migration</w:t>
       </w:r>
@@ -25900,21 +26919,21 @@
       <w:r>
         <w:rPr>
           <w:rStyle w:val="NormalTok"/>
-          <w:lang w:val="en-GB"/>
+          <w:lang w:val="de-DE"/>
         </w:rPr>
         <w:t xml:space="preserve"> </w:t>
       </w:r>
       <w:r>
         <w:rPr>
           <w:rStyle w:val="OtherTok"/>
-          <w:lang w:val="en-GB"/>
+          <w:lang w:val="de-DE"/>
         </w:rPr>
         <w:t>&lt;-</w:t>
       </w:r>
       <w:r>
         <w:rPr>
           <w:rStyle w:val="NormalTok"/>
-          <w:lang w:val="en-GB"/>
+          <w:lang w:val="de-DE"/>
         </w:rPr>
         <w:t xml:space="preserve"> </w:t>
       </w:r>
@@ -25922,7 +26941,7 @@
       <w:r>
         <w:rPr>
           <w:rStyle w:val="FunctionTok"/>
-          <w:lang w:val="en-GB"/>
+          <w:lang w:val="de-DE"/>
         </w:rPr>
         <w:t>ifelse</w:t>
       </w:r>
@@ -25930,20 +26949,20 @@
       <w:r>
         <w:rPr>
           <w:rStyle w:val="NormalTok"/>
-          <w:lang w:val="en-GB"/>
+          <w:lang w:val="de-DE"/>
         </w:rPr>
         <w:t>(</w:t>
       </w:r>
       <w:r>
         <w:rPr>
-          <w:lang w:val="en-GB"/>
+          <w:lang w:val="de-DE"/>
         </w:rPr>
         <w:br/>
       </w:r>
       <w:r>
         <w:rPr>
           <w:rStyle w:val="NormalTok"/>
-          <w:lang w:val="en-GB"/>
+          <w:lang w:val="de-DE"/>
         </w:rPr>
         <w:t xml:space="preserve">  </w:t>
       </w:r>
@@ -25951,21 +26970,21 @@
       <w:r>
         <w:rPr>
           <w:rStyle w:val="NormalTok"/>
-          <w:lang w:val="en-GB"/>
+          <w:lang w:val="de-DE"/>
         </w:rPr>
         <w:t>resp</w:t>
       </w:r>
       <w:r>
         <w:rPr>
           <w:rStyle w:val="SpecialCharTok"/>
-          <w:lang w:val="en-GB"/>
+          <w:lang w:val="de-DE"/>
         </w:rPr>
         <w:t>$</w:t>
       </w:r>
       <w:r>
         <w:rPr>
           <w:rStyle w:val="NormalTok"/>
-          <w:lang w:val="en-GB"/>
+          <w:lang w:val="de-DE"/>
         </w:rPr>
         <w:t>migration</w:t>
       </w:r>
@@ -25973,104 +26992,104 @@
       <w:r>
         <w:rPr>
           <w:rStyle w:val="NormalTok"/>
-          <w:lang w:val="en-GB"/>
+          <w:lang w:val="de-DE"/>
         </w:rPr>
         <w:t xml:space="preserve"> </w:t>
       </w:r>
       <w:r>
         <w:rPr>
           <w:rStyle w:val="SpecialCharTok"/>
-          <w:lang w:val="en-GB"/>
+          <w:lang w:val="de-DE"/>
         </w:rPr>
         <w:t>%in%</w:t>
       </w:r>
       <w:r>
         <w:rPr>
           <w:rStyle w:val="NormalTok"/>
-          <w:lang w:val="en-GB"/>
+          <w:lang w:val="de-DE"/>
         </w:rPr>
         <w:t xml:space="preserve"> </w:t>
       </w:r>
       <w:r>
         <w:rPr>
           <w:rStyle w:val="FunctionTok"/>
-          <w:lang w:val="en-GB"/>
+          <w:lang w:val="de-DE"/>
         </w:rPr>
         <w:t>c</w:t>
       </w:r>
       <w:r>
         <w:rPr>
           <w:rStyle w:val="NormalTok"/>
-          <w:lang w:val="en-GB"/>
+          <w:lang w:val="de-DE"/>
         </w:rPr>
         <w:t>(</w:t>
       </w:r>
       <w:r>
         <w:rPr>
           <w:rStyle w:val="DecValTok"/>
-          <w:lang w:val="en-GB"/>
+          <w:lang w:val="de-DE"/>
         </w:rPr>
         <w:t>0</w:t>
       </w:r>
       <w:r>
         <w:rPr>
           <w:rStyle w:val="NormalTok"/>
-          <w:lang w:val="en-GB"/>
+          <w:lang w:val="de-DE"/>
         </w:rPr>
         <w:t xml:space="preserve">, </w:t>
       </w:r>
       <w:r>
         <w:rPr>
           <w:rStyle w:val="DecValTok"/>
-          <w:lang w:val="en-GB"/>
+          <w:lang w:val="de-DE"/>
         </w:rPr>
         <w:t>4</w:t>
       </w:r>
       <w:r>
         <w:rPr>
           <w:rStyle w:val="SpecialCharTok"/>
-          <w:lang w:val="en-GB"/>
+          <w:lang w:val="de-DE"/>
         </w:rPr>
         <w:t>:</w:t>
       </w:r>
       <w:r>
         <w:rPr>
           <w:rStyle w:val="DecValTok"/>
-          <w:lang w:val="en-GB"/>
+          <w:lang w:val="de-DE"/>
         </w:rPr>
         <w:t>10</w:t>
       </w:r>
       <w:r>
         <w:rPr>
           <w:rStyle w:val="NormalTok"/>
-          <w:lang w:val="en-GB"/>
+          <w:lang w:val="de-DE"/>
         </w:rPr>
         <w:t xml:space="preserve">), </w:t>
       </w:r>
       <w:r>
         <w:rPr>
           <w:rStyle w:val="DecValTok"/>
-          <w:lang w:val="en-GB"/>
+          <w:lang w:val="de-DE"/>
         </w:rPr>
         <w:t>0</w:t>
       </w:r>
       <w:r>
         <w:rPr>
           <w:rStyle w:val="NormalTok"/>
-          <w:lang w:val="en-GB"/>
+          <w:lang w:val="de-DE"/>
         </w:rPr>
         <w:t>,</w:t>
       </w:r>
       <w:r>
         <w:rPr>
-          <w:lang w:val="en-GB"/>
+          <w:lang w:val="de-DE"/>
         </w:rPr>
         <w:br/>
       </w:r>
       <w:r>
         <w:rPr>
           <w:rStyle w:val="NormalTok"/>
-          <w:lang w:val="en-GB"/>
+          <w:lang w:val="de-DE"/>
         </w:rPr>
         <w:t xml:space="preserve">  </w:t>
       </w:r>
@@ -26078,7 +27097,7 @@
       <w:r>
         <w:rPr>
           <w:rStyle w:val="FunctionTok"/>
-          <w:lang w:val="en-GB"/>
+          <w:lang w:val="de-DE"/>
         </w:rPr>
         <w:t>ifelse</w:t>
       </w:r>
@@ -26086,21 +27105,21 @@
       <w:r>
         <w:rPr>
           <w:rStyle w:val="NormalTok"/>
-          <w:lang w:val="en-GB"/>
+          <w:lang w:val="de-DE"/>
         </w:rPr>
         <w:t>(</w:t>
       </w:r>
       <w:r>
         <w:rPr>
           <w:rStyle w:val="FunctionTok"/>
-          <w:lang w:val="en-GB"/>
+          <w:lang w:val="de-DE"/>
         </w:rPr>
         <w:t>is.na</w:t>
       </w:r>
       <w:r>
         <w:rPr>
           <w:rStyle w:val="NormalTok"/>
-          <w:lang w:val="en-GB"/>
+          <w:lang w:val="de-DE"/>
         </w:rPr>
         <w:t>(</w:t>
       </w:r>
@@ -26108,21 +27127,21 @@
       <w:r>
         <w:rPr>
           <w:rStyle w:val="NormalTok"/>
-          <w:lang w:val="en-GB"/>
+          <w:lang w:val="de-DE"/>
         </w:rPr>
         <w:t>resp</w:t>
       </w:r>
       <w:r>
         <w:rPr>
           <w:rStyle w:val="SpecialCharTok"/>
-          <w:lang w:val="en-GB"/>
+          <w:lang w:val="de-DE"/>
         </w:rPr>
         <w:t>$</w:t>
       </w:r>
       <w:r>
         <w:rPr>
           <w:rStyle w:val="NormalTok"/>
-          <w:lang w:val="en-GB"/>
+          <w:lang w:val="de-DE"/>
         </w:rPr>
         <w:t>migration</w:t>
       </w:r>
@@ -26130,48 +27149,48 @@
       <w:r>
         <w:rPr>
           <w:rStyle w:val="NormalTok"/>
-          <w:lang w:val="en-GB"/>
+          <w:lang w:val="de-DE"/>
         </w:rPr>
         <w:t xml:space="preserve">), </w:t>
       </w:r>
       <w:r>
         <w:rPr>
           <w:rStyle w:val="ConstantTok"/>
-          <w:lang w:val="en-GB"/>
+          <w:lang w:val="de-DE"/>
         </w:rPr>
         <w:t>NA</w:t>
       </w:r>
       <w:r>
         <w:rPr>
           <w:rStyle w:val="NormalTok"/>
-          <w:lang w:val="en-GB"/>
+          <w:lang w:val="de-DE"/>
         </w:rPr>
         <w:t xml:space="preserve">, </w:t>
       </w:r>
       <w:r>
         <w:rPr>
           <w:rStyle w:val="DecValTok"/>
-          <w:lang w:val="en-GB"/>
+          <w:lang w:val="de-DE"/>
         </w:rPr>
         <w:t>1</w:t>
       </w:r>
       <w:r>
         <w:rPr>
           <w:rStyle w:val="NormalTok"/>
-          <w:lang w:val="en-GB"/>
+          <w:lang w:val="de-DE"/>
         </w:rPr>
         <w:t>)</w:t>
       </w:r>
       <w:r>
         <w:rPr>
-          <w:lang w:val="en-GB"/>
+          <w:lang w:val="de-DE"/>
         </w:rPr>
         <w:br/>
       </w:r>
       <w:r>
         <w:rPr>
           <w:rStyle w:val="NormalTok"/>
-          <w:lang w:val="en-GB"/>
+          <w:lang w:val="de-DE"/>
         </w:rPr>
         <w:t>)</w:t>
       </w:r>
@@ -26272,7 +27291,14 @@
         <w:rPr>
           <w:lang w:val="de-DE"/>
         </w:rPr>
-        <w:t>), wird zudem pro Gruppe eine logische Variable erstellt, die angibt, ob die Person zu der entsprechenden Gruppe gehört. Zum Beispiel s</w:t>
+        <w:t xml:space="preserve">), wird zudem pro Gruppe eine logische Variable </w:t>
+      </w:r>
+      <w:r>
+        <w:rPr>
+          <w:lang w:val="de-DE"/>
+        </w:rPr>
+        <w:lastRenderedPageBreak/>
+        <w:t>erstellt, die angibt, ob die Person zu der entsprechenden Gruppe gehört. Zum Beispiel s</w:t>
       </w:r>
       <w:r>
         <w:rPr>
@@ -26795,7 +27821,6 @@
         <w:rPr>
           <w:lang w:val="de-DE"/>
         </w:rPr>
-        <w:lastRenderedPageBreak/>
         <w:t>Labels für die Variablen</w:t>
       </w:r>
       <w:bookmarkEnd w:id="113"/>
@@ -27573,7 +28598,14 @@
         <w:rPr>
           <w:lang w:val="de-DE"/>
         </w:rPr>
-        <w:t xml:space="preserve"> eine logische Variable erstellt werden, die angibt, welche Items allen Gruppen administriert wurden. Analog dazu muss in </w:t>
+        <w:t xml:space="preserve"> eine logische Variable erstellt </w:t>
+      </w:r>
+      <w:r>
+        <w:rPr>
+          <w:lang w:val="de-DE"/>
+        </w:rPr>
+        <w:lastRenderedPageBreak/>
+        <w:t xml:space="preserve">werden, die angibt, welche Items allen Gruppen administriert wurden. Analog dazu muss in </w:t>
       </w:r>
       <w:proofErr w:type="spellStart"/>
       <w:r>
@@ -27833,7 +28865,6 @@
         <w:rPr>
           <w:lang w:val="de-DE"/>
         </w:rPr>
-        <w:lastRenderedPageBreak/>
         <w:t xml:space="preserve">Zudem muss im Falle einer Gruppierung für jede Gruppe im Datensatz </w:t>
       </w:r>
       <w:proofErr w:type="spellStart"/>
@@ -29594,7 +30625,15 @@
           <w:rStyle w:val="VerbatimChar"/>
           <w:lang w:val="de-DE"/>
         </w:rPr>
-        <w:t>calculate_</w:t>
+        <w:t>cal</w:t>
+      </w:r>
+      <w:r>
+        <w:rPr>
+          <w:rStyle w:val="VerbatimChar"/>
+          <w:lang w:val="de-DE"/>
+        </w:rPr>
+        <w:lastRenderedPageBreak/>
+        <w:t>culate_</w:t>
       </w:r>
       <w:r>
         <w:rPr>
@@ -30050,7 +31089,6 @@
         <w:rPr>
           <w:rStyle w:val="FunctionTok"/>
         </w:rPr>
-        <w:lastRenderedPageBreak/>
         <w:t xml:space="preserve">  </w:t>
       </w:r>
       <w:proofErr w:type="spellStart"/>
@@ -30365,39 +31403,23 @@
       </w:r>
       <w:proofErr w:type="spellEnd"/>
       <w:r>
+        <w:t xml:space="preserve"> Funktionen </w:t>
+      </w:r>
+      <w:proofErr w:type="spellStart"/>
+      <w:r>
+        <w:t>stehen</w:t>
+      </w:r>
+      <w:proofErr w:type="spellEnd"/>
+      <w:r>
         <w:t xml:space="preserve"> </w:t>
       </w:r>
       <w:proofErr w:type="spellStart"/>
       <w:r>
-        <w:t>Funktionen</w:t>
-      </w:r>
-      <w:proofErr w:type="spellEnd"/>
-      <w:r>
-        <w:t xml:space="preserve"> </w:t>
-      </w:r>
-      <w:proofErr w:type="spellStart"/>
-      <w:r>
-        <w:t>stehen</w:t>
-      </w:r>
-      <w:proofErr w:type="spellEnd"/>
-      <w:r>
-        <w:t xml:space="preserve"> </w:t>
-      </w:r>
-      <w:proofErr w:type="spellStart"/>
-      <w:r>
         <w:t>zur</w:t>
       </w:r>
       <w:proofErr w:type="spellEnd"/>
       <w:r>
-        <w:t xml:space="preserve"> </w:t>
-      </w:r>
-      <w:proofErr w:type="spellStart"/>
-      <w:r>
-        <w:t>Überprüfung</w:t>
-      </w:r>
-      <w:proofErr w:type="spellEnd"/>
-      <w:r>
-        <w:t xml:space="preserve"> </w:t>
+        <w:t xml:space="preserve"> Überprüfung </w:t>
       </w:r>
       <w:proofErr w:type="spellStart"/>
       <w:r>
@@ -30836,6 +31858,7 @@
               <w:rPr>
                 <w:rStyle w:val="VerbatimChar"/>
               </w:rPr>
+              <w:lastRenderedPageBreak/>
               <w:t>check_items</w:t>
             </w:r>
             <w:proofErr w:type="spellEnd"/>
@@ -31066,14 +32089,7 @@
         <w:rPr>
           <w:rStyle w:val="StringTok"/>
         </w:rPr>
-        <w:t>correct_respon</w:t>
-      </w:r>
-      <w:r>
-        <w:rPr>
-          <w:rStyle w:val="StringTok"/>
-        </w:rPr>
-        <w:lastRenderedPageBreak/>
-        <w:t>se</w:t>
+        <w:t>correct_response</w:t>
       </w:r>
       <w:proofErr w:type="spellEnd"/>
       <w:r>
@@ -32703,6 +33719,7 @@
         <w:rPr>
           <w:lang w:val="de-DE"/>
         </w:rPr>
+        <w:lastRenderedPageBreak/>
         <w:t>Veränderungen an den Items während der Skalierung</w:t>
       </w:r>
       <w:bookmarkEnd w:id="137"/>
@@ -35183,11 +36200,19 @@
         </w:rPr>
         <w:t>(</w:t>
       </w:r>
+      <w:proofErr w:type="spellStart"/>
       <w:r>
         <w:rPr>
           <w:rStyle w:val="AttributeTok"/>
         </w:rPr>
-        <w:t>Finding_information =</w:t>
+        <w:t>Finding_information</w:t>
+      </w:r>
+      <w:proofErr w:type="spellEnd"/>
+      <w:r>
+        <w:rPr>
+          <w:rStyle w:val="AttributeTok"/>
+        </w:rPr>
+        <w:t xml:space="preserve"> =</w:t>
       </w:r>
       <w:r>
         <w:rPr>
@@ -52646,14 +53671,14 @@
       <w:pPr>
         <w:pStyle w:val="SourceCode"/>
         <w:rPr>
-          <w:lang w:val="en-GB"/>
+          <w:lang w:val="de-DE"/>
         </w:rPr>
       </w:pPr>
       <w:proofErr w:type="spellStart"/>
       <w:r>
         <w:rPr>
           <w:rStyle w:val="NormalTok"/>
-          <w:lang w:val="en-GB"/>
+          <w:lang w:val="de-DE"/>
         </w:rPr>
         <w:t>NEPSroutines</w:t>
       </w:r>
@@ -52661,7 +53686,7 @@
       <w:r>
         <w:rPr>
           <w:rStyle w:val="SpecialCharTok"/>
-          <w:lang w:val="en-GB"/>
+          <w:lang w:val="de-DE"/>
         </w:rPr>
         <w:t>::</w:t>
       </w:r>
@@ -52669,7 +53694,7 @@
       <w:r>
         <w:rPr>
           <w:rStyle w:val="FunctionTok"/>
-          <w:lang w:val="en-GB"/>
+          <w:lang w:val="de-DE"/>
         </w:rPr>
         <w:t>dis_analysis</w:t>
       </w:r>
@@ -52677,20 +53702,20 @@
       <w:r>
         <w:rPr>
           <w:rStyle w:val="NormalTok"/>
-          <w:lang w:val="en-GB"/>
+          <w:lang w:val="de-DE"/>
         </w:rPr>
         <w:t>(</w:t>
       </w:r>
       <w:r>
         <w:rPr>
-          <w:lang w:val="en-GB"/>
+          <w:lang w:val="de-DE"/>
         </w:rPr>
         <w:br/>
       </w:r>
       <w:r>
         <w:rPr>
           <w:rStyle w:val="NormalTok"/>
-          <w:lang w:val="en-GB"/>
+          <w:lang w:val="de-DE"/>
         </w:rPr>
         <w:t xml:space="preserve">  </w:t>
       </w:r>
@@ -52698,7 +53723,7 @@
       <w:r>
         <w:rPr>
           <w:rStyle w:val="AttributeTok"/>
-          <w:lang w:val="en-GB"/>
+          <w:lang w:val="de-DE"/>
         </w:rPr>
         <w:t>resp</w:t>
       </w:r>
@@ -52706,14 +53731,14 @@
       <w:r>
         <w:rPr>
           <w:rStyle w:val="AttributeTok"/>
-          <w:lang w:val="en-GB"/>
+          <w:lang w:val="de-DE"/>
         </w:rPr>
         <w:t xml:space="preserve"> =</w:t>
       </w:r>
       <w:r>
         <w:rPr>
           <w:rStyle w:val="NormalTok"/>
-          <w:lang w:val="en-GB"/>
+          <w:lang w:val="de-DE"/>
         </w:rPr>
         <w:t xml:space="preserve"> </w:t>
       </w:r>
@@ -52721,7 +53746,7 @@
       <w:r>
         <w:rPr>
           <w:rStyle w:val="NormalTok"/>
-          <w:lang w:val="en-GB"/>
+          <w:lang w:val="de-DE"/>
         </w:rPr>
         <w:t>resp</w:t>
       </w:r>
@@ -52729,88 +53754,113 @@
       <w:r>
         <w:rPr>
           <w:rStyle w:val="NormalTok"/>
-          <w:lang w:val="en-GB"/>
+          <w:lang w:val="de-DE"/>
         </w:rPr>
         <w:t>,</w:t>
       </w:r>
       <w:r>
         <w:rPr>
-          <w:lang w:val="en-GB"/>
+          <w:lang w:val="de-DE"/>
         </w:rPr>
         <w:br/>
       </w:r>
       <w:r>
         <w:rPr>
           <w:rStyle w:val="NormalTok"/>
-          <w:lang w:val="en-GB"/>
+          <w:lang w:val="de-DE"/>
         </w:rPr>
         <w:t xml:space="preserve">  </w:t>
       </w:r>
+      <w:proofErr w:type="spellStart"/>
       <w:r>
         <w:rPr>
           <w:rStyle w:val="AttributeTok"/>
-          <w:lang w:val="en-GB"/>
-        </w:rPr>
-        <w:t>vars =</w:t>
-      </w:r>
-      <w:r>
-        <w:rPr>
-          <w:rStyle w:val="NormalTok"/>
-          <w:lang w:val="en-GB"/>
-        </w:rPr>
-        <w:t xml:space="preserve"> vars,</w:t>
-      </w:r>
-      <w:r>
-        <w:rPr>
-          <w:lang w:val="en-GB"/>
+          <w:lang w:val="de-DE"/>
+        </w:rPr>
+        <w:t>vars</w:t>
+      </w:r>
+      <w:proofErr w:type="spellEnd"/>
+      <w:r>
+        <w:rPr>
+          <w:rStyle w:val="AttributeTok"/>
+          <w:lang w:val="de-DE"/>
+        </w:rPr>
+        <w:t xml:space="preserve"> =</w:t>
+      </w:r>
+      <w:r>
+        <w:rPr>
+          <w:rStyle w:val="NormalTok"/>
+          <w:lang w:val="de-DE"/>
+        </w:rPr>
+        <w:t xml:space="preserve"> </w:t>
+      </w:r>
+      <w:proofErr w:type="spellStart"/>
+      <w:r>
+        <w:rPr>
+          <w:rStyle w:val="NormalTok"/>
+          <w:lang w:val="de-DE"/>
+        </w:rPr>
+        <w:t>vars</w:t>
+      </w:r>
+      <w:proofErr w:type="spellEnd"/>
+      <w:r>
+        <w:rPr>
+          <w:rStyle w:val="NormalTok"/>
+          <w:lang w:val="de-DE"/>
+        </w:rPr>
+        <w:t>,</w:t>
+      </w:r>
+      <w:r>
+        <w:rPr>
+          <w:lang w:val="de-DE"/>
         </w:rPr>
         <w:br/>
       </w:r>
       <w:r>
         <w:rPr>
           <w:rStyle w:val="NormalTok"/>
-          <w:lang w:val="en-GB"/>
+          <w:lang w:val="de-DE"/>
         </w:rPr>
         <w:t xml:space="preserve">  </w:t>
       </w:r>
       <w:r>
         <w:rPr>
           <w:rStyle w:val="AttributeTok"/>
-          <w:lang w:val="en-GB"/>
+          <w:lang w:val="de-DE"/>
         </w:rPr>
         <w:t>valid =</w:t>
       </w:r>
       <w:r>
         <w:rPr>
           <w:rStyle w:val="NormalTok"/>
-          <w:lang w:val="en-GB"/>
+          <w:lang w:val="de-DE"/>
         </w:rPr>
         <w:t xml:space="preserve"> </w:t>
       </w:r>
       <w:r>
         <w:rPr>
           <w:rStyle w:val="StringTok"/>
-          <w:lang w:val="en-GB"/>
+          <w:lang w:val="de-DE"/>
         </w:rPr>
         <w:t>"valid"</w:t>
       </w:r>
       <w:r>
         <w:rPr>
           <w:rStyle w:val="NormalTok"/>
-          <w:lang w:val="en-GB"/>
+          <w:lang w:val="de-DE"/>
         </w:rPr>
         <w:t>,</w:t>
       </w:r>
       <w:r>
         <w:rPr>
-          <w:lang w:val="en-GB"/>
+          <w:lang w:val="de-DE"/>
         </w:rPr>
         <w:br/>
       </w:r>
       <w:r>
         <w:rPr>
           <w:rStyle w:val="NormalTok"/>
-          <w:lang w:val="en-GB"/>
+          <w:lang w:val="de-DE"/>
         </w:rPr>
         <w:t xml:space="preserve">  </w:t>
       </w:r>
@@ -52818,7 +53868,7 @@
       <w:r>
         <w:rPr>
           <w:rStyle w:val="AttributeTok"/>
-          <w:lang w:val="en-GB"/>
+          <w:lang w:val="de-DE"/>
         </w:rPr>
         <w:t>select_raw</w:t>
       </w:r>
@@ -52826,21 +53876,21 @@
       <w:r>
         <w:rPr>
           <w:rStyle w:val="AttributeTok"/>
-          <w:lang w:val="en-GB"/>
+          <w:lang w:val="de-DE"/>
         </w:rPr>
         <w:t xml:space="preserve"> =</w:t>
       </w:r>
       <w:r>
         <w:rPr>
           <w:rStyle w:val="NormalTok"/>
-          <w:lang w:val="en-GB"/>
+          <w:lang w:val="de-DE"/>
         </w:rPr>
         <w:t xml:space="preserve"> </w:t>
       </w:r>
       <w:r>
         <w:rPr>
           <w:rStyle w:val="StringTok"/>
-          <w:lang w:val="en-GB"/>
+          <w:lang w:val="de-DE"/>
         </w:rPr>
         <w:t>"</w:t>
       </w:r>
@@ -52848,7 +53898,7 @@
       <w:r>
         <w:rPr>
           <w:rStyle w:val="StringTok"/>
-          <w:lang w:val="en-GB"/>
+          <w:lang w:val="de-DE"/>
         </w:rPr>
         <w:t>distan</w:t>
       </w:r>
@@ -52856,150 +53906,168 @@
       <w:r>
         <w:rPr>
           <w:rStyle w:val="StringTok"/>
-          <w:lang w:val="en-GB"/>
+          <w:lang w:val="de-DE"/>
         </w:rPr>
         <w:t>"</w:t>
       </w:r>
       <w:r>
         <w:rPr>
           <w:rStyle w:val="NormalTok"/>
-          <w:lang w:val="en-GB"/>
+          <w:lang w:val="de-DE"/>
         </w:rPr>
         <w:t>,</w:t>
       </w:r>
       <w:r>
         <w:rPr>
-          <w:lang w:val="en-GB"/>
+          <w:lang w:val="de-DE"/>
         </w:rPr>
         <w:br/>
       </w:r>
       <w:r>
         <w:rPr>
           <w:rStyle w:val="NormalTok"/>
-          <w:lang w:val="en-GB"/>
+          <w:lang w:val="de-DE"/>
         </w:rPr>
         <w:t xml:space="preserve">  </w:t>
       </w:r>
+      <w:proofErr w:type="spellStart"/>
       <w:r>
         <w:rPr>
           <w:rStyle w:val="AttributeTok"/>
-          <w:lang w:val="en-GB"/>
-        </w:rPr>
-        <w:t>print =</w:t>
-      </w:r>
-      <w:r>
-        <w:rPr>
-          <w:rStyle w:val="NormalTok"/>
-          <w:lang w:val="en-GB"/>
+          <w:lang w:val="de-DE"/>
+        </w:rPr>
+        <w:t>print</w:t>
+      </w:r>
+      <w:proofErr w:type="spellEnd"/>
+      <w:r>
+        <w:rPr>
+          <w:rStyle w:val="AttributeTok"/>
+          <w:lang w:val="de-DE"/>
+        </w:rPr>
+        <w:t xml:space="preserve"> =</w:t>
+      </w:r>
+      <w:r>
+        <w:rPr>
+          <w:rStyle w:val="NormalTok"/>
+          <w:lang w:val="de-DE"/>
         </w:rPr>
         <w:t xml:space="preserve"> </w:t>
       </w:r>
       <w:r>
         <w:rPr>
           <w:rStyle w:val="ConstantTok"/>
-          <w:lang w:val="en-GB"/>
+          <w:lang w:val="de-DE"/>
         </w:rPr>
         <w:t>TRUE</w:t>
       </w:r>
       <w:r>
         <w:rPr>
           <w:rStyle w:val="NormalTok"/>
-          <w:lang w:val="en-GB"/>
+          <w:lang w:val="de-DE"/>
         </w:rPr>
         <w:t>,</w:t>
       </w:r>
       <w:r>
         <w:rPr>
-          <w:lang w:val="en-GB"/>
+          <w:lang w:val="de-DE"/>
         </w:rPr>
         <w:br/>
       </w:r>
       <w:r>
         <w:rPr>
           <w:rStyle w:val="NormalTok"/>
-          <w:lang w:val="en-GB"/>
+          <w:lang w:val="de-DE"/>
         </w:rPr>
         <w:t xml:space="preserve">  </w:t>
       </w:r>
       <w:r>
         <w:rPr>
           <w:rStyle w:val="AttributeTok"/>
-          <w:lang w:val="en-GB"/>
+          <w:lang w:val="de-DE"/>
         </w:rPr>
         <w:t>save =</w:t>
       </w:r>
       <w:r>
         <w:rPr>
           <w:rStyle w:val="NormalTok"/>
-          <w:lang w:val="en-GB"/>
+          <w:lang w:val="de-DE"/>
         </w:rPr>
         <w:t xml:space="preserve"> </w:t>
       </w:r>
       <w:r>
         <w:rPr>
           <w:rStyle w:val="ConstantTok"/>
-          <w:lang w:val="en-GB"/>
+          <w:lang w:val="de-DE"/>
         </w:rPr>
         <w:t>FALSE</w:t>
       </w:r>
       <w:r>
         <w:rPr>
           <w:rStyle w:val="NormalTok"/>
-          <w:lang w:val="en-GB"/>
+          <w:lang w:val="de-DE"/>
         </w:rPr>
         <w:t>,</w:t>
       </w:r>
       <w:r>
         <w:rPr>
-          <w:lang w:val="en-GB"/>
+          <w:lang w:val="de-DE"/>
         </w:rPr>
         <w:br/>
       </w:r>
       <w:r>
         <w:rPr>
           <w:rStyle w:val="NormalTok"/>
-          <w:lang w:val="en-GB"/>
+          <w:lang w:val="de-DE"/>
         </w:rPr>
         <w:t xml:space="preserve">  </w:t>
       </w:r>
+      <w:proofErr w:type="spellStart"/>
       <w:r>
         <w:rPr>
           <w:rStyle w:val="AttributeTok"/>
-          <w:lang w:val="en-GB"/>
-        </w:rPr>
-        <w:t>overwrite =</w:t>
-      </w:r>
-      <w:r>
-        <w:rPr>
-          <w:rStyle w:val="NormalTok"/>
-          <w:lang w:val="en-GB"/>
+          <w:lang w:val="de-DE"/>
+        </w:rPr>
+        <w:t>overwrite</w:t>
+      </w:r>
+      <w:proofErr w:type="spellEnd"/>
+      <w:r>
+        <w:rPr>
+          <w:rStyle w:val="AttributeTok"/>
+          <w:lang w:val="de-DE"/>
+        </w:rPr>
+        <w:t xml:space="preserve"> =</w:t>
+      </w:r>
+      <w:r>
+        <w:rPr>
+          <w:rStyle w:val="NormalTok"/>
+          <w:lang w:val="de-DE"/>
         </w:rPr>
         <w:t xml:space="preserve"> </w:t>
       </w:r>
       <w:r>
         <w:rPr>
           <w:rStyle w:val="ConstantTok"/>
-          <w:lang w:val="en-GB"/>
+          <w:lang w:val="de-DE"/>
         </w:rPr>
         <w:t>TRUE</w:t>
       </w:r>
       <w:r>
         <w:rPr>
           <w:rStyle w:val="NormalTok"/>
-          <w:lang w:val="en-GB"/>
+          <w:lang w:val="de-DE"/>
         </w:rPr>
         <w:t>,</w:t>
       </w:r>
       <w:r>
         <w:rPr>
-          <w:lang w:val="en-GB"/>
+          <w:lang w:val="de-DE"/>
         </w:rPr>
         <w:br/>
       </w:r>
       <w:r>
         <w:rPr>
           <w:rStyle w:val="NormalTok"/>
-          <w:lang w:val="en-GB"/>
+          <w:lang w:val="de-DE"/>
         </w:rPr>
         <w:t xml:space="preserve">  </w:t>
       </w:r>
@@ -53007,7 +54075,7 @@
       <w:r>
         <w:rPr>
           <w:rStyle w:val="AttributeTok"/>
-          <w:lang w:val="en-GB"/>
+          <w:lang w:val="de-DE"/>
         </w:rPr>
         <w:t>path_table</w:t>
       </w:r>
@@ -53015,62 +54083,89 @@
       <w:r>
         <w:rPr>
           <w:rStyle w:val="AttributeTok"/>
-          <w:lang w:val="en-GB"/>
+          <w:lang w:val="de-DE"/>
         </w:rPr>
         <w:t xml:space="preserve"> =</w:t>
       </w:r>
       <w:r>
         <w:rPr>
           <w:rStyle w:val="NormalTok"/>
-          <w:lang w:val="en-GB"/>
-        </w:rPr>
-        <w:t xml:space="preserve"> here</w:t>
-      </w:r>
+          <w:lang w:val="de-DE"/>
+        </w:rPr>
+        <w:t xml:space="preserve"> </w:t>
+      </w:r>
+      <w:proofErr w:type="spellStart"/>
+      <w:r>
+        <w:rPr>
+          <w:rStyle w:val="NormalTok"/>
+          <w:lang w:val="de-DE"/>
+        </w:rPr>
+        <w:t>here</w:t>
+      </w:r>
+      <w:proofErr w:type="spellEnd"/>
       <w:r>
         <w:rPr>
           <w:rStyle w:val="SpecialCharTok"/>
-          <w:lang w:val="en-GB"/>
+          <w:lang w:val="de-DE"/>
         </w:rPr>
         <w:t>::</w:t>
       </w:r>
+      <w:proofErr w:type="spellStart"/>
       <w:r>
         <w:rPr>
           <w:rStyle w:val="FunctionTok"/>
-          <w:lang w:val="en-GB"/>
+          <w:lang w:val="de-DE"/>
         </w:rPr>
         <w:t>here</w:t>
       </w:r>
-      <w:r>
-        <w:rPr>
-          <w:rStyle w:val="NormalTok"/>
-          <w:lang w:val="en-GB"/>
+      <w:proofErr w:type="spellEnd"/>
+      <w:r>
+        <w:rPr>
+          <w:rStyle w:val="NormalTok"/>
+          <w:lang w:val="de-DE"/>
         </w:rPr>
         <w:t>(</w:t>
       </w:r>
       <w:r>
         <w:rPr>
           <w:rStyle w:val="StringTok"/>
-          <w:lang w:val="en-GB"/>
-        </w:rPr>
-        <w:t>"Tables"</w:t>
-      </w:r>
-      <w:r>
-        <w:rPr>
-          <w:rStyle w:val="NormalTok"/>
-          <w:lang w:val="en-GB"/>
+          <w:lang w:val="de-DE"/>
+        </w:rPr>
+        <w:t>"</w:t>
+      </w:r>
+      <w:proofErr w:type="spellStart"/>
+      <w:r>
+        <w:rPr>
+          <w:rStyle w:val="StringTok"/>
+          <w:lang w:val="de-DE"/>
+        </w:rPr>
+        <w:t>Tables</w:t>
+      </w:r>
+      <w:proofErr w:type="spellEnd"/>
+      <w:r>
+        <w:rPr>
+          <w:rStyle w:val="StringTok"/>
+          <w:lang w:val="de-DE"/>
+        </w:rPr>
+        <w:t>"</w:t>
+      </w:r>
+      <w:r>
+        <w:rPr>
+          <w:rStyle w:val="NormalTok"/>
+          <w:lang w:val="de-DE"/>
         </w:rPr>
         <w:t>),</w:t>
       </w:r>
       <w:r>
         <w:rPr>
-          <w:lang w:val="en-GB"/>
+          <w:lang w:val="de-DE"/>
         </w:rPr>
         <w:br/>
       </w:r>
       <w:r>
         <w:rPr>
           <w:rStyle w:val="NormalTok"/>
-          <w:lang w:val="en-GB"/>
+          <w:lang w:val="de-DE"/>
         </w:rPr>
         <w:t xml:space="preserve">  </w:t>
       </w:r>
@@ -53078,7 +54173,7 @@
       <w:r>
         <w:rPr>
           <w:rStyle w:val="AttributeTok"/>
-          <w:lang w:val="en-GB"/>
+          <w:lang w:val="de-DE"/>
         </w:rPr>
         <w:t>path_results</w:t>
       </w:r>
@@ -53086,62 +54181,89 @@
       <w:r>
         <w:rPr>
           <w:rStyle w:val="AttributeTok"/>
-          <w:lang w:val="en-GB"/>
+          <w:lang w:val="de-DE"/>
         </w:rPr>
         <w:t xml:space="preserve"> =</w:t>
       </w:r>
       <w:r>
         <w:rPr>
           <w:rStyle w:val="NormalTok"/>
-          <w:lang w:val="en-GB"/>
-        </w:rPr>
-        <w:t xml:space="preserve"> here</w:t>
-      </w:r>
+          <w:lang w:val="de-DE"/>
+        </w:rPr>
+        <w:t xml:space="preserve"> </w:t>
+      </w:r>
+      <w:proofErr w:type="spellStart"/>
+      <w:r>
+        <w:rPr>
+          <w:rStyle w:val="NormalTok"/>
+          <w:lang w:val="de-DE"/>
+        </w:rPr>
+        <w:t>here</w:t>
+      </w:r>
+      <w:proofErr w:type="spellEnd"/>
       <w:r>
         <w:rPr>
           <w:rStyle w:val="SpecialCharTok"/>
-          <w:lang w:val="en-GB"/>
+          <w:lang w:val="de-DE"/>
         </w:rPr>
         <w:t>::</w:t>
       </w:r>
+      <w:proofErr w:type="spellStart"/>
       <w:r>
         <w:rPr>
           <w:rStyle w:val="FunctionTok"/>
-          <w:lang w:val="en-GB"/>
+          <w:lang w:val="de-DE"/>
         </w:rPr>
         <w:t>here</w:t>
       </w:r>
-      <w:r>
-        <w:rPr>
-          <w:rStyle w:val="NormalTok"/>
-          <w:lang w:val="en-GB"/>
+      <w:proofErr w:type="spellEnd"/>
+      <w:r>
+        <w:rPr>
+          <w:rStyle w:val="NormalTok"/>
+          <w:lang w:val="de-DE"/>
         </w:rPr>
         <w:t>(</w:t>
       </w:r>
       <w:r>
         <w:rPr>
           <w:rStyle w:val="StringTok"/>
-          <w:lang w:val="en-GB"/>
-        </w:rPr>
-        <w:t>"Results"</w:t>
-      </w:r>
-      <w:r>
-        <w:rPr>
-          <w:rStyle w:val="NormalTok"/>
-          <w:lang w:val="en-GB"/>
+          <w:lang w:val="de-DE"/>
+        </w:rPr>
+        <w:t>"</w:t>
+      </w:r>
+      <w:proofErr w:type="spellStart"/>
+      <w:r>
+        <w:rPr>
+          <w:rStyle w:val="StringTok"/>
+          <w:lang w:val="de-DE"/>
+        </w:rPr>
+        <w:t>Results</w:t>
+      </w:r>
+      <w:proofErr w:type="spellEnd"/>
+      <w:r>
+        <w:rPr>
+          <w:rStyle w:val="StringTok"/>
+          <w:lang w:val="de-DE"/>
+        </w:rPr>
+        <w:t>"</w:t>
+      </w:r>
+      <w:r>
+        <w:rPr>
+          <w:rStyle w:val="NormalTok"/>
+          <w:lang w:val="de-DE"/>
         </w:rPr>
         <w:t>),</w:t>
       </w:r>
       <w:r>
         <w:rPr>
-          <w:lang w:val="en-GB"/>
+          <w:lang w:val="de-DE"/>
         </w:rPr>
         <w:br/>
       </w:r>
       <w:r>
         <w:rPr>
           <w:rStyle w:val="NormalTok"/>
-          <w:lang w:val="en-GB"/>
+          <w:lang w:val="de-DE"/>
         </w:rPr>
         <w:t>)</w:t>
       </w:r>
@@ -55920,21 +57042,7 @@
         <w:rPr>
           <w:lang w:val="de-DE"/>
         </w:rPr>
-        <w:t xml:space="preserve">Wenn ein Test </w:t>
-      </w:r>
-      <w:proofErr w:type="spellStart"/>
-      <w:r>
-        <w:rPr>
-          <w:lang w:val="de-DE"/>
-        </w:rPr>
-        <w:t>polytome</w:t>
-      </w:r>
-      <w:proofErr w:type="spellEnd"/>
-      <w:r>
-        <w:rPr>
-          <w:lang w:val="de-DE"/>
-        </w:rPr>
-        <w:t xml:space="preserve"> Items enthält, erfolgt die Schätzung der WLEs standardmäßig nach </w:t>
+        <w:t xml:space="preserve">Für die Schätzung der </w:t>
       </w:r>
       <w:r>
         <w:rPr>
@@ -55942,55 +57050,65 @@
           <w:bCs/>
           <w:lang w:val="de-DE"/>
         </w:rPr>
-        <w:t>Imputation fehlender Werte</w:t>
-      </w:r>
-      <w:r>
-        <w:rPr>
-          <w:lang w:val="de-DE"/>
-        </w:rPr>
-        <w:t xml:space="preserve"> auf den zugehörigen </w:t>
-      </w:r>
-      <w:proofErr w:type="spellStart"/>
-      <w:r>
-        <w:rPr>
-          <w:lang w:val="de-DE"/>
-        </w:rPr>
-        <w:t>Subitems</w:t>
-      </w:r>
-      <w:proofErr w:type="spellEnd"/>
-      <w:r>
-        <w:rPr>
-          <w:lang w:val="de-DE"/>
-        </w:rPr>
-        <w:t xml:space="preserve"> – sofern mindestens die Hälfte der </w:t>
-      </w:r>
-      <w:proofErr w:type="spellStart"/>
-      <w:r>
-        <w:rPr>
-          <w:lang w:val="de-DE"/>
-        </w:rPr>
-        <w:t>Subitems</w:t>
-      </w:r>
-      <w:proofErr w:type="spellEnd"/>
-      <w:r>
-        <w:rPr>
-          <w:lang w:val="de-DE"/>
-        </w:rPr>
-        <w:t xml:space="preserve"> eines </w:t>
-      </w:r>
-      <w:proofErr w:type="spellStart"/>
-      <w:r>
-        <w:rPr>
-          <w:lang w:val="de-DE"/>
-        </w:rPr>
-        <w:t>polytomen</w:t>
-      </w:r>
-      <w:proofErr w:type="spellEnd"/>
-      <w:r>
-        <w:rPr>
-          <w:lang w:val="de-DE"/>
-        </w:rPr>
-        <w:t xml:space="preserve"> Items gültige Antworten aufweist. Diese Funktionalität wird über das Argument </w:t>
+        <w:t>querschnittlichen WLEs</w:t>
+      </w:r>
+      <w:r>
+        <w:rPr>
+          <w:lang w:val="de-DE"/>
+        </w:rPr>
+        <w:t xml:space="preserve"> können die </w:t>
+      </w:r>
+      <w:r>
+        <w:rPr>
+          <w:b/>
+          <w:i/>
+          <w:lang w:val="de-DE"/>
+        </w:rPr>
+        <w:t xml:space="preserve">fixierten </w:t>
+      </w:r>
+      <w:proofErr w:type="spellStart"/>
+      <w:r>
+        <w:rPr>
+          <w:b/>
+          <w:i/>
+          <w:lang w:val="de-DE"/>
+        </w:rPr>
+        <w:t>Itemparameter</w:t>
+      </w:r>
+      <w:proofErr w:type="spellEnd"/>
+      <w:r>
+        <w:rPr>
+          <w:lang w:val="de-DE"/>
+        </w:rPr>
+        <w:t xml:space="preserve"> verwendet werden. Diese </w:t>
+      </w:r>
+      <w:proofErr w:type="spellStart"/>
+      <w:r>
+        <w:rPr>
+          <w:lang w:val="de-DE"/>
+        </w:rPr>
+        <w:t>Itemparameter</w:t>
+      </w:r>
+      <w:proofErr w:type="spellEnd"/>
+      <w:r>
+        <w:rPr>
+          <w:lang w:val="de-DE"/>
+        </w:rPr>
+        <w:t xml:space="preserve"> entsprechen den geschätzten </w:t>
+      </w:r>
+      <w:proofErr w:type="spellStart"/>
+      <w:r>
+        <w:rPr>
+          <w:lang w:val="de-DE"/>
+        </w:rPr>
+        <w:t>Itemparametern</w:t>
+      </w:r>
+      <w:proofErr w:type="spellEnd"/>
+      <w:r>
+        <w:rPr>
+          <w:lang w:val="de-DE"/>
+        </w:rPr>
+        <w:t xml:space="preserve"> des korrespondierenden Modells und sind im Objekt, das nach dem Ausführen der Funktion </w:t>
       </w:r>
       <w:proofErr w:type="spellStart"/>
       <w:r>
@@ -55998,33 +57116,98 @@
           <w:rStyle w:val="VerbatimChar"/>
           <w:lang w:val="de-DE"/>
         </w:rPr>
-        <w:t>imp_poly_items</w:t>
-      </w:r>
-      <w:proofErr w:type="spellEnd"/>
+        <w:t>irt_analysis</w:t>
+      </w:r>
+      <w:proofErr w:type="spellEnd"/>
+      <w:r>
+        <w:rPr>
+          <w:lang w:val="de-DE"/>
+        </w:rPr>
+        <w:t xml:space="preserve"> erstellt wird, verfügbar (zum Beispiel unter </w:t>
+      </w:r>
+      <w:proofErr w:type="spellStart"/>
       <w:r>
         <w:rPr>
           <w:rStyle w:val="VerbatimChar"/>
           <w:lang w:val="de-DE"/>
         </w:rPr>
-        <w:t xml:space="preserve"> = TRUE</w:t>
-      </w:r>
-      <w:r>
-        <w:rPr>
-          <w:lang w:val="de-DE"/>
-        </w:rPr>
-        <w:t xml:space="preserve"> aktiviert.</w:t>
-      </w:r>
+        <w:t>irt_poly_all$model.pcm$mod$xsi$xsi</w:t>
+      </w:r>
+      <w:proofErr w:type="spellEnd"/>
+      <w:r>
+        <w:rPr>
+          <w:lang w:val="de-DE"/>
+        </w:rPr>
+        <w:t>)</w:t>
+      </w:r>
+      <w:r>
+        <w:rPr>
+          <w:lang w:val="de-DE"/>
+        </w:rPr>
+        <w:t xml:space="preserve">. </w:t>
+      </w:r>
+      <w:r>
+        <w:rPr>
+          <w:lang w:val="de-DE"/>
+        </w:rPr>
+        <w:t xml:space="preserve">Dieses Objektelement soll im Argument </w:t>
+      </w:r>
+      <w:proofErr w:type="spellStart"/>
+      <w:r>
+        <w:rPr>
+          <w:rStyle w:val="VerbatimChar"/>
+          <w:lang w:val="de-DE"/>
+        </w:rPr>
+        <w:t>xsi_fixed</w:t>
+      </w:r>
+      <w:proofErr w:type="spellEnd"/>
+      <w:r>
+        <w:rPr>
+          <w:lang w:val="de-DE"/>
+        </w:rPr>
+        <w:t xml:space="preserve"> angegeben werden. Beachten Sie, dass die fixierten Parameter als </w:t>
+      </w:r>
+      <w:proofErr w:type="spellStart"/>
+      <w:r>
+        <w:rPr>
+          <w:lang w:val="de-DE"/>
+        </w:rPr>
+        <w:t>named</w:t>
+      </w:r>
+      <w:proofErr w:type="spellEnd"/>
       <w:r>
         <w:rPr>
           <w:lang w:val="de-DE"/>
         </w:rPr>
         <w:t xml:space="preserve"> </w:t>
       </w:r>
-      <w:r>
-        <w:rPr>
-          <w:lang w:val="de-DE"/>
-        </w:rPr>
-        <w:t xml:space="preserve">Zusätzlich wird dafür die Liste </w:t>
+      <w:proofErr w:type="spellStart"/>
+      <w:r>
+        <w:rPr>
+          <w:lang w:val="de-DE"/>
+        </w:rPr>
+        <w:t>numeric</w:t>
+      </w:r>
+      <w:proofErr w:type="spellEnd"/>
+      <w:r>
+        <w:rPr>
+          <w:lang w:val="de-DE"/>
+        </w:rPr>
+        <w:t xml:space="preserve"> </w:t>
+      </w:r>
+      <w:proofErr w:type="spellStart"/>
+      <w:r>
+        <w:rPr>
+          <w:lang w:val="de-DE"/>
+        </w:rPr>
+        <w:t>vector</w:t>
+      </w:r>
+      <w:proofErr w:type="spellEnd"/>
+      <w:r>
+        <w:rPr>
+          <w:lang w:val="de-DE"/>
+        </w:rPr>
+        <w:t xml:space="preserve"> definiert werden sollten. Sie können dies beispielsweise wie folgt tun: </w:t>
       </w:r>
       <w:proofErr w:type="spellStart"/>
       <w:r>
@@ -56032,91 +57215,122 @@
           <w:rStyle w:val="VerbatimChar"/>
           <w:lang w:val="de-DE"/>
         </w:rPr>
-        <w:t>poly_items</w:t>
-      </w:r>
-      <w:proofErr w:type="spellEnd"/>
-      <w:r>
-        <w:rPr>
-          <w:lang w:val="de-DE"/>
-        </w:rPr>
-        <w:t xml:space="preserve"> benötigt, die bereits im Rahmen der Datenaufbereitung erstellt werden sollte, um </w:t>
-      </w:r>
-      <w:proofErr w:type="spellStart"/>
-      <w:r>
-        <w:rPr>
-          <w:lang w:val="de-DE"/>
-        </w:rPr>
-        <w:t>polytome</w:t>
-      </w:r>
-      <w:proofErr w:type="spellEnd"/>
-      <w:r>
-        <w:rPr>
-          <w:lang w:val="de-DE"/>
-        </w:rPr>
-        <w:t xml:space="preserve"> Items korrekt zu scoren.</w:t>
-      </w:r>
-      <w:r>
-        <w:rPr>
-          <w:lang w:val="de-DE"/>
-        </w:rPr>
-        <w:t xml:space="preserve"> </w:t>
-      </w:r>
-      <w:r>
-        <w:rPr>
-          <w:lang w:val="de-DE"/>
-        </w:rPr>
-        <w:t xml:space="preserve">Die Imputation basiert auf einem Rasch-Modell: Mithilfe der geschätzten Item- und Personenparameter (EAP-Werte) wird die personenspezifische Lösungswahrscheinlichkeit für jedes </w:t>
-      </w:r>
-      <w:proofErr w:type="spellStart"/>
-      <w:r>
-        <w:rPr>
-          <w:lang w:val="de-DE"/>
-        </w:rPr>
-        <w:t>Subitem</w:t>
-      </w:r>
-      <w:proofErr w:type="spellEnd"/>
-      <w:r>
-        <w:rPr>
-          <w:lang w:val="de-DE"/>
-        </w:rPr>
-        <w:t xml:space="preserve"> berechnet. Fehlende Werte werden imputiert, wenn diese Wahrscheinlichkeit mindestens 0.50 beträgt.</w:t>
-      </w:r>
-      <w:r>
-        <w:rPr>
-          <w:lang w:val="de-DE"/>
-        </w:rPr>
-        <w:t xml:space="preserve"> </w:t>
-      </w:r>
-      <w:r>
-        <w:rPr>
-          <w:lang w:val="de-DE"/>
-        </w:rPr>
-        <w:t xml:space="preserve">Der so erzeugte Datensatz mit imputierten Werten wird ausschließlich zur Schätzung der WLEs verwendet und ersetzt nicht den ursprünglichen Datensatz </w:t>
-      </w:r>
+        <w:t>xsi_fixed</w:t>
+      </w:r>
+      <w:proofErr w:type="spellEnd"/>
       <w:r>
         <w:rPr>
           <w:rStyle w:val="VerbatimChar"/>
           <w:lang w:val="de-DE"/>
         </w:rPr>
-        <w:t>resp</w:t>
-      </w:r>
-      <w:r>
-        <w:rPr>
-          <w:lang w:val="de-DE"/>
-        </w:rPr>
-        <w:t xml:space="preserve">. Informationen zur Imputation werden automatisch im </w:t>
-      </w:r>
-      <w:r>
-        <w:rPr>
-          <w:lang w:val="de-DE"/>
-        </w:rPr>
-        <w:t>RDS</w:t>
-      </w:r>
-      <w:r>
-        <w:rPr>
-          <w:lang w:val="de-DE"/>
-        </w:rPr>
-        <w:t>-Format gespeichert.</w:t>
+        <w:t xml:space="preserve"> = </w:t>
+      </w:r>
+      <w:proofErr w:type="spellStart"/>
+      <w:r>
+        <w:rPr>
+          <w:rStyle w:val="NormalTok"/>
+          <w:lang w:val="de-DE"/>
+        </w:rPr>
+        <w:t>row.names</w:t>
+      </w:r>
+      <w:proofErr w:type="spellEnd"/>
+      <w:r>
+        <w:rPr>
+          <w:rStyle w:val="NormalTok"/>
+          <w:lang w:val="de-DE"/>
+        </w:rPr>
+        <w:t>(</w:t>
+      </w:r>
+      <w:proofErr w:type="spellStart"/>
+      <w:r>
+        <w:rPr>
+          <w:rStyle w:val="NormalTok"/>
+          <w:lang w:val="de-DE"/>
+        </w:rPr>
+        <w:t>irt_poly_all$model.pcm$mod$xsi</w:t>
+      </w:r>
+      <w:proofErr w:type="spellEnd"/>
+      <w:r>
+        <w:rPr>
+          <w:rStyle w:val="NormalTok"/>
+          <w:lang w:val="de-DE"/>
+        </w:rPr>
+        <w:t>)</w:t>
+      </w:r>
+      <w:r>
+        <w:rPr>
+          <w:lang w:val="de-DE"/>
+        </w:rPr>
+        <w:t xml:space="preserve">. </w:t>
+      </w:r>
+      <w:r>
+        <w:rPr>
+          <w:lang w:val="de-DE"/>
+        </w:rPr>
+        <w:t xml:space="preserve">Wenn Sie </w:t>
+      </w:r>
+      <w:r>
+        <w:rPr>
+          <w:lang w:val="de-DE"/>
+        </w:rPr>
+        <w:t xml:space="preserve">das Argument </w:t>
+      </w:r>
+      <w:proofErr w:type="spellStart"/>
+      <w:r>
+        <w:rPr>
+          <w:rStyle w:val="VerbatimChar"/>
+          <w:lang w:val="de-DE"/>
+        </w:rPr>
+        <w:t>xsi_fixed</w:t>
+      </w:r>
+      <w:proofErr w:type="spellEnd"/>
+      <w:r>
+        <w:rPr>
+          <w:lang w:val="de-DE"/>
+        </w:rPr>
+        <w:t xml:space="preserve"> nicht spezifizieren, wird die Funktion </w:t>
+      </w:r>
+      <w:proofErr w:type="spellStart"/>
+      <w:r>
+        <w:rPr>
+          <w:rStyle w:val="NormalTok"/>
+          <w:lang w:val="de-DE"/>
+        </w:rPr>
+        <w:t>create_scores</w:t>
+      </w:r>
+      <w:proofErr w:type="spellEnd"/>
+      <w:r>
+        <w:rPr>
+          <w:rStyle w:val="NormalTok"/>
+          <w:lang w:val="de-DE"/>
+        </w:rPr>
+        <w:t>()</w:t>
+      </w:r>
+      <w:r>
+        <w:rPr>
+          <w:lang w:val="de-DE"/>
+        </w:rPr>
+        <w:t xml:space="preserve"> a</w:t>
+      </w:r>
+      <w:r>
+        <w:rPr>
+          <w:lang w:val="de-DE"/>
+        </w:rPr>
+        <w:t xml:space="preserve">utomatisch die </w:t>
+      </w:r>
+      <w:proofErr w:type="spellStart"/>
+      <w:r>
+        <w:rPr>
+          <w:lang w:val="de-DE"/>
+        </w:rPr>
+        <w:t>Itemparameter</w:t>
+      </w:r>
+      <w:proofErr w:type="spellEnd"/>
+      <w:r>
+        <w:rPr>
+          <w:lang w:val="de-DE"/>
+        </w:rPr>
+        <w:t xml:space="preserve"> zuerst schätzen und sie dann für die Schätzung von querschnittlichen WLEs verwenden.</w:t>
       </w:r>
     </w:p>
     <w:p>
@@ -56130,35 +57344,25 @@
         <w:rPr>
           <w:lang w:val="de-DE"/>
         </w:rPr>
-        <w:t xml:space="preserve">Für die Schätzung der </w:t>
+        <w:t xml:space="preserve">Für den Fall, dass mehr als ein Messzeitpunkt vorliegt, müssen darüber hinaus </w:t>
       </w:r>
       <w:r>
         <w:rPr>
           <w:b/>
           <w:bCs/>
-          <w:lang w:val="de-DE"/>
-        </w:rPr>
-        <w:t>querschnittlichen WLEs</w:t>
-      </w:r>
-      <w:r>
-        <w:rPr>
-          <w:lang w:val="de-DE"/>
-        </w:rPr>
-        <w:t xml:space="preserve"> können die </w:t>
-      </w:r>
+          <w:i/>
+          <w:iCs/>
+          <w:lang w:val="de-DE"/>
+        </w:rPr>
+        <w:t xml:space="preserve">verlinkte </w:t>
+      </w:r>
+      <w:proofErr w:type="spellStart"/>
       <w:r>
         <w:rPr>
           <w:b/>
+          <w:bCs/>
           <w:i/>
-          <w:lang w:val="de-DE"/>
-        </w:rPr>
-        <w:t xml:space="preserve">fixierten </w:t>
-      </w:r>
-      <w:proofErr w:type="spellStart"/>
-      <w:r>
-        <w:rPr>
-          <w:b/>
-          <w:i/>
+          <w:iCs/>
           <w:lang w:val="de-DE"/>
         </w:rPr>
         <w:t>Itemparameter</w:t>
@@ -56168,35 +57372,7 @@
         <w:rPr>
           <w:lang w:val="de-DE"/>
         </w:rPr>
-        <w:t xml:space="preserve"> verwendet werden. Diese </w:t>
-      </w:r>
-      <w:proofErr w:type="spellStart"/>
-      <w:r>
-        <w:rPr>
-          <w:lang w:val="de-DE"/>
-        </w:rPr>
-        <w:t>Itemparameter</w:t>
-      </w:r>
-      <w:proofErr w:type="spellEnd"/>
-      <w:r>
-        <w:rPr>
-          <w:lang w:val="de-DE"/>
-        </w:rPr>
-        <w:t xml:space="preserve"> entsprechen den geschätzten </w:t>
-      </w:r>
-      <w:proofErr w:type="spellStart"/>
-      <w:r>
-        <w:rPr>
-          <w:lang w:val="de-DE"/>
-        </w:rPr>
-        <w:t>Itemparametern</w:t>
-      </w:r>
-      <w:proofErr w:type="spellEnd"/>
-      <w:r>
-        <w:rPr>
-          <w:lang w:val="de-DE"/>
-        </w:rPr>
-        <w:t xml:space="preserve"> des korrespondierenden Modells und sind im Objekt, das nach dem Ausführen der Funktion </w:t>
+        <w:t xml:space="preserve"> genutzt werden. Das Linking ist in dieser Version des </w:t>
       </w:r>
       <w:proofErr w:type="spellStart"/>
       <w:r>
@@ -56204,221 +57380,14 @@
           <w:rStyle w:val="VerbatimChar"/>
           <w:lang w:val="de-DE"/>
         </w:rPr>
-        <w:t>irt_analysis</w:t>
-      </w:r>
-      <w:proofErr w:type="spellEnd"/>
-      <w:r>
-        <w:rPr>
-          <w:lang w:val="de-DE"/>
-        </w:rPr>
-        <w:t xml:space="preserve"> erstellt wird, verfügbar (zum Beispiel unter </w:t>
-      </w:r>
-      <w:proofErr w:type="spellStart"/>
-      <w:r>
-        <w:rPr>
-          <w:rStyle w:val="VerbatimChar"/>
-          <w:lang w:val="de-DE"/>
-        </w:rPr>
-        <w:t>irt_poly_all$model.pcm$mod$xsi$xsi</w:t>
-      </w:r>
-      <w:proofErr w:type="spellEnd"/>
-      <w:r>
-        <w:rPr>
-          <w:lang w:val="de-DE"/>
-        </w:rPr>
-        <w:t>)</w:t>
-      </w:r>
-      <w:r>
-        <w:rPr>
-          <w:lang w:val="de-DE"/>
-        </w:rPr>
-        <w:t xml:space="preserve">. </w:t>
-      </w:r>
-      <w:r>
-        <w:rPr>
-          <w:lang w:val="de-DE"/>
-        </w:rPr>
-        <w:t xml:space="preserve">Dieses Objektelement soll im Argument </w:t>
-      </w:r>
-      <w:proofErr w:type="spellStart"/>
-      <w:r>
-        <w:rPr>
-          <w:rStyle w:val="VerbatimChar"/>
-          <w:lang w:val="de-DE"/>
-        </w:rPr>
-        <w:t>xsi_fixed</w:t>
-      </w:r>
-      <w:proofErr w:type="spellEnd"/>
-      <w:r>
-        <w:rPr>
-          <w:lang w:val="de-DE"/>
-        </w:rPr>
-        <w:t xml:space="preserve"> angegeben werden. Beachten Sie, dass die fixierten Parameter als </w:t>
-      </w:r>
-      <w:proofErr w:type="spellStart"/>
-      <w:r>
-        <w:rPr>
-          <w:lang w:val="de-DE"/>
-        </w:rPr>
-        <w:t>named</w:t>
-      </w:r>
-      <w:proofErr w:type="spellEnd"/>
-      <w:r>
-        <w:rPr>
-          <w:lang w:val="de-DE"/>
-        </w:rPr>
-        <w:t xml:space="preserve"> </w:t>
-      </w:r>
-      <w:proofErr w:type="spellStart"/>
-      <w:r>
-        <w:rPr>
-          <w:lang w:val="de-DE"/>
-        </w:rPr>
-        <w:t>numeric</w:t>
-      </w:r>
-      <w:proofErr w:type="spellEnd"/>
-      <w:r>
-        <w:rPr>
-          <w:lang w:val="de-DE"/>
-        </w:rPr>
-        <w:t xml:space="preserve"> </w:t>
-      </w:r>
-      <w:proofErr w:type="spellStart"/>
-      <w:r>
-        <w:rPr>
-          <w:lang w:val="de-DE"/>
-        </w:rPr>
-        <w:t>vector</w:t>
-      </w:r>
-      <w:proofErr w:type="spellEnd"/>
-      <w:r>
-        <w:rPr>
-          <w:lang w:val="de-DE"/>
-        </w:rPr>
-        <w:t xml:space="preserve"> definiert werden sollten. Sie können dies beispielsweise wie folgt tun: </w:t>
-      </w:r>
-      <w:proofErr w:type="spellStart"/>
-      <w:r>
-        <w:rPr>
-          <w:rStyle w:val="VerbatimChar"/>
-          <w:lang w:val="de-DE"/>
-        </w:rPr>
-        <w:t>xsi_fixed</w:t>
-      </w:r>
-      <w:proofErr w:type="spellEnd"/>
-      <w:r>
-        <w:rPr>
-          <w:rStyle w:val="VerbatimChar"/>
-          <w:lang w:val="de-DE"/>
-        </w:rPr>
-        <w:t xml:space="preserve"> = </w:t>
-      </w:r>
-      <w:proofErr w:type="spellStart"/>
-      <w:r>
-        <w:rPr>
-          <w:rStyle w:val="NormalTok"/>
-          <w:lang w:val="de-DE"/>
-        </w:rPr>
-        <w:t>row.names</w:t>
-      </w:r>
-      <w:proofErr w:type="spellEnd"/>
-      <w:r>
-        <w:rPr>
-          <w:rStyle w:val="NormalTok"/>
-          <w:lang w:val="de-DE"/>
-        </w:rPr>
-        <w:t>(</w:t>
-      </w:r>
-      <w:proofErr w:type="spellStart"/>
-      <w:r>
-        <w:rPr>
-          <w:rStyle w:val="NormalTok"/>
-          <w:lang w:val="de-DE"/>
-        </w:rPr>
-        <w:t>irt_poly_all$model.pcm$mod$xsi</w:t>
-      </w:r>
-      <w:proofErr w:type="spellEnd"/>
-      <w:r>
-        <w:rPr>
-          <w:rStyle w:val="NormalTok"/>
-          <w:lang w:val="de-DE"/>
-        </w:rPr>
-        <w:t>)</w:t>
-      </w:r>
-      <w:r>
-        <w:rPr>
-          <w:lang w:val="de-DE"/>
-        </w:rPr>
-        <w:t xml:space="preserve">. </w:t>
-      </w:r>
-      <w:r>
-        <w:rPr>
-          <w:lang w:val="de-DE"/>
-        </w:rPr>
-        <w:t xml:space="preserve">Wenn Sie </w:t>
-      </w:r>
-      <w:r>
-        <w:rPr>
-          <w:lang w:val="de-DE"/>
-        </w:rPr>
-        <w:t xml:space="preserve">das Argument </w:t>
-      </w:r>
-      <w:proofErr w:type="spellStart"/>
-      <w:r>
-        <w:rPr>
-          <w:rStyle w:val="VerbatimChar"/>
-          <w:lang w:val="de-DE"/>
-        </w:rPr>
-        <w:t>xsi_fixed</w:t>
-      </w:r>
-      <w:proofErr w:type="spellEnd"/>
-      <w:r>
-        <w:rPr>
-          <w:lang w:val="de-DE"/>
-        </w:rPr>
-        <w:t xml:space="preserve"> nicht spezifizieren, wird die Funktion </w:t>
-      </w:r>
-      <w:proofErr w:type="spellStart"/>
-      <w:r>
-        <w:rPr>
-          <w:rStyle w:val="NormalTok"/>
-          <w:lang w:val="de-DE"/>
-        </w:rPr>
-        <w:t>create_scores</w:t>
-      </w:r>
-      <w:proofErr w:type="spellEnd"/>
-      <w:r>
-        <w:rPr>
-          <w:rStyle w:val="NormalTok"/>
-          <w:lang w:val="de-DE"/>
-        </w:rPr>
-        <w:t>()</w:t>
-      </w:r>
-      <w:r>
-        <w:rPr>
-          <w:lang w:val="de-DE"/>
-        </w:rPr>
-        <w:t xml:space="preserve"> a</w:t>
-      </w:r>
-      <w:r>
-        <w:rPr>
-          <w:lang w:val="de-DE"/>
-        </w:rPr>
-        <w:t xml:space="preserve">utomatisch die </w:t>
-      </w:r>
-      <w:proofErr w:type="spellStart"/>
-      <w:r>
-        <w:rPr>
-          <w:lang w:val="de-DE"/>
-        </w:rPr>
-        <w:t>Itemparameter</w:t>
-      </w:r>
-      <w:proofErr w:type="spellEnd"/>
-      <w:r>
-        <w:rPr>
-          <w:lang w:val="de-DE"/>
-        </w:rPr>
-        <w:t xml:space="preserve"> zuerst schätzen und sie dann für die Schätzung von querschnittlichen WLEs verwenden.</w:t>
+        <w:t>NEPSroutines</w:t>
+      </w:r>
+      <w:proofErr w:type="spellEnd"/>
+      <w:r>
+        <w:rPr>
+          <w:lang w:val="de-DE"/>
+        </w:rPr>
+        <w:t xml:space="preserve"> Pakets jedoch leider noch nicht implementiert. In diesem Fall müssen die Scores also ohne das Paket berechnet werden.</w:t>
       </w:r>
     </w:p>
     <w:p>
@@ -56432,25 +57401,65 @@
         <w:rPr>
           <w:lang w:val="de-DE"/>
         </w:rPr>
-        <w:t xml:space="preserve">Für den Fall, dass mehr als ein Messzeitpunkt vorliegt, müssen darüber hinaus </w:t>
-      </w:r>
-      <w:r>
-        <w:rPr>
-          <w:b/>
-          <w:bCs/>
-          <w:i/>
-          <w:iCs/>
-          <w:lang w:val="de-DE"/>
-        </w:rPr>
-        <w:t xml:space="preserve">verlinkte </w:t>
-      </w:r>
-      <w:proofErr w:type="spellStart"/>
-      <w:r>
-        <w:rPr>
-          <w:b/>
-          <w:bCs/>
-          <w:i/>
-          <w:iCs/>
+        <w:t xml:space="preserve">Die Funktion </w:t>
+      </w:r>
+      <w:proofErr w:type="spellStart"/>
+      <w:r>
+        <w:rPr>
+          <w:rStyle w:val="VerbatimChar"/>
+          <w:lang w:val="de-DE"/>
+        </w:rPr>
+        <w:t>create_scores</w:t>
+      </w:r>
+      <w:proofErr w:type="spellEnd"/>
+      <w:r>
+        <w:rPr>
+          <w:rStyle w:val="VerbatimChar"/>
+          <w:lang w:val="de-DE"/>
+        </w:rPr>
+        <w:t>()</w:t>
+      </w:r>
+      <w:r>
+        <w:rPr>
+          <w:lang w:val="de-DE"/>
+        </w:rPr>
+        <w:t xml:space="preserve"> gibt eine Tabelle mit den neu berechneten WLEs (Variable mit der Endung </w:t>
+      </w:r>
+      <w:r>
+        <w:rPr>
+          <w:rStyle w:val="VerbatimChar"/>
+          <w:lang w:val="de-DE"/>
+        </w:rPr>
+        <w:t>_sc1</w:t>
+      </w:r>
+      <w:r>
+        <w:rPr>
+          <w:lang w:val="de-DE"/>
+        </w:rPr>
+        <w:t xml:space="preserve"> und die korrespondierenden SEs mit der Endung </w:t>
+      </w:r>
+      <w:r>
+        <w:rPr>
+          <w:rStyle w:val="VerbatimChar"/>
+          <w:lang w:val="de-DE"/>
+        </w:rPr>
+        <w:t>_sc2</w:t>
+      </w:r>
+      <w:r>
+        <w:rPr>
+          <w:lang w:val="de-DE"/>
+        </w:rPr>
+        <w:t>) aus. Wenn man diese WLEs später in den SUF integrieren möchte (was normalerweise der Fall ist), sollte diese Tabelle in R als Objekt zwischengespeichert werden. Per Default werden die berechneten Scores im RDS-Format gespeichert.</w:t>
+      </w:r>
+      <w:r>
+        <w:rPr>
+          <w:lang w:val="de-DE"/>
+        </w:rPr>
+        <w:t xml:space="preserve"> Zusätzlich werden die </w:t>
+      </w:r>
+      <w:proofErr w:type="spellStart"/>
+      <w:r>
+        <w:rPr>
           <w:lang w:val="de-DE"/>
         </w:rPr>
         <w:t>Itemparameter</w:t>
@@ -56460,22 +57469,7 @@
         <w:rPr>
           <w:lang w:val="de-DE"/>
         </w:rPr>
-        <w:t xml:space="preserve"> genutzt werden. Das Linking ist in dieser Version des </w:t>
-      </w:r>
-      <w:proofErr w:type="spellStart"/>
-      <w:r>
-        <w:rPr>
-          <w:rStyle w:val="VerbatimChar"/>
-          <w:lang w:val="de-DE"/>
-        </w:rPr>
-        <w:t>NEPSroutines</w:t>
-      </w:r>
-      <w:proofErr w:type="spellEnd"/>
-      <w:r>
-        <w:rPr>
-          <w:lang w:val="de-DE"/>
-        </w:rPr>
-        <w:t xml:space="preserve"> Pakets jedoch leider noch nicht implementiert. In diesem Fall müssen die Scores also ohne das Paket berechnet werden.</w:t>
+        <w:t>, die zur Schätzung der WLEs verwendet wurden, im XLSX-Format sowie das entsprechende TAM-Modell im RDS-Format abgespeichert.</w:t>
       </w:r>
     </w:p>
     <w:p>
@@ -56489,89 +57483,6 @@
         <w:rPr>
           <w:lang w:val="de-DE"/>
         </w:rPr>
-        <w:t xml:space="preserve">Die Funktion </w:t>
-      </w:r>
-      <w:proofErr w:type="spellStart"/>
-      <w:r>
-        <w:rPr>
-          <w:rStyle w:val="VerbatimChar"/>
-          <w:lang w:val="de-DE"/>
-        </w:rPr>
-        <w:t>create_scores</w:t>
-      </w:r>
-      <w:proofErr w:type="spellEnd"/>
-      <w:r>
-        <w:rPr>
-          <w:rStyle w:val="VerbatimChar"/>
-          <w:lang w:val="de-DE"/>
-        </w:rPr>
-        <w:t>()</w:t>
-      </w:r>
-      <w:r>
-        <w:rPr>
-          <w:lang w:val="de-DE"/>
-        </w:rPr>
-        <w:t xml:space="preserve"> gibt eine Tabelle mit den neu berechneten WLEs (Variable mit der Endung </w:t>
-      </w:r>
-      <w:r>
-        <w:rPr>
-          <w:rStyle w:val="VerbatimChar"/>
-          <w:lang w:val="de-DE"/>
-        </w:rPr>
-        <w:t>_sc1</w:t>
-      </w:r>
-      <w:r>
-        <w:rPr>
-          <w:lang w:val="de-DE"/>
-        </w:rPr>
-        <w:t xml:space="preserve"> und die korrespondierenden SEs mit der Endung </w:t>
-      </w:r>
-      <w:r>
-        <w:rPr>
-          <w:rStyle w:val="VerbatimChar"/>
-          <w:lang w:val="de-DE"/>
-        </w:rPr>
-        <w:t>_sc2</w:t>
-      </w:r>
-      <w:r>
-        <w:rPr>
-          <w:lang w:val="de-DE"/>
-        </w:rPr>
-        <w:t>) aus. Wenn man diese WLEs später in den SUF integrieren möchte (was normalerweise der Fall ist), sollte diese Tabelle in R als Objekt zwischengespeichert werden. Per Default werden die berechneten Scores im RDS-Format gespeichert.</w:t>
-      </w:r>
-      <w:r>
-        <w:rPr>
-          <w:lang w:val="de-DE"/>
-        </w:rPr>
-        <w:t xml:space="preserve"> Zusätzlich werden die </w:t>
-      </w:r>
-      <w:proofErr w:type="spellStart"/>
-      <w:r>
-        <w:rPr>
-          <w:lang w:val="de-DE"/>
-        </w:rPr>
-        <w:t>Itemparameter</w:t>
-      </w:r>
-      <w:proofErr w:type="spellEnd"/>
-      <w:r>
-        <w:rPr>
-          <w:lang w:val="de-DE"/>
-        </w:rPr>
-        <w:t>, die zur Schätzung der WLEs verwendet wurden, im XLSX-Format sowie das entsprechende TAM-Modell im RDS-Format abgespeichert.</w:t>
-      </w:r>
-    </w:p>
-    <w:p>
-      <w:pPr>
-        <w:pStyle w:val="Textkrper"/>
-        <w:rPr>
-          <w:lang w:val="de-DE"/>
-        </w:rPr>
-      </w:pPr>
-      <w:r>
-        <w:rPr>
-          <w:lang w:val="de-DE"/>
-        </w:rPr>
-        <w:lastRenderedPageBreak/>
         <w:t xml:space="preserve">Das Paket erlaubt außerdem, zusätzlich zu den WLEs die </w:t>
       </w:r>
       <w:proofErr w:type="spellStart"/>
@@ -56935,7 +57846,14 @@
         <w:rPr>
           <w:lang w:val="de-DE"/>
         </w:rPr>
-        <w:t xml:space="preserve"> spezifiziert werden. Fehlt eines der ersten beide</w:t>
+        <w:t xml:space="preserve"> </w:t>
+      </w:r>
+      <w:r>
+        <w:rPr>
+          <w:lang w:val="de-DE"/>
+        </w:rPr>
+        <w:lastRenderedPageBreak/>
+        <w:t>spezifiziert werden. Fehlt eines der ersten beide</w:t>
       </w:r>
       <w:r>
         <w:rPr>
@@ -57542,129 +58460,6 @@
           <w:rStyle w:val="ConstantTok"/>
         </w:rPr>
         <w:t>TRUE</w:t>
-      </w:r>
-      <w:r>
-        <w:rPr>
-          <w:rStyle w:val="NormalTok"/>
-        </w:rPr>
-        <w:t>,</w:t>
-      </w:r>
-      <w:r>
-        <w:rPr>
-          <w:rStyle w:val="NormalTok"/>
-        </w:rPr>
-        <w:br/>
-        <w:t xml:space="preserve">  </w:t>
-      </w:r>
-      <w:proofErr w:type="spellStart"/>
-      <w:r>
-        <w:rPr>
-          <w:rStyle w:val="AttributeTok"/>
-        </w:rPr>
-        <w:t>imp_poly_items</w:t>
-      </w:r>
-      <w:proofErr w:type="spellEnd"/>
-      <w:r>
-        <w:rPr>
-          <w:rStyle w:val="AttributeTok"/>
-        </w:rPr>
-        <w:t xml:space="preserve"> =</w:t>
-      </w:r>
-      <w:r>
-        <w:rPr>
-          <w:rStyle w:val="NormalTok"/>
-        </w:rPr>
-        <w:t xml:space="preserve"> </w:t>
-      </w:r>
-      <w:r>
-        <w:rPr>
-          <w:rStyle w:val="ConstantTok"/>
-        </w:rPr>
-        <w:t>TRUE</w:t>
-      </w:r>
-      <w:r>
-        <w:rPr>
-          <w:rStyle w:val="NormalTok"/>
-        </w:rPr>
-        <w:t>,</w:t>
-      </w:r>
-      <w:r>
-        <w:br/>
-      </w:r>
-      <w:r>
-        <w:rPr>
-          <w:rStyle w:val="NormalTok"/>
-        </w:rPr>
-        <w:t xml:space="preserve">  </w:t>
-      </w:r>
-      <w:proofErr w:type="spellStart"/>
-      <w:r>
-        <w:rPr>
-          <w:rStyle w:val="AttributeTok"/>
-        </w:rPr>
-        <w:t>poly_items</w:t>
-      </w:r>
-      <w:proofErr w:type="spellEnd"/>
-      <w:r>
-        <w:rPr>
-          <w:rStyle w:val="AttributeTok"/>
-        </w:rPr>
-        <w:t xml:space="preserve"> =</w:t>
-      </w:r>
-      <w:r>
-        <w:rPr>
-          <w:rStyle w:val="AttributeTok"/>
-        </w:rPr>
-        <w:t xml:space="preserve"> </w:t>
-      </w:r>
-      <w:proofErr w:type="spellStart"/>
-      <w:r>
-        <w:rPr>
-          <w:rStyle w:val="ConstantTok"/>
-        </w:rPr>
-        <w:t>poly_items</w:t>
-      </w:r>
-      <w:proofErr w:type="spellEnd"/>
-      <w:r>
-        <w:rPr>
-          <w:rStyle w:val="NormalTok"/>
-        </w:rPr>
-        <w:t>,</w:t>
-      </w:r>
-      <w:r>
-        <w:br/>
-      </w:r>
-      <w:r>
-        <w:rPr>
-          <w:rStyle w:val="NormalTok"/>
-        </w:rPr>
-        <w:t xml:space="preserve">  </w:t>
-      </w:r>
-      <w:proofErr w:type="spellStart"/>
-      <w:r>
-        <w:rPr>
-          <w:rStyle w:val="AttributeTok"/>
-        </w:rPr>
-        <w:t>per_cat</w:t>
-      </w:r>
-      <w:proofErr w:type="spellEnd"/>
-      <w:r>
-        <w:rPr>
-          <w:rStyle w:val="AttributeTok"/>
-        </w:rPr>
-        <w:t xml:space="preserve"> =</w:t>
-      </w:r>
-      <w:r>
-        <w:rPr>
-          <w:rStyle w:val="NormalTok"/>
-        </w:rPr>
-        <w:t xml:space="preserve"> </w:t>
-      </w:r>
-      <w:r>
-        <w:rPr>
-          <w:rStyle w:val="NormalTok"/>
-        </w:rPr>
-        <w:t>200</w:t>
       </w:r>
       <w:r>
         <w:rPr>
@@ -57960,7 +58755,6 @@
                 <w:bCs/>
                 <w:lang w:val="en-US"/>
               </w:rPr>
-              <w:lastRenderedPageBreak/>
               <w:t>Argument</w:t>
             </w:r>
           </w:p>
@@ -58490,16 +59284,13 @@
           <w:p>
             <w:pPr>
               <w:pStyle w:val="Compact"/>
-              <w:rPr>
-                <w:rStyle w:val="VerbatimChar"/>
-              </w:rPr>
             </w:pPr>
             <w:proofErr w:type="spellStart"/>
             <w:r>
               <w:rPr>
                 <w:rStyle w:val="VerbatimChar"/>
               </w:rPr>
-              <w:t>imp_poly_items</w:t>
+              <w:t>sum_score</w:t>
             </w:r>
             <w:proofErr w:type="spellEnd"/>
           </w:p>
@@ -58528,34 +59319,15 @@
               <w:pStyle w:val="Compact"/>
             </w:pPr>
             <w:r>
-              <w:t>O</w:t>
-            </w:r>
-            <w:r>
-              <w:t xml:space="preserve">b fehlende Werte bei </w:t>
+              <w:t xml:space="preserve">Ob </w:t>
             </w:r>
             <w:proofErr w:type="spellStart"/>
             <w:r>
-              <w:t>Subitems</w:t>
+              <w:t>Summenscores</w:t>
             </w:r>
             <w:proofErr w:type="spellEnd"/>
             <w:r>
-              <w:t xml:space="preserve"> eines </w:t>
-            </w:r>
-            <w:proofErr w:type="spellStart"/>
-            <w:r>
-              <w:t>polytomen</w:t>
-            </w:r>
-            <w:proofErr w:type="spellEnd"/>
-            <w:r>
-              <w:t xml:space="preserve"> Items imputiert werden sollen, sofern mindestens 50 % der </w:t>
-            </w:r>
-            <w:proofErr w:type="spellStart"/>
-            <w:r>
-              <w:t>Subitems</w:t>
-            </w:r>
-            <w:proofErr w:type="spellEnd"/>
-            <w:r>
-              <w:t xml:space="preserve"> gültige Werte enthalten.</w:t>
+              <w:t xml:space="preserve"> berechnet werden sollen.</w:t>
             </w:r>
           </w:p>
         </w:tc>
@@ -58568,236 +59340,7 @@
               <w:pStyle w:val="Compact"/>
             </w:pPr>
             <w:r>
-              <w:t>TRUE</w:t>
-            </w:r>
-          </w:p>
-        </w:tc>
-      </w:tr>
-      <w:tr>
-        <w:tc>
-          <w:tcPr>
-            <w:tcW w:w="0" w:type="auto"/>
-          </w:tcPr>
-          <w:p>
-            <w:pPr>
-              <w:pStyle w:val="Compact"/>
-              <w:rPr>
-                <w:rStyle w:val="VerbatimChar"/>
-              </w:rPr>
-            </w:pPr>
-            <w:proofErr w:type="spellStart"/>
-            <w:r>
-              <w:rPr>
-                <w:rStyle w:val="VerbatimChar"/>
-              </w:rPr>
-              <w:t>poly_items</w:t>
-            </w:r>
-            <w:proofErr w:type="spellEnd"/>
-          </w:p>
-        </w:tc>
-        <w:tc>
-          <w:tcPr>
-            <w:tcW w:w="0" w:type="auto"/>
-          </w:tcPr>
-          <w:p>
-            <w:pPr>
-              <w:pStyle w:val="Compact"/>
-            </w:pPr>
-            <w:proofErr w:type="spellStart"/>
-            <w:r>
-              <w:t>list</w:t>
-            </w:r>
-            <w:proofErr w:type="spellEnd"/>
-          </w:p>
-        </w:tc>
-        <w:tc>
-          <w:tcPr>
-            <w:tcW w:w="0" w:type="auto"/>
-          </w:tcPr>
-          <w:p>
-            <w:pPr>
-              <w:pStyle w:val="Compact"/>
-              <w:rPr>
-                <w:lang w:val="en-GB"/>
-              </w:rPr>
-            </w:pPr>
-            <w:r>
-              <w:t xml:space="preserve">Name der </w:t>
-            </w:r>
-            <w:r>
-              <w:t xml:space="preserve">Liste, in der für jedes </w:t>
-            </w:r>
-            <w:proofErr w:type="spellStart"/>
-            <w:r>
-              <w:t>polytome</w:t>
-            </w:r>
-            <w:proofErr w:type="spellEnd"/>
-            <w:r>
-              <w:t xml:space="preserve"> Item</w:t>
-            </w:r>
-            <w:r>
-              <w:t xml:space="preserve"> ein Character-Vektor mit den zugehörigen </w:t>
-            </w:r>
-            <w:proofErr w:type="spellStart"/>
-            <w:r>
-              <w:t>Subitems</w:t>
-            </w:r>
-            <w:proofErr w:type="spellEnd"/>
-            <w:r>
-              <w:t xml:space="preserve"> angegeben wird. Die Namen der Listenelemente entsprechen den Namen der </w:t>
-            </w:r>
-            <w:proofErr w:type="spellStart"/>
-            <w:r>
-              <w:t>polytomen</w:t>
-            </w:r>
-            <w:proofErr w:type="spellEnd"/>
-            <w:r>
-              <w:t xml:space="preserve"> Items.</w:t>
-            </w:r>
-            <w:r>
-              <w:t xml:space="preserve"> </w:t>
-            </w:r>
-            <w:r>
-              <w:rPr>
-                <w:lang w:val="en-GB"/>
-              </w:rPr>
-              <w:t>Z</w:t>
-            </w:r>
-            <w:r>
-              <w:rPr>
-                <w:lang w:val="en-GB"/>
-              </w:rPr>
-              <w:t xml:space="preserve">um </w:t>
-            </w:r>
-            <w:proofErr w:type="spellStart"/>
-            <w:r>
-              <w:rPr>
-                <w:lang w:val="en-GB"/>
-              </w:rPr>
-              <w:t>Beispiel</w:t>
-            </w:r>
-            <w:proofErr w:type="spellEnd"/>
-            <w:r>
-              <w:rPr>
-                <w:lang w:val="en-GB"/>
-              </w:rPr>
-              <w:t xml:space="preserve">: </w:t>
-            </w:r>
-            <w:r>
-              <w:rPr>
-                <w:lang w:val="en-US"/>
-              </w:rPr>
-              <w:br/>
-            </w:r>
-            <w:proofErr w:type="spellStart"/>
-            <w:r>
-              <w:rPr>
-                <w:rStyle w:val="VerbatimChar"/>
-                <w:lang w:val="en-GB"/>
-              </w:rPr>
-              <w:t>poly_items</w:t>
-            </w:r>
-            <w:proofErr w:type="spellEnd"/>
-            <w:r>
-              <w:rPr>
-                <w:rStyle w:val="VerbatimChar"/>
-                <w:lang w:val="en-GB"/>
-              </w:rPr>
-              <w:t xml:space="preserve"> = list(poly1 = c("subitem1", "subitem2"), poly2 = c("subitem1", "subitem2"))</w:t>
-            </w:r>
-          </w:p>
-        </w:tc>
-        <w:tc>
-          <w:tcPr>
-            <w:tcW w:w="0" w:type="auto"/>
-          </w:tcPr>
-          <w:p>
-            <w:pPr>
-              <w:pStyle w:val="Compact"/>
-              <w:rPr>
-                <w:lang w:val="en-GB"/>
-              </w:rPr>
-            </w:pPr>
-            <w:r>
-              <w:rPr>
-                <w:lang w:val="en-GB"/>
-              </w:rPr>
-              <w:t>NULL</w:t>
-            </w:r>
-          </w:p>
-        </w:tc>
-      </w:tr>
-      <w:tr>
-        <w:tc>
-          <w:tcPr>
-            <w:tcW w:w="0" w:type="auto"/>
-          </w:tcPr>
-          <w:p>
-            <w:pPr>
-              <w:pStyle w:val="Compact"/>
-              <w:rPr>
-                <w:rStyle w:val="VerbatimChar"/>
-              </w:rPr>
-            </w:pPr>
-            <w:proofErr w:type="spellStart"/>
-            <w:r>
-              <w:rPr>
-                <w:rStyle w:val="VerbatimChar"/>
-              </w:rPr>
-              <w:t>per_cat</w:t>
-            </w:r>
-            <w:proofErr w:type="spellEnd"/>
-          </w:p>
-        </w:tc>
-        <w:tc>
-          <w:tcPr>
-            <w:tcW w:w="0" w:type="auto"/>
-          </w:tcPr>
-          <w:p>
-            <w:pPr>
-              <w:pStyle w:val="Compact"/>
-            </w:pPr>
-            <w:r>
-              <w:t>integer</w:t>
-            </w:r>
-          </w:p>
-        </w:tc>
-        <w:tc>
-          <w:tcPr>
-            <w:tcW w:w="0" w:type="auto"/>
-          </w:tcPr>
-          <w:p>
-            <w:pPr>
-              <w:pStyle w:val="Compact"/>
-            </w:pPr>
-            <w:proofErr w:type="spellStart"/>
-            <w:r>
-              <w:t>Mindesteanzahl</w:t>
-            </w:r>
-            <w:proofErr w:type="spellEnd"/>
-            <w:r>
-              <w:t xml:space="preserve"> an Personen pro Kategorie eines </w:t>
-            </w:r>
-            <w:proofErr w:type="spellStart"/>
-            <w:r>
-              <w:t>polytomen</w:t>
-            </w:r>
-            <w:proofErr w:type="spellEnd"/>
-            <w:r>
-              <w:t xml:space="preserve"> Items; der Standardwert ist 200.</w:t>
-            </w:r>
-          </w:p>
-        </w:tc>
-        <w:tc>
-          <w:tcPr>
-            <w:tcW w:w="0" w:type="auto"/>
-          </w:tcPr>
-          <w:p>
-            <w:pPr>
-              <w:pStyle w:val="Compact"/>
-            </w:pPr>
-            <w:r>
-              <w:t>200</w:t>
+              <w:t>FALSE</w:t>
             </w:r>
           </w:p>
         </w:tc>
@@ -58816,7 +59359,8 @@
               <w:rPr>
                 <w:rStyle w:val="VerbatimChar"/>
               </w:rPr>
-              <w:t>sum_score</w:t>
+              <w:lastRenderedPageBreak/>
+              <w:t>sum_select</w:t>
             </w:r>
             <w:proofErr w:type="spellEnd"/>
           </w:p>
@@ -58831,7 +59375,7 @@
             </w:pPr>
             <w:proofErr w:type="spellStart"/>
             <w:r>
-              <w:t>logical</w:t>
+              <w:t>string</w:t>
             </w:r>
             <w:proofErr w:type="spellEnd"/>
           </w:p>
@@ -58845,15 +59389,40 @@
               <w:pStyle w:val="Compact"/>
             </w:pPr>
             <w:r>
-              <w:t xml:space="preserve">Ob </w:t>
+              <w:t xml:space="preserve">Name der Variable in </w:t>
             </w:r>
             <w:proofErr w:type="spellStart"/>
             <w:r>
+              <w:rPr>
+                <w:rStyle w:val="VerbatimChar"/>
+              </w:rPr>
+              <w:t>vars</w:t>
+            </w:r>
+            <w:proofErr w:type="spellEnd"/>
+            <w:r>
+              <w:t xml:space="preserve">, die alle zur Berechnung der </w:t>
+            </w:r>
+            <w:proofErr w:type="spellStart"/>
+            <w:r>
               <w:t>Summenscores</w:t>
             </w:r>
             <w:proofErr w:type="spellEnd"/>
             <w:r>
-              <w:t xml:space="preserve"> berechnet werden sollen.</w:t>
+              <w:t xml:space="preserve"> benötigten Items identifiziert.</w:t>
+            </w:r>
+            <w:r>
+              <w:t xml:space="preserve"> Falls leer, werden stattdessen die Items aus </w:t>
+            </w:r>
+            <w:proofErr w:type="spellStart"/>
+            <w:r>
+              <w:rPr>
+                <w:rStyle w:val="VerbatimChar"/>
+              </w:rPr>
+              <w:t>select</w:t>
+            </w:r>
+            <w:proofErr w:type="spellEnd"/>
+            <w:r>
+              <w:t xml:space="preserve"> verwendet.</w:t>
             </w:r>
           </w:p>
         </w:tc>
@@ -58866,7 +59435,7 @@
               <w:pStyle w:val="Compact"/>
             </w:pPr>
             <w:r>
-              <w:t>FALSE</w:t>
+              <w:t>NULL</w:t>
             </w:r>
           </w:p>
         </w:tc>
@@ -58885,7 +59454,7 @@
               <w:rPr>
                 <w:rStyle w:val="VerbatimChar"/>
               </w:rPr>
-              <w:t>sum_select</w:t>
+              <w:t>num_cat</w:t>
             </w:r>
             <w:proofErr w:type="spellEnd"/>
           </w:p>
@@ -58914,7 +59483,7 @@
               <w:pStyle w:val="Compact"/>
             </w:pPr>
             <w:r>
-              <w:t xml:space="preserve">Name der Variable in </w:t>
+              <w:t xml:space="preserve">Name der numerischen Variable in </w:t>
             </w:r>
             <w:proofErr w:type="spellStart"/>
             <w:r>
@@ -58925,7 +59494,10 @@
             </w:r>
             <w:proofErr w:type="spellEnd"/>
             <w:r>
-              <w:t xml:space="preserve">, die alle zur Berechnung der </w:t>
+              <w:t>, die die maximale Anzahl von Antwortmöglichkeiten für jedes Item enthält.</w:t>
+            </w:r>
+            <w:r>
+              <w:t xml:space="preserve"> Muss angegeben werden, wenn Metakognitions- oder </w:t>
             </w:r>
             <w:proofErr w:type="spellStart"/>
             <w:r>
@@ -58933,21 +59505,7 @@
             </w:r>
             <w:proofErr w:type="spellEnd"/>
             <w:r>
-              <w:t xml:space="preserve"> benötigten Items identifiziert.</w:t>
-            </w:r>
-            <w:r>
-              <w:t xml:space="preserve"> Falls leer, werden stattdessen die Items aus </w:t>
-            </w:r>
-            <w:proofErr w:type="spellStart"/>
-            <w:r>
-              <w:rPr>
-                <w:rStyle w:val="VerbatimChar"/>
-              </w:rPr>
-              <w:t>select</w:t>
-            </w:r>
-            <w:proofErr w:type="spellEnd"/>
-            <w:r>
-              <w:t xml:space="preserve"> verwendet.</w:t>
+              <w:t xml:space="preserve"> berechnet werden sollen. </w:t>
             </w:r>
           </w:p>
         </w:tc>
@@ -58960,7 +59518,15 @@
               <w:pStyle w:val="Compact"/>
             </w:pPr>
             <w:r>
-              <w:t>NULL</w:t>
+              <w:t>„</w:t>
+            </w:r>
+            <w:proofErr w:type="spellStart"/>
+            <w:r>
+              <w:t>num_cat</w:t>
+            </w:r>
+            <w:proofErr w:type="spellEnd"/>
+            <w:r>
+              <w:t>“</w:t>
             </w:r>
           </w:p>
         </w:tc>
@@ -58979,7 +59545,7 @@
               <w:rPr>
                 <w:rStyle w:val="VerbatimChar"/>
               </w:rPr>
-              <w:t>num_cat</w:t>
+              <w:t>metap</w:t>
             </w:r>
             <w:proofErr w:type="spellEnd"/>
           </w:p>
@@ -58994,7 +59560,7 @@
             </w:pPr>
             <w:proofErr w:type="spellStart"/>
             <w:r>
-              <w:t>string</w:t>
+              <w:t>logical</w:t>
             </w:r>
             <w:proofErr w:type="spellEnd"/>
           </w:p>
@@ -59008,29 +59574,7 @@
               <w:pStyle w:val="Compact"/>
             </w:pPr>
             <w:r>
-              <w:t xml:space="preserve">Name der numerischen Variable in </w:t>
-            </w:r>
-            <w:proofErr w:type="spellStart"/>
-            <w:r>
-              <w:rPr>
-                <w:rStyle w:val="VerbatimChar"/>
-              </w:rPr>
-              <w:t>vars</w:t>
-            </w:r>
-            <w:proofErr w:type="spellEnd"/>
-            <w:r>
-              <w:t>, die die maximale Anzahl von Antwortmöglichkeiten für jedes Item enthält.</w:t>
-            </w:r>
-            <w:r>
-              <w:t xml:space="preserve"> Muss angegeben werden, wenn Metakognitions- oder </w:t>
-            </w:r>
-            <w:proofErr w:type="spellStart"/>
-            <w:r>
-              <w:t>Summenscores</w:t>
-            </w:r>
-            <w:proofErr w:type="spellEnd"/>
-            <w:r>
-              <w:t xml:space="preserve"> berechnet werden sollen. </w:t>
+              <w:t>Ob der Metakognitionsscore berechnet werden soll.</w:t>
             </w:r>
           </w:p>
         </w:tc>
@@ -59043,15 +59587,7 @@
               <w:pStyle w:val="Compact"/>
             </w:pPr>
             <w:r>
-              <w:t>„</w:t>
-            </w:r>
-            <w:proofErr w:type="spellStart"/>
-            <w:r>
-              <w:t>num_cat</w:t>
-            </w:r>
-            <w:proofErr w:type="spellEnd"/>
-            <w:r>
-              <w:t>“</w:t>
+              <w:t>FALSE</w:t>
             </w:r>
           </w:p>
         </w:tc>
@@ -59070,68 +59606,6 @@
               <w:rPr>
                 <w:rStyle w:val="VerbatimChar"/>
               </w:rPr>
-              <w:t>metap</w:t>
-            </w:r>
-            <w:proofErr w:type="spellEnd"/>
-          </w:p>
-        </w:tc>
-        <w:tc>
-          <w:tcPr>
-            <w:tcW w:w="0" w:type="auto"/>
-          </w:tcPr>
-          <w:p>
-            <w:pPr>
-              <w:pStyle w:val="Compact"/>
-            </w:pPr>
-            <w:proofErr w:type="spellStart"/>
-            <w:r>
-              <w:t>logical</w:t>
-            </w:r>
-            <w:proofErr w:type="spellEnd"/>
-          </w:p>
-        </w:tc>
-        <w:tc>
-          <w:tcPr>
-            <w:tcW w:w="0" w:type="auto"/>
-          </w:tcPr>
-          <w:p>
-            <w:pPr>
-              <w:pStyle w:val="Compact"/>
-            </w:pPr>
-            <w:r>
-              <w:t>Ob der Metakognitionsscore berechnet werden soll.</w:t>
-            </w:r>
-          </w:p>
-        </w:tc>
-        <w:tc>
-          <w:tcPr>
-            <w:tcW w:w="0" w:type="auto"/>
-          </w:tcPr>
-          <w:p>
-            <w:pPr>
-              <w:pStyle w:val="Compact"/>
-            </w:pPr>
-            <w:r>
-              <w:t>FALSE</w:t>
-            </w:r>
-          </w:p>
-        </w:tc>
-      </w:tr>
-      <w:tr>
-        <w:tc>
-          <w:tcPr>
-            <w:tcW w:w="0" w:type="auto"/>
-          </w:tcPr>
-          <w:p>
-            <w:pPr>
-              <w:pStyle w:val="Compact"/>
-            </w:pPr>
-            <w:proofErr w:type="spellStart"/>
-            <w:r>
-              <w:rPr>
-                <w:rStyle w:val="VerbatimChar"/>
-              </w:rPr>
-              <w:lastRenderedPageBreak/>
               <w:t>meta_variable</w:t>
             </w:r>
             <w:proofErr w:type="spellEnd"/>
@@ -62206,6 +62680,7 @@
   <w:style w:type="character" w:default="1" w:styleId="Absatz-Standardschriftart">
     <w:name w:val="Default Paragraph Font"/>
     <w:uiPriority w:val="1"/>
+    <w:semiHidden/>
     <w:unhideWhenUsed/>
   </w:style>
   <w:style w:type="table" w:default="1" w:styleId="NormaleTabelle">

</xml_diff>

<commit_message>
v1.2.1; changed package version and date in documentation
</commit_message>
<xml_diff>
--- a/documentation/Anleitung.docx
+++ b/documentation/Anleitung.docx
@@ -37,7 +37,13 @@
         <w:rPr>
           <w:lang w:val="de-DE"/>
         </w:rPr>
-        <w:t>2.0</w:t>
+        <w:t>2.</w:t>
+      </w:r>
+      <w:r>
+        <w:rPr>
+          <w:lang w:val="de-DE"/>
+        </w:rPr>
+        <w:t>1</w:t>
       </w:r>
       <w:r>
         <w:rPr>
@@ -62,13 +68,22 @@
         <w:t>202</w:t>
       </w:r>
       <w:r>
-        <w:t>4</w:t>
+        <w:t>5</w:t>
       </w:r>
       <w:r>
         <w:t>-</w:t>
       </w:r>
       <w:r>
-        <w:t>20-11</w:t>
+        <w:t>2</w:t>
+      </w:r>
+      <w:r>
+        <w:t>6</w:t>
+      </w:r>
+      <w:r>
+        <w:t>-</w:t>
+      </w:r>
+      <w:r>
+        <w:t>05</w:t>
       </w:r>
     </w:p>
     <w:bookmarkStart w:id="0" w:name="_Toc138861295" w:displacedByCustomXml="next"/>
@@ -88,7 +103,6 @@
           <w:docPartUnique/>
         </w:docPartObj>
       </w:sdtPr>
-      <w:sdtEndPr/>
       <w:sdtContent>
         <w:p>
           <w:pPr>
@@ -17608,7 +17622,13 @@
           <w:lang w:val="de-DE"/>
         </w:rPr>
         <w:lastRenderedPageBreak/>
-        <w:t xml:space="preserve">eines polytomen Items </w:t>
+        <w:t xml:space="preserve">eines </w:t>
+      </w:r>
+      <w:r>
+        <w:rPr>
+          <w:lang w:val="de-DE"/>
+        </w:rPr>
+        <w:t xml:space="preserve">polytomen Items </w:t>
       </w:r>
       <w:r>
         <w:rPr>
@@ -17632,107 +17652,69 @@
         <w:rPr>
           <w:lang w:val="de-DE"/>
         </w:rPr>
+        <w:t xml:space="preserve"> Diese Funktionalität </w:t>
+      </w:r>
+      <w:r>
+        <w:rPr>
+          <w:lang w:val="de-DE"/>
+        </w:rPr>
+        <w:t xml:space="preserve">ist per Default </w:t>
+      </w:r>
+      <w:r>
+        <w:rPr>
+          <w:lang w:val="de-DE"/>
+        </w:rPr>
+        <w:t>über d</w:t>
+      </w:r>
+      <w:r>
+        <w:rPr>
+          <w:lang w:val="de-DE"/>
+        </w:rPr>
+        <w:t>ie</w:t>
+      </w:r>
+      <w:r>
+        <w:rPr>
+          <w:lang w:val="de-DE"/>
+        </w:rPr>
+        <w:t xml:space="preserve"> Argument</w:t>
+      </w:r>
+      <w:r>
+        <w:rPr>
+          <w:lang w:val="de-DE"/>
+        </w:rPr>
+        <w:t>e</w:t>
+      </w:r>
+      <w:r>
+        <w:rPr>
+          <w:lang w:val="de-DE"/>
+        </w:rPr>
         <w:t xml:space="preserve"> </w:t>
       </w:r>
       <w:r>
         <w:rPr>
-          <w:lang w:val="de-DE"/>
-        </w:rPr>
-        <w:t xml:space="preserve">Diese Funktionalität </w:t>
-      </w:r>
-      <w:r>
-        <w:rPr>
-          <w:lang w:val="de-DE"/>
-        </w:rPr>
-        <w:t xml:space="preserve">ist per Default </w:t>
-      </w:r>
-      <w:r>
-        <w:rPr>
-          <w:lang w:val="de-DE"/>
-        </w:rPr>
-        <w:t>über d</w:t>
-      </w:r>
-      <w:r>
-        <w:rPr>
-          <w:lang w:val="de-DE"/>
-        </w:rPr>
-        <w:t>ie</w:t>
-      </w:r>
-      <w:r>
-        <w:rPr>
-          <w:lang w:val="de-DE"/>
-        </w:rPr>
-        <w:t xml:space="preserve"> Argument</w:t>
-      </w:r>
-      <w:r>
-        <w:rPr>
-          <w:lang w:val="de-DE"/>
-        </w:rPr>
-        <w:t>e</w:t>
-      </w:r>
-      <w:r>
-        <w:rPr>
-          <w:lang w:val="de-DE"/>
-        </w:rPr>
-        <w:t xml:space="preserve"> </w:t>
-      </w:r>
-      <w:r>
-        <w:rPr>
           <w:rStyle w:val="VerbatimChar"/>
           <w:lang w:val="de-DE"/>
         </w:rPr>
-        <w:t>imp</w:t>
+        <w:t>impute = TRUE</w:t>
+      </w:r>
+      <w:r>
+        <w:rPr>
+          <w:lang w:val="de-DE"/>
+        </w:rPr>
+        <w:t xml:space="preserve"> und </w:t>
       </w:r>
       <w:r>
         <w:rPr>
           <w:rStyle w:val="VerbatimChar"/>
           <w:lang w:val="de-DE"/>
         </w:rPr>
-        <w:t>ute</w:t>
-      </w:r>
-      <w:r>
-        <w:rPr>
-          <w:rStyle w:val="VerbatimChar"/>
-          <w:lang w:val="de-DE"/>
-        </w:rPr>
-        <w:t xml:space="preserve"> = TRUE</w:t>
-      </w:r>
-      <w:r>
-        <w:rPr>
-          <w:lang w:val="de-DE"/>
-        </w:rPr>
-        <w:t xml:space="preserve"> </w:t>
-      </w:r>
-      <w:r>
-        <w:rPr>
-          <w:lang w:val="de-DE"/>
-        </w:rPr>
-        <w:t xml:space="preserve">und </w:t>
-      </w:r>
-      <w:r>
-        <w:rPr>
-          <w:rStyle w:val="VerbatimChar"/>
-          <w:lang w:val="de-DE"/>
-        </w:rPr>
         <w:t>threshold = .50</w:t>
       </w:r>
       <w:r>
         <w:rPr>
           <w:lang w:val="de-DE"/>
         </w:rPr>
-        <w:t xml:space="preserve"> </w:t>
-      </w:r>
-      <w:r>
-        <w:rPr>
-          <w:lang w:val="de-DE"/>
-        </w:rPr>
-        <w:t>aktiviert.</w:t>
-      </w:r>
-      <w:r>
-        <w:rPr>
-          <w:lang w:val="de-DE"/>
-        </w:rPr>
-        <w:t xml:space="preserve"> </w:t>
+        <w:t xml:space="preserve"> aktiviert. </w:t>
       </w:r>
       <w:r>
         <w:rPr>
@@ -18042,23 +18024,7 @@
           <w:color w:val="auto"/>
           <w:lang w:val="de-DE"/>
         </w:rPr>
-        <w:t>"</w:t>
-      </w:r>
-      <w:r>
-        <w:rPr>
-          <w:rStyle w:val="StringTok"/>
-          <w:color w:val="auto"/>
-          <w:lang w:val="de-DE"/>
-        </w:rPr>
-        <w:t>dich</w:t>
-      </w:r>
-      <w:r>
-        <w:rPr>
-          <w:rStyle w:val="StringTok"/>
-          <w:color w:val="auto"/>
-          <w:lang w:val="de-DE"/>
-        </w:rPr>
-        <w:t>"</w:t>
+        <w:t>"dich"</w:t>
       </w:r>
       <w:r>
         <w:rPr>
@@ -18268,13 +18234,13 @@
         <w:rPr>
           <w:lang w:val="de-DE"/>
         </w:rPr>
-        <w:t>RDS</w:t>
-      </w:r>
-      <w:r>
-        <w:rPr>
-          <w:lang w:val="de-DE"/>
-        </w:rPr>
-        <w:t>-Format gespeichert.</w:t>
+        <w:t>RDS-Format gespeichert</w:t>
+      </w:r>
+      <w:r>
+        <w:rPr>
+          <w:lang w:val="de-DE"/>
+        </w:rPr>
+        <w:t>.</w:t>
       </w:r>
     </w:p>
     <w:p>
@@ -50182,7 +50148,6 @@
         <w:docPartUnique/>
       </w:docPartObj>
     </w:sdtPr>
-    <w:sdtEndPr/>
     <w:sdtContent>
       <w:p>
         <w:pPr>

</xml_diff>